<commit_message>
Levantamento dos requisitos finalizado
</commit_message>
<xml_diff>
--- a/Projeto de banco de dados.docx
+++ b/Projeto de banco de dados.docx
@@ -1250,38 +1250,50 @@
           <w:rFonts w:ascii="Arial" w:hAnsi="Arial" w:cs="Arial"/>
           <w:sz w:val="24"/>
         </w:rPr>
-        <w:t xml:space="preserve">pode ter vários farmacêuticos responsáveis por ela e cada farmacêutico pode ser responsável por várias farmácias, deste modo, devemos armazenar alguns dados desses responsáveis, como: CPF, nome, telefone, número no conselho regional de farmácia e e-mail. As Unidades farmacêuticas podem ser abastecidas por diversos fornecedores, demandando que as informações desses abastecedores </w:t>
-      </w:r>
-      <w:r>
-        <w:rPr>
-          <w:rFonts w:ascii="Arial" w:hAnsi="Arial" w:cs="Arial"/>
-          <w:sz w:val="24"/>
-        </w:rPr>
-        <w:t>sejam salvas</w:t>
-      </w:r>
-      <w:r>
-        <w:rPr>
-          <w:rFonts w:ascii="Arial" w:hAnsi="Arial" w:cs="Arial"/>
-          <w:sz w:val="24"/>
-        </w:rPr>
-        <w:t xml:space="preserve"> como: CNPJ, nome telefone e endereço.</w:t>
-      </w:r>
-    </w:p>
-    <w:p>
-      <w:pPr>
-        <w:ind w:firstLine="0"/>
-        <w:rPr>
-          <w:rFonts w:ascii="Arial" w:hAnsi="Arial" w:cs="Arial"/>
-          <w:sz w:val="24"/>
-        </w:rPr>
-      </w:pPr>
-      <w:r>
-        <w:rPr>
-          <w:rFonts w:ascii="Arial" w:hAnsi="Arial" w:cs="Arial"/>
-          <w:sz w:val="24"/>
-        </w:rPr>
-        <w:tab/>
-        <w:t xml:space="preserve">Cada uma das unidades dessa rede pode empregar diversos funcionários, sendo assim necessário armazenar informações sobre eles, sendo elas nome, CPF, matricula, telefone e endereço. Cada </w:t>
+        <w:t>pode ter vários farmacêuticos responsáveis por ela e cada farmacêutico pode ser responsável por várias farmácias, deste modo, devemos armazenar alguns dados desses responsáveis, como: CPF, nome, telefone, número no conselho regional de farmácia e e-mail. As Unidades farmacêuticas podem ser abastecidas por diversos fornecedores, demandando que as informações desses abastecedores sejam salvas como: CNPJ, nome</w:t>
+      </w:r>
+      <w:r>
+        <w:rPr>
+          <w:rFonts w:ascii="Arial" w:hAnsi="Arial" w:cs="Arial"/>
+          <w:sz w:val="24"/>
+        </w:rPr>
+        <w:t>,</w:t>
+      </w:r>
+      <w:r>
+        <w:rPr>
+          <w:rFonts w:ascii="Arial" w:hAnsi="Arial" w:cs="Arial"/>
+          <w:sz w:val="24"/>
+        </w:rPr>
+        <w:t xml:space="preserve"> telefone e endereço.</w:t>
+      </w:r>
+    </w:p>
+    <w:p>
+      <w:pPr>
+        <w:rPr>
+          <w:rFonts w:ascii="Arial" w:hAnsi="Arial" w:cs="Arial"/>
+          <w:sz w:val="24"/>
+        </w:rPr>
+      </w:pPr>
+      <w:r>
+        <w:rPr>
+          <w:rFonts w:ascii="Arial" w:hAnsi="Arial" w:cs="Arial"/>
+          <w:sz w:val="24"/>
+        </w:rPr>
+        <w:t>Cada uma das unidades dessa rede pode empregar diversos funcionários, sendo assim necessário armazenar in</w:t>
+      </w:r>
+      <w:r>
+        <w:rPr>
+          <w:rFonts w:ascii="Arial" w:hAnsi="Arial" w:cs="Arial"/>
+          <w:sz w:val="24"/>
+        </w:rPr>
+        <w:t>formações sobre eles, como:</w:t>
+      </w:r>
+      <w:r>
+        <w:rPr>
+          <w:rFonts w:ascii="Arial" w:hAnsi="Arial" w:cs="Arial"/>
+          <w:sz w:val="24"/>
+        </w:rPr>
+        <w:t xml:space="preserve"> nome, CPF, matricula, telefone e endereço. Cada </w:t>
       </w:r>
       <w:r>
         <w:rPr>
@@ -1295,24 +1307,377 @@
           <w:rFonts w:ascii="Arial" w:hAnsi="Arial" w:cs="Arial"/>
           <w:sz w:val="24"/>
         </w:rPr>
-        <w:t xml:space="preserve"> pode trabalhar em apenas um das unidades da rede.</w:t>
-      </w:r>
-      <w:r>
-        <w:rPr>
-          <w:rFonts w:ascii="Arial" w:hAnsi="Arial" w:cs="Arial"/>
-          <w:sz w:val="24"/>
-        </w:rPr>
-        <w:t xml:space="preserve"> As farmácias são compostas por sessão, devem ser salvo dados como o código da sessão e o nome. Um funcionário não pode trabalhar em mais de uma sessão</w:t>
-      </w:r>
-      <w:r>
-        <w:rPr>
-          <w:rFonts w:ascii="Arial" w:hAnsi="Arial" w:cs="Arial"/>
-          <w:sz w:val="24"/>
-        </w:rPr>
-        <w:t>, mas vários funcionários podem trabalhar numa sessão, além disso cada sessão é tem apenas um gerente e é necessário armazenar a data de início da gerência.</w:t>
+        <w:t xml:space="preserve"> pode trabalhar em apenas um</w:t>
+      </w:r>
+      <w:r>
+        <w:rPr>
+          <w:rFonts w:ascii="Arial" w:hAnsi="Arial" w:cs="Arial"/>
+          <w:sz w:val="24"/>
+        </w:rPr>
+        <w:t>a</w:t>
+      </w:r>
+      <w:r>
+        <w:rPr>
+          <w:rFonts w:ascii="Arial" w:hAnsi="Arial" w:cs="Arial"/>
+          <w:sz w:val="24"/>
+        </w:rPr>
+        <w:t xml:space="preserve"> das unidades da rede.</w:t>
+      </w:r>
+      <w:r>
+        <w:rPr>
+          <w:rFonts w:ascii="Arial" w:hAnsi="Arial" w:cs="Arial"/>
+          <w:sz w:val="24"/>
+        </w:rPr>
+        <w:t xml:space="preserve"> </w:t>
+      </w:r>
+      <w:r>
+        <w:rPr>
+          <w:rFonts w:ascii="Arial" w:hAnsi="Arial" w:cs="Arial"/>
+          <w:sz w:val="24"/>
+        </w:rPr>
+        <w:t xml:space="preserve">É necessário salvar </w:t>
+      </w:r>
+      <w:r>
+        <w:rPr>
+          <w:rFonts w:ascii="Arial" w:hAnsi="Arial" w:cs="Arial"/>
+          <w:sz w:val="24"/>
+        </w:rPr>
+        <w:t xml:space="preserve">dados </w:t>
+      </w:r>
+      <w:r>
+        <w:rPr>
+          <w:rFonts w:ascii="Arial" w:hAnsi="Arial" w:cs="Arial"/>
+          <w:sz w:val="24"/>
+        </w:rPr>
+        <w:t xml:space="preserve">das sessões presentes na farmácia, </w:t>
+      </w:r>
+      <w:r>
+        <w:rPr>
+          <w:rFonts w:ascii="Arial" w:hAnsi="Arial" w:cs="Arial"/>
+          <w:sz w:val="24"/>
+        </w:rPr>
+        <w:t xml:space="preserve">como o código da sessão e o nome. </w:t>
+      </w:r>
+      <w:r>
+        <w:rPr>
+          <w:rFonts w:ascii="Arial" w:hAnsi="Arial" w:cs="Arial"/>
+          <w:sz w:val="24"/>
+        </w:rPr>
+        <w:t>Uma sessão aloca diversos funcionários e cada empregado deve trabalhar em apenas uma sessão</w:t>
+      </w:r>
+      <w:r>
+        <w:rPr>
+          <w:rFonts w:ascii="Arial" w:hAnsi="Arial" w:cs="Arial"/>
+          <w:sz w:val="24"/>
+        </w:rPr>
+        <w:t>, além disso cad</w:t>
+      </w:r>
+      <w:r>
+        <w:rPr>
+          <w:rFonts w:ascii="Arial" w:hAnsi="Arial" w:cs="Arial"/>
+          <w:sz w:val="24"/>
+        </w:rPr>
+        <w:t>a sessão é tem apenas um funcionário que a gerencia, não podendo gerenciar outras sessões. É necessário</w:t>
+      </w:r>
+      <w:r>
+        <w:rPr>
+          <w:rFonts w:ascii="Arial" w:hAnsi="Arial" w:cs="Arial"/>
+          <w:sz w:val="24"/>
+        </w:rPr>
+        <w:t xml:space="preserve"> armazenar a data de início da gerência.</w:t>
+      </w:r>
+    </w:p>
+    <w:p>
+      <w:pPr>
+        <w:rPr>
+          <w:rFonts w:ascii="Arial" w:hAnsi="Arial" w:cs="Arial"/>
+          <w:sz w:val="24"/>
+        </w:rPr>
+      </w:pPr>
+      <w:r>
+        <w:rPr>
+          <w:rFonts w:ascii="Arial" w:hAnsi="Arial" w:cs="Arial"/>
+          <w:sz w:val="24"/>
+        </w:rPr>
+        <w:t>Diversos produtos são vendidos nas unidades farmacêuticas, necessitando que informações como: nome, descrição, validade, porcentagem de comissão, código de barras, preço por unidade e fabricante</w:t>
+      </w:r>
+      <w:r>
+        <w:rPr>
+          <w:rFonts w:ascii="Arial" w:hAnsi="Arial" w:cs="Arial"/>
+          <w:sz w:val="24"/>
+        </w:rPr>
+        <w:t xml:space="preserve"> sejam salvos</w:t>
+      </w:r>
+      <w:r>
+        <w:rPr>
+          <w:rFonts w:ascii="Arial" w:hAnsi="Arial" w:cs="Arial"/>
+          <w:sz w:val="24"/>
+        </w:rPr>
+        <w:t>. Mais especificamente, notou-se a necessidade de s</w:t>
+      </w:r>
+      <w:r>
+        <w:rPr>
+          <w:rFonts w:ascii="Arial" w:hAnsi="Arial" w:cs="Arial"/>
+          <w:sz w:val="24"/>
+        </w:rPr>
+        <w:t xml:space="preserve">e armazenar dados sobre os produtos de controle especial, onde é armazenada a tarja que ele apresenta. Para a compra desses produtos especiais é necessário apresentar uma receita médica, que apresenta os seguintes dados: classificação, paciente, prescrição, número e o médico que autorizou. Cada receita pode ser usada para a compra de vários </w:t>
+      </w:r>
+      <w:r>
+        <w:rPr>
+          <w:rFonts w:ascii="Arial" w:hAnsi="Arial" w:cs="Arial"/>
+          <w:sz w:val="24"/>
+        </w:rPr>
+        <w:t>controlado</w:t>
+      </w:r>
+      <w:r>
+        <w:rPr>
+          <w:rFonts w:ascii="Arial" w:hAnsi="Arial" w:cs="Arial"/>
+          <w:sz w:val="24"/>
+        </w:rPr>
+        <w:t xml:space="preserve">, porem </w:t>
+      </w:r>
+      <w:r>
+        <w:rPr>
+          <w:rFonts w:ascii="Arial" w:hAnsi="Arial" w:cs="Arial"/>
+          <w:sz w:val="24"/>
+        </w:rPr>
+        <w:t>cada produto exige apenas uma receita.</w:t>
+      </w:r>
+      <w:r>
+        <w:rPr>
+          <w:rFonts w:ascii="Arial" w:hAnsi="Arial" w:cs="Arial"/>
+          <w:sz w:val="24"/>
+        </w:rPr>
+        <w:t xml:space="preserve"> Sobre o médico que autoriza as receitas é necessário armazenar dados como: número no conselho regional de medicina, CPF e nome. A receita pode ser autorizada por no máximo um médico, que por sua vez pode autorizar </w:t>
+      </w:r>
+      <w:r>
+        <w:rPr>
+          <w:rFonts w:ascii="Arial" w:hAnsi="Arial" w:cs="Arial"/>
+          <w:sz w:val="24"/>
+        </w:rPr>
+        <w:t>várias</w:t>
+      </w:r>
+      <w:r>
+        <w:rPr>
+          <w:rFonts w:ascii="Arial" w:hAnsi="Arial" w:cs="Arial"/>
+          <w:sz w:val="24"/>
+        </w:rPr>
+        <w:t xml:space="preserve"> receitas.</w:t>
+      </w:r>
+    </w:p>
+    <w:p>
+      <w:pPr>
+        <w:rPr>
+          <w:rFonts w:ascii="Arial" w:hAnsi="Arial" w:cs="Arial"/>
+          <w:sz w:val="24"/>
+        </w:rPr>
+      </w:pPr>
+      <w:r>
+        <w:rPr>
+          <w:rFonts w:ascii="Arial" w:hAnsi="Arial" w:cs="Arial"/>
+          <w:sz w:val="24"/>
+        </w:rPr>
+        <w:t xml:space="preserve">Os produtos </w:t>
+      </w:r>
+      <w:r>
+        <w:rPr>
+          <w:rFonts w:ascii="Arial" w:hAnsi="Arial" w:cs="Arial"/>
+          <w:sz w:val="24"/>
+        </w:rPr>
+        <w:t xml:space="preserve">podem ser armazenados em vários estoques, que contém informações importantes como: código identificador, estoque atual, status e estoque </w:t>
+      </w:r>
+      <w:r>
+        <w:rPr>
+          <w:rFonts w:ascii="Arial" w:hAnsi="Arial" w:cs="Arial"/>
+          <w:sz w:val="24"/>
+        </w:rPr>
+        <w:lastRenderedPageBreak/>
+        <w:t>mínimo. Deve também ser armazenado a quantidade de cada produto em estoque. Cada estoque pode armazenar diversos produtos.</w:t>
+      </w:r>
+    </w:p>
+    <w:p>
+      <w:pPr>
+        <w:rPr>
+          <w:rFonts w:ascii="Arial" w:hAnsi="Arial" w:cs="Arial"/>
+          <w:sz w:val="24"/>
+        </w:rPr>
+      </w:pPr>
+      <w:r>
+        <w:rPr>
+          <w:rFonts w:ascii="Arial" w:hAnsi="Arial" w:cs="Arial"/>
+          <w:sz w:val="24"/>
+        </w:rPr>
+        <w:t>Observando as numerosas vendas realizadas nas farmácias, foi notada a necessidade de se persistir dados como: data, hora e tot</w:t>
+      </w:r>
+      <w:r>
+        <w:rPr>
+          <w:rFonts w:ascii="Arial" w:hAnsi="Arial" w:cs="Arial"/>
+          <w:sz w:val="24"/>
+        </w:rPr>
+        <w:t>al da venda, funcionário que realizou a venda, os produtos adquiridos tais como a quantidade de cada um. Cada venda é realizada por apenas um funcionário, que por sua vez pode realizar várias vendas. A forma de pagamento da venda pode se dar por duas formas, a primeira é a venda à cartão que armazena dados do cartão de credito, tais como: número, bandeira, número de parcelas e nome do titular. Cada cartão pode ser utilizado em diversas vendas e cada venda pode utilizar diversos cartões.</w:t>
+      </w:r>
+    </w:p>
+    <w:p>
+      <w:pPr>
+        <w:rPr>
+          <w:rFonts w:ascii="Arial" w:hAnsi="Arial" w:cs="Arial"/>
+          <w:sz w:val="24"/>
+        </w:rPr>
+      </w:pPr>
+      <w:r>
+        <w:rPr>
+          <w:rFonts w:ascii="Arial" w:hAnsi="Arial" w:cs="Arial"/>
+          <w:sz w:val="24"/>
+        </w:rPr>
+        <w:t>Outra forma de pagamento é a venda a prazo, onde é necessário que sejam salvo o valor de debito do cliente, além de ser feito um cadastro do cliente, onde devem ser salvos dados como: nome, CPF, sexo, telefone, nascimento e endereço.</w:t>
+      </w:r>
+      <w:r>
+        <w:rPr>
+          <w:rFonts w:ascii="Arial" w:hAnsi="Arial" w:cs="Arial"/>
+          <w:sz w:val="24"/>
+        </w:rPr>
+        <w:t xml:space="preserve"> Cada venda a prazo pode ser feita por apenas um cliente, esse por sua vez pode responder por várias compras à prazo</w:t>
+      </w:r>
+      <w:r>
+        <w:rPr>
+          <w:rFonts w:ascii="Arial" w:hAnsi="Arial" w:cs="Arial"/>
+          <w:sz w:val="24"/>
+        </w:rPr>
+        <w:t>.</w:t>
       </w:r>
       <w:bookmarkStart w:id="0" w:name="_GoBack"/>
       <w:bookmarkEnd w:id="0"/>
+    </w:p>
+    <w:p>
+      <w:pPr>
+        <w:rPr>
+          <w:rFonts w:ascii="Arial" w:hAnsi="Arial" w:cs="Arial"/>
+          <w:sz w:val="24"/>
+        </w:rPr>
+      </w:pPr>
+    </w:p>
+    <w:p>
+      <w:pPr>
+        <w:ind w:firstLine="0"/>
+        <w:rPr>
+          <w:rFonts w:ascii="Arial" w:hAnsi="Arial" w:cs="Arial"/>
+          <w:sz w:val="24"/>
+        </w:rPr>
+      </w:pPr>
+    </w:p>
+    <w:p>
+      <w:pPr>
+        <w:rPr>
+          <w:rFonts w:ascii="Arial" w:hAnsi="Arial" w:cs="Arial"/>
+          <w:sz w:val="24"/>
+        </w:rPr>
+      </w:pPr>
+    </w:p>
+    <w:p>
+      <w:pPr>
+        <w:rPr>
+          <w:rFonts w:ascii="Arial" w:hAnsi="Arial" w:cs="Arial"/>
+          <w:sz w:val="24"/>
+        </w:rPr>
+      </w:pPr>
+    </w:p>
+    <w:p>
+      <w:pPr>
+        <w:ind w:firstLine="0"/>
+        <w:rPr>
+          <w:rFonts w:ascii="Arial" w:hAnsi="Arial" w:cs="Arial"/>
+          <w:sz w:val="24"/>
+        </w:rPr>
+      </w:pPr>
+    </w:p>
+    <w:p>
+      <w:pPr>
+        <w:ind w:firstLine="0"/>
+        <w:rPr>
+          <w:rFonts w:ascii="Arial" w:hAnsi="Arial" w:cs="Arial"/>
+          <w:sz w:val="24"/>
+        </w:rPr>
+      </w:pPr>
+      <w:r>
+        <w:rPr>
+          <w:rFonts w:ascii="Arial" w:hAnsi="Arial" w:cs="Arial"/>
+          <w:sz w:val="24"/>
+        </w:rPr>
+        <w:tab/>
+      </w:r>
+    </w:p>
+    <w:p>
+      <w:pPr>
+        <w:ind w:firstLine="0"/>
+        <w:rPr>
+          <w:rFonts w:ascii="Arial" w:hAnsi="Arial" w:cs="Arial"/>
+          <w:sz w:val="24"/>
+        </w:rPr>
+      </w:pPr>
+      <w:r>
+        <w:rPr>
+          <w:rFonts w:ascii="Arial" w:hAnsi="Arial" w:cs="Arial"/>
+          <w:sz w:val="24"/>
+        </w:rPr>
+        <w:tab/>
+      </w:r>
+    </w:p>
+    <w:p>
+      <w:pPr>
+        <w:ind w:firstLine="0"/>
+        <w:rPr>
+          <w:rFonts w:ascii="Arial" w:hAnsi="Arial" w:cs="Arial"/>
+          <w:sz w:val="24"/>
+        </w:rPr>
+      </w:pPr>
+      <w:r>
+        <w:rPr>
+          <w:rFonts w:ascii="Arial" w:hAnsi="Arial" w:cs="Arial"/>
+          <w:sz w:val="24"/>
+        </w:rPr>
+        <w:tab/>
+      </w:r>
+    </w:p>
+    <w:p>
+      <w:pPr>
+        <w:ind w:firstLine="0"/>
+        <w:rPr>
+          <w:rFonts w:ascii="Arial" w:hAnsi="Arial" w:cs="Arial"/>
+          <w:sz w:val="24"/>
+        </w:rPr>
+      </w:pPr>
+      <w:r>
+        <w:rPr>
+          <w:rFonts w:ascii="Arial" w:hAnsi="Arial" w:cs="Arial"/>
+          <w:sz w:val="24"/>
+        </w:rPr>
+        <w:tab/>
+      </w:r>
+    </w:p>
+    <w:p>
+      <w:pPr>
+        <w:ind w:firstLine="0"/>
+        <w:rPr>
+          <w:rFonts w:ascii="Arial" w:hAnsi="Arial" w:cs="Arial"/>
+          <w:sz w:val="24"/>
+        </w:rPr>
+      </w:pPr>
+      <w:r>
+        <w:rPr>
+          <w:rFonts w:ascii="Arial" w:hAnsi="Arial" w:cs="Arial"/>
+          <w:sz w:val="24"/>
+        </w:rPr>
+        <w:tab/>
+      </w:r>
+    </w:p>
+    <w:p>
+      <w:pPr>
+        <w:ind w:firstLine="0"/>
+        <w:rPr>
+          <w:rFonts w:ascii="Arial" w:hAnsi="Arial" w:cs="Arial"/>
+          <w:sz w:val="24"/>
+        </w:rPr>
+      </w:pPr>
     </w:p>
     <w:p>
       <w:pPr>
@@ -5793,7 +6158,7 @@
 </file>
 
 <file path=customXml/itemProps1.xml><?xml version="1.0" encoding="utf-8"?>
-<ds:datastoreItem xmlns:ds="http://schemas.openxmlformats.org/officeDocument/2006/customXml" ds:itemID="{96961FC6-C8DB-4D03-AB4A-C5C2020005AE}">
+<ds:datastoreItem xmlns:ds="http://schemas.openxmlformats.org/officeDocument/2006/customXml" ds:itemID="{30E8C09E-02E6-4215-9F5C-93D2CA531110}">
   <ds:schemaRefs>
     <ds:schemaRef ds:uri="http://schemas.openxmlformats.org/officeDocument/2006/bibliography"/>
   </ds:schemaRefs>

</xml_diff>

<commit_message>
Dicionario de dados conceitual concluido
</commit_message>
<xml_diff>
--- a/Projeto de banco de dados.docx
+++ b/Projeto de banco de dados.docx
@@ -1506,14 +1506,14 @@
           <w:sz w:val="24"/>
         </w:rPr>
         <w:lastRenderedPageBreak/>
-        <w:t xml:space="preserve">Os produtos </w:t>
-      </w:r>
-      <w:r>
-        <w:rPr>
-          <w:rFonts w:ascii="Arial" w:hAnsi="Arial" w:cs="Arial"/>
-          <w:sz w:val="24"/>
-        </w:rPr>
-        <w:t>podem ser armazenados em vários estoques, que contém informações importantes como: código identificador, estoque atual, status e estoque mínimo. Deve também ser armazenado a quantidade de cada produto em estoque. Cada estoque pode armazenar diversos produtos.</w:t>
+        <w:t>Cada produto deve ser armazenado no máximo em um estoque</w:t>
+      </w:r>
+      <w:r>
+        <w:rPr>
+          <w:rFonts w:ascii="Arial" w:hAnsi="Arial" w:cs="Arial"/>
+          <w:sz w:val="24"/>
+        </w:rPr>
+        <w:t>, que contém informações importantes como: código identificador, estoque atual, status e estoque mínimo. Deve também ser armazenado a quantidade de cada produto em estoque. Cada estoque pode armazenar diversos produtos.</w:t>
       </w:r>
     </w:p>
     <w:p>
@@ -1927,18 +1927,18 @@
         </w:rPr>
         <w:lastRenderedPageBreak/>
         <w:drawing>
-          <wp:anchor distT="0" distB="0" distL="114300" distR="114300" simplePos="0" relativeHeight="251649536" behindDoc="0" locked="0" layoutInCell="1" allowOverlap="1" wp14:anchorId="1031069D" wp14:editId="43D75CAC">
+          <wp:anchor distT="0" distB="0" distL="114300" distR="114300" simplePos="0" relativeHeight="251638784" behindDoc="1" locked="0" layoutInCell="1" allowOverlap="1" wp14:anchorId="069BE9AB" wp14:editId="265FE7F7">
             <wp:simplePos x="0" y="0"/>
             <wp:positionH relativeFrom="margin">
-              <wp:posOffset>-1080135</wp:posOffset>
+              <wp:posOffset>-1898015</wp:posOffset>
             </wp:positionH>
-            <wp:positionV relativeFrom="paragraph">
-              <wp:posOffset>2048510</wp:posOffset>
+            <wp:positionV relativeFrom="margin">
+              <wp:posOffset>2052321</wp:posOffset>
             </wp:positionV>
-            <wp:extent cx="8493125" cy="5264150"/>
-            <wp:effectExtent l="0" t="1619250" r="0" b="1593850"/>
+            <wp:extent cx="8990330" cy="5561965"/>
+            <wp:effectExtent l="0" t="1714500" r="0" b="1696085"/>
             <wp:wrapSquare wrapText="bothSides"/>
-            <wp:docPr id="5" name="Imagem 5"/>
+            <wp:docPr id="3" name="Imagem 3"/>
             <wp:cNvGraphicFramePr>
               <a:graphicFrameLocks xmlns:a="http://schemas.openxmlformats.org/drawingml/2006/main" noChangeAspect="1"/>
             </wp:cNvGraphicFramePr>
@@ -1946,11 +1946,11 @@
               <a:graphicData uri="http://schemas.openxmlformats.org/drawingml/2006/picture">
                 <pic:pic xmlns:pic="http://schemas.openxmlformats.org/drawingml/2006/picture">
                   <pic:nvPicPr>
-                    <pic:cNvPr id="5" name="DER.jpg"/>
+                    <pic:cNvPr id="3" name="DER.jpg"/>
                     <pic:cNvPicPr/>
                   </pic:nvPicPr>
                   <pic:blipFill>
-                    <a:blip r:embed="rId9" cstate="print">
+                    <a:blip r:embed="rId9">
                       <a:extLst>
                         <a:ext uri="{28A0092B-C50C-407E-A947-70E740481C1C}">
                           <a14:useLocalDpi xmlns:a14="http://schemas.microsoft.com/office/drawing/2010/main" val="0"/>
@@ -1964,7 +1964,7 @@
                   <pic:spPr>
                     <a:xfrm rot="16200000">
                       <a:off x="0" y="0"/>
-                      <a:ext cx="8493125" cy="5264150"/>
+                      <a:ext cx="8990330" cy="5561965"/>
                     </a:xfrm>
                     <a:prstGeom prst="rect">
                       <a:avLst/>
@@ -2011,16 +2011,6 @@
     </w:p>
     <w:p>
       <w:pPr>
-        <w:ind w:right="-285"/>
-        <w:rPr>
-          <w:rFonts w:ascii="Arial" w:hAnsi="Arial" w:cs="Arial"/>
-          <w:b/>
-          <w:sz w:val="28"/>
-        </w:rPr>
-      </w:pPr>
-    </w:p>
-    <w:p>
-      <w:pPr>
         <w:pStyle w:val="PargrafodaLista"/>
         <w:numPr>
           <w:ilvl w:val="1"/>
@@ -2039,6 +2029,7 @@
           <w:b/>
           <w:sz w:val="28"/>
         </w:rPr>
+        <w:lastRenderedPageBreak/>
         <w:t>Dicionário de conceitual de dados</w:t>
       </w:r>
     </w:p>
@@ -2633,21 +2624,7 @@
           <w:rFonts w:ascii="Arial" w:hAnsi="Arial" w:cs="Arial"/>
           <w:sz w:val="24"/>
         </w:rPr>
-        <w:t>É uma entidade criada para armazenar informações referentes a um f</w:t>
-      </w:r>
-      <w:r>
-        <w:rPr>
-          <w:rFonts w:ascii="Arial" w:hAnsi="Arial" w:cs="Arial"/>
-          <w:sz w:val="24"/>
-        </w:rPr>
-        <w:t>ornecedor</w:t>
-      </w:r>
-      <w:r>
-        <w:rPr>
-          <w:rFonts w:ascii="Arial" w:hAnsi="Arial" w:cs="Arial"/>
-          <w:sz w:val="24"/>
-        </w:rPr>
-        <w:t>.</w:t>
+        <w:t>É uma entidade criada para armazenar informações referentes a um fornecedor.</w:t>
       </w:r>
     </w:p>
     <w:p>
@@ -2669,15 +2646,7 @@
           <w:b/>
           <w:sz w:val="24"/>
         </w:rPr>
-        <w:t>Atributo</w:t>
-      </w:r>
-      <w:r>
-        <w:rPr>
-          <w:rFonts w:ascii="Arial" w:hAnsi="Arial" w:cs="Arial"/>
-          <w:b/>
-          <w:sz w:val="24"/>
-        </w:rPr>
-        <w:t>(s)</w:t>
+        <w:t>Atributo(s)</w:t>
       </w:r>
       <w:r>
         <w:rPr>
@@ -2705,14 +2674,7 @@
           <w:rFonts w:ascii="Arial" w:hAnsi="Arial" w:cs="Arial"/>
           <w:sz w:val="24"/>
         </w:rPr>
-        <w:t>CNPJ: Atributo c</w:t>
-      </w:r>
-      <w:r>
-        <w:rPr>
-          <w:rFonts w:ascii="Arial" w:hAnsi="Arial" w:cs="Arial"/>
-          <w:sz w:val="24"/>
-        </w:rPr>
-        <w:t>have que armazena o CNPJ d</w:t>
+        <w:t>CNPJ: Atributo chave que armazena o CNPJ d</w:t>
       </w:r>
       <w:r>
         <w:rPr>
@@ -2726,14 +2688,7 @@
           <w:rFonts w:ascii="Arial" w:hAnsi="Arial" w:cs="Arial"/>
           <w:sz w:val="24"/>
         </w:rPr>
-        <w:t>fornecedor</w:t>
-      </w:r>
-      <w:r>
-        <w:rPr>
-          <w:rFonts w:ascii="Arial" w:hAnsi="Arial" w:cs="Arial"/>
-          <w:sz w:val="24"/>
-        </w:rPr>
-        <w:t>.</w:t>
+        <w:t>fornecedor.</w:t>
       </w:r>
     </w:p>
     <w:p>
@@ -2790,35 +2745,7 @@
           <w:sz w:val="24"/>
         </w:rPr>
         <w:lastRenderedPageBreak/>
-        <w:t>Telefone: Atributo</w:t>
-      </w:r>
-      <w:r>
-        <w:rPr>
-          <w:rFonts w:ascii="Arial" w:hAnsi="Arial" w:cs="Arial"/>
-          <w:sz w:val="24"/>
-        </w:rPr>
-        <w:t xml:space="preserve"> multivalorado</w:t>
-      </w:r>
-      <w:r>
-        <w:rPr>
-          <w:rFonts w:ascii="Arial" w:hAnsi="Arial" w:cs="Arial"/>
-          <w:sz w:val="24"/>
-        </w:rPr>
-        <w:t xml:space="preserve"> que armazena o telefone</w:t>
-      </w:r>
-      <w:r>
-        <w:rPr>
-          <w:rFonts w:ascii="Arial" w:hAnsi="Arial" w:cs="Arial"/>
-          <w:sz w:val="24"/>
-        </w:rPr>
-        <w:t>s</w:t>
-      </w:r>
-      <w:r>
-        <w:rPr>
-          <w:rFonts w:ascii="Arial" w:hAnsi="Arial" w:cs="Arial"/>
-          <w:sz w:val="24"/>
-        </w:rPr>
-        <w:t xml:space="preserve"> </w:t>
+        <w:t xml:space="preserve">Telefone: Atributo multivalorado que armazena o telefones </w:t>
       </w:r>
       <w:r>
         <w:rPr>
@@ -2853,14 +2780,7 @@
           <w:rFonts w:ascii="Arial" w:hAnsi="Arial" w:cs="Arial"/>
           <w:sz w:val="24"/>
         </w:rPr>
-        <w:t>Endereço: Atr</w:t>
-      </w:r>
-      <w:r>
-        <w:rPr>
-          <w:rFonts w:ascii="Arial" w:hAnsi="Arial" w:cs="Arial"/>
-          <w:sz w:val="24"/>
-        </w:rPr>
-        <w:t xml:space="preserve">ibuto que armazena o endereço </w:t>
+        <w:t xml:space="preserve">Endereço: Atributo que armazena o endereço </w:t>
       </w:r>
       <w:r>
         <w:rPr>
@@ -2940,21 +2860,7 @@
           <w:rFonts w:ascii="Arial" w:hAnsi="Arial" w:cs="Arial"/>
           <w:sz w:val="24"/>
         </w:rPr>
-        <w:t xml:space="preserve">É uma entidade criada para armazenar informações referentes a um </w:t>
-      </w:r>
-      <w:r>
-        <w:rPr>
-          <w:rFonts w:ascii="Arial" w:hAnsi="Arial" w:cs="Arial"/>
-          <w:sz w:val="24"/>
-        </w:rPr>
-        <w:t>estoque</w:t>
-      </w:r>
-      <w:r>
-        <w:rPr>
-          <w:rFonts w:ascii="Arial" w:hAnsi="Arial" w:cs="Arial"/>
-          <w:sz w:val="24"/>
-        </w:rPr>
-        <w:t>.</w:t>
+        <w:t>É uma entidade criada para armazenar informações referentes a um estoque.</w:t>
       </w:r>
     </w:p>
     <w:p>
@@ -2976,15 +2882,7 @@
           <w:b/>
           <w:sz w:val="24"/>
         </w:rPr>
-        <w:t>Atributo</w:t>
-      </w:r>
-      <w:r>
-        <w:rPr>
-          <w:rFonts w:ascii="Arial" w:hAnsi="Arial" w:cs="Arial"/>
-          <w:b/>
-          <w:sz w:val="24"/>
-        </w:rPr>
-        <w:t>(s)</w:t>
+        <w:t>Atributo(s)</w:t>
       </w:r>
       <w:r>
         <w:rPr>
@@ -3194,35 +3092,7 @@
           <w:rFonts w:ascii="Arial" w:hAnsi="Arial" w:cs="Arial"/>
           <w:sz w:val="24"/>
         </w:rPr>
-        <w:t>É uma entidade criada para armazenar informações referentes a um</w:t>
-      </w:r>
-      <w:r>
-        <w:rPr>
-          <w:rFonts w:ascii="Arial" w:hAnsi="Arial" w:cs="Arial"/>
-          <w:sz w:val="24"/>
-        </w:rPr>
-        <w:t>a</w:t>
-      </w:r>
-      <w:r>
-        <w:rPr>
-          <w:rFonts w:ascii="Arial" w:hAnsi="Arial" w:cs="Arial"/>
-          <w:sz w:val="24"/>
-        </w:rPr>
-        <w:t xml:space="preserve"> </w:t>
-      </w:r>
-      <w:r>
-        <w:rPr>
-          <w:rFonts w:ascii="Arial" w:hAnsi="Arial" w:cs="Arial"/>
-          <w:sz w:val="24"/>
-        </w:rPr>
-        <w:t>sessão</w:t>
-      </w:r>
-      <w:r>
-        <w:rPr>
-          <w:rFonts w:ascii="Arial" w:hAnsi="Arial" w:cs="Arial"/>
-          <w:sz w:val="24"/>
-        </w:rPr>
-        <w:t>.</w:t>
+        <w:t>É uma entidade criada para armazenar informações referentes a uma sessão.</w:t>
       </w:r>
     </w:p>
     <w:p>
@@ -3244,15 +3114,7 @@
           <w:b/>
           <w:sz w:val="24"/>
         </w:rPr>
-        <w:t>Atributo</w:t>
-      </w:r>
-      <w:r>
-        <w:rPr>
-          <w:rFonts w:ascii="Arial" w:hAnsi="Arial" w:cs="Arial"/>
-          <w:b/>
-          <w:sz w:val="24"/>
-        </w:rPr>
-        <w:t>(s)</w:t>
+        <w:t>Atributo(s)</w:t>
       </w:r>
       <w:r>
         <w:rPr>
@@ -3280,14 +3142,7 @@
           <w:rFonts w:ascii="Arial" w:hAnsi="Arial" w:cs="Arial"/>
           <w:sz w:val="24"/>
         </w:rPr>
-        <w:t>Código: Atributo chave que armazena um c</w:t>
-      </w:r>
-      <w:r>
-        <w:rPr>
-          <w:rFonts w:ascii="Arial" w:hAnsi="Arial" w:cs="Arial"/>
-          <w:sz w:val="24"/>
-        </w:rPr>
-        <w:t xml:space="preserve">ódigo identificador </w:t>
+        <w:t xml:space="preserve">Código: Atributo chave que armazena um código identificador </w:t>
       </w:r>
       <w:r>
         <w:rPr>
@@ -3301,14 +3156,7 @@
           <w:rFonts w:ascii="Arial" w:hAnsi="Arial" w:cs="Arial"/>
           <w:sz w:val="24"/>
         </w:rPr>
-        <w:t xml:space="preserve"> sessão</w:t>
-      </w:r>
-      <w:r>
-        <w:rPr>
-          <w:rFonts w:ascii="Arial" w:hAnsi="Arial" w:cs="Arial"/>
-          <w:sz w:val="24"/>
-        </w:rPr>
-        <w:t>.</w:t>
+        <w:t xml:space="preserve"> sessão.</w:t>
       </w:r>
     </w:p>
     <w:p>
@@ -3328,21 +3176,7 @@
           <w:rFonts w:ascii="Arial" w:hAnsi="Arial" w:cs="Arial"/>
           <w:sz w:val="24"/>
         </w:rPr>
-        <w:t>Nome</w:t>
-      </w:r>
-      <w:r>
-        <w:rPr>
-          <w:rFonts w:ascii="Arial" w:hAnsi="Arial" w:cs="Arial"/>
-          <w:sz w:val="24"/>
-        </w:rPr>
-        <w:t xml:space="preserve">: Atributo que armazena </w:t>
-      </w:r>
-      <w:r>
-        <w:rPr>
-          <w:rFonts w:ascii="Arial" w:hAnsi="Arial" w:cs="Arial"/>
-          <w:sz w:val="24"/>
-        </w:rPr>
-        <w:t xml:space="preserve">o nome </w:t>
+        <w:t xml:space="preserve">Nome: Atributo que armazena o nome </w:t>
       </w:r>
       <w:r>
         <w:rPr>
@@ -3422,21 +3256,7 @@
           <w:rFonts w:ascii="Arial" w:hAnsi="Arial" w:cs="Arial"/>
           <w:sz w:val="24"/>
         </w:rPr>
-        <w:t>É uma entidade criada para armazenar informações referentes a um</w:t>
-      </w:r>
-      <w:r>
-        <w:rPr>
-          <w:rFonts w:ascii="Arial" w:hAnsi="Arial" w:cs="Arial"/>
-          <w:sz w:val="24"/>
-        </w:rPr>
-        <w:t xml:space="preserve"> funcionário</w:t>
-      </w:r>
-      <w:r>
-        <w:rPr>
-          <w:rFonts w:ascii="Arial" w:hAnsi="Arial" w:cs="Arial"/>
-          <w:sz w:val="24"/>
-        </w:rPr>
-        <w:t>.</w:t>
+        <w:t>É uma entidade criada para armazenar informações referentes a um funcionário.</w:t>
       </w:r>
     </w:p>
     <w:p>
@@ -3458,15 +3278,7 @@
           <w:b/>
           <w:sz w:val="24"/>
         </w:rPr>
-        <w:t>Atributo</w:t>
-      </w:r>
-      <w:r>
-        <w:rPr>
-          <w:rFonts w:ascii="Arial" w:hAnsi="Arial" w:cs="Arial"/>
-          <w:b/>
-          <w:sz w:val="24"/>
-        </w:rPr>
-        <w:t>(s)</w:t>
+        <w:t>Atributo(s)</w:t>
       </w:r>
       <w:r>
         <w:rPr>
@@ -3494,21 +3306,7 @@
           <w:rFonts w:ascii="Arial" w:hAnsi="Arial" w:cs="Arial"/>
           <w:sz w:val="24"/>
         </w:rPr>
-        <w:t xml:space="preserve">Nome: Atributo </w:t>
-      </w:r>
-      <w:r>
-        <w:rPr>
-          <w:rFonts w:ascii="Arial" w:hAnsi="Arial" w:cs="Arial"/>
-          <w:sz w:val="24"/>
-        </w:rPr>
-        <w:t>que armazena</w:t>
-      </w:r>
-      <w:r>
-        <w:rPr>
-          <w:rFonts w:ascii="Arial" w:hAnsi="Arial" w:cs="Arial"/>
-          <w:sz w:val="24"/>
-        </w:rPr>
-        <w:t xml:space="preserve"> o nome </w:t>
+        <w:t xml:space="preserve">Nome: Atributo que armazena o nome </w:t>
       </w:r>
       <w:r>
         <w:rPr>
@@ -3522,14 +3320,7 @@
           <w:rFonts w:ascii="Arial" w:hAnsi="Arial" w:cs="Arial"/>
           <w:sz w:val="24"/>
         </w:rPr>
-        <w:t xml:space="preserve"> funcionário</w:t>
-      </w:r>
-      <w:r>
-        <w:rPr>
-          <w:rFonts w:ascii="Arial" w:hAnsi="Arial" w:cs="Arial"/>
-          <w:sz w:val="24"/>
-        </w:rPr>
-        <w:t>.</w:t>
+        <w:t xml:space="preserve"> funcionário.</w:t>
       </w:r>
     </w:p>
     <w:p>
@@ -3666,21 +3457,7 @@
           <w:rFonts w:ascii="Arial" w:hAnsi="Arial" w:cs="Arial"/>
           <w:sz w:val="24"/>
         </w:rPr>
-        <w:t xml:space="preserve"> </w:t>
-      </w:r>
-      <w:r>
-        <w:rPr>
-          <w:rFonts w:ascii="Arial" w:hAnsi="Arial" w:cs="Arial"/>
-          <w:sz w:val="24"/>
-        </w:rPr>
-        <w:t>funcionário</w:t>
-      </w:r>
-      <w:r>
-        <w:rPr>
-          <w:rFonts w:ascii="Arial" w:hAnsi="Arial" w:cs="Arial"/>
-          <w:sz w:val="24"/>
-        </w:rPr>
-        <w:t>.</w:t>
+        <w:t xml:space="preserve"> funcionário.</w:t>
       </w:r>
     </w:p>
     <w:p>
@@ -3714,21 +3491,7 @@
           <w:rFonts w:ascii="Arial" w:hAnsi="Arial" w:cs="Arial"/>
           <w:sz w:val="24"/>
         </w:rPr>
-        <w:t xml:space="preserve"> </w:t>
-      </w:r>
-      <w:r>
-        <w:rPr>
-          <w:rFonts w:ascii="Arial" w:hAnsi="Arial" w:cs="Arial"/>
-          <w:sz w:val="24"/>
-        </w:rPr>
-        <w:t>funcionário</w:t>
-      </w:r>
-      <w:r>
-        <w:rPr>
-          <w:rFonts w:ascii="Arial" w:hAnsi="Arial" w:cs="Arial"/>
-          <w:sz w:val="24"/>
-        </w:rPr>
-        <w:t>.</w:t>
+        <w:t xml:space="preserve"> funcionário.</w:t>
       </w:r>
     </w:p>
     <w:p>
@@ -3794,14 +3557,7 @@
           <w:rFonts w:ascii="Arial" w:hAnsi="Arial" w:cs="Arial"/>
           <w:sz w:val="24"/>
         </w:rPr>
-        <w:t xml:space="preserve">É uma </w:t>
-      </w:r>
-      <w:r>
-        <w:rPr>
-          <w:rFonts w:ascii="Arial" w:hAnsi="Arial" w:cs="Arial"/>
-          <w:sz w:val="24"/>
-        </w:rPr>
-        <w:t xml:space="preserve">generalização de venda cartão e venda prazo </w:t>
+        <w:t xml:space="preserve">É uma generalização de venda cartão e venda prazo </w:t>
       </w:r>
       <w:r>
         <w:rPr>
@@ -3815,14 +3571,7 @@
           <w:rFonts w:ascii="Arial" w:hAnsi="Arial" w:cs="Arial"/>
           <w:sz w:val="24"/>
         </w:rPr>
-        <w:t>informações de venda comuns a essas duas entidades</w:t>
-      </w:r>
-      <w:r>
-        <w:rPr>
-          <w:rFonts w:ascii="Arial" w:hAnsi="Arial" w:cs="Arial"/>
-          <w:sz w:val="24"/>
-        </w:rPr>
-        <w:t>.</w:t>
+        <w:t>informações de venda comuns a essas duas entidades.</w:t>
       </w:r>
     </w:p>
     <w:p>
@@ -3844,15 +3593,7 @@
           <w:b/>
           <w:sz w:val="24"/>
         </w:rPr>
-        <w:t>Atributo</w:t>
-      </w:r>
-      <w:r>
-        <w:rPr>
-          <w:rFonts w:ascii="Arial" w:hAnsi="Arial" w:cs="Arial"/>
-          <w:b/>
-          <w:sz w:val="24"/>
-        </w:rPr>
-        <w:t>(s)</w:t>
+        <w:t>Atributo(s)</w:t>
       </w:r>
       <w:r>
         <w:rPr>
@@ -3880,28 +3621,7 @@
           <w:rFonts w:ascii="Arial" w:hAnsi="Arial" w:cs="Arial"/>
           <w:sz w:val="24"/>
         </w:rPr>
-        <w:t>Data</w:t>
-      </w:r>
-      <w:r>
-        <w:rPr>
-          <w:rFonts w:ascii="Arial" w:hAnsi="Arial" w:cs="Arial"/>
-          <w:sz w:val="24"/>
-        </w:rPr>
-        <w:t xml:space="preserve">: Atributo </w:t>
-      </w:r>
-      <w:r>
-        <w:rPr>
-          <w:rFonts w:ascii="Arial" w:hAnsi="Arial" w:cs="Arial"/>
-          <w:sz w:val="24"/>
-        </w:rPr>
-        <w:t>que armazena a data que foi realizada a venda</w:t>
-      </w:r>
-      <w:r>
-        <w:rPr>
-          <w:rFonts w:ascii="Arial" w:hAnsi="Arial" w:cs="Arial"/>
-          <w:sz w:val="24"/>
-        </w:rPr>
-        <w:t>.</w:t>
+        <w:t>Data: Atributo que armazena a data que foi realizada a venda.</w:t>
       </w:r>
     </w:p>
     <w:p>
@@ -3982,15 +3702,7 @@
           <w:b/>
           <w:sz w:val="24"/>
         </w:rPr>
-        <w:t>Venda</w:t>
-      </w:r>
-      <w:r>
-        <w:rPr>
-          <w:rFonts w:ascii="Arial" w:hAnsi="Arial" w:cs="Arial"/>
-          <w:b/>
-          <w:sz w:val="24"/>
-        </w:rPr>
-        <w:t xml:space="preserve"> Cartão</w:t>
+        <w:t>Venda Cartão</w:t>
       </w:r>
       <w:r>
         <w:rPr>
@@ -4015,14 +3727,7 @@
           <w:rFonts w:ascii="Arial" w:hAnsi="Arial" w:cs="Arial"/>
           <w:sz w:val="24"/>
         </w:rPr>
-        <w:t xml:space="preserve">É uma </w:t>
-      </w:r>
-      <w:r>
-        <w:rPr>
-          <w:rFonts w:ascii="Arial" w:hAnsi="Arial" w:cs="Arial"/>
-          <w:sz w:val="24"/>
-        </w:rPr>
-        <w:t>especificação da entidade venda.</w:t>
+        <w:t>É uma especificação da entidade venda.</w:t>
       </w:r>
     </w:p>
     <w:p>
@@ -4088,14 +3793,7 @@
           <w:rFonts w:ascii="Arial" w:hAnsi="Arial" w:cs="Arial"/>
           <w:sz w:val="24"/>
         </w:rPr>
-        <w:t xml:space="preserve">É uma </w:t>
-      </w:r>
-      <w:r>
-        <w:rPr>
-          <w:rFonts w:ascii="Arial" w:hAnsi="Arial" w:cs="Arial"/>
-          <w:sz w:val="24"/>
-        </w:rPr>
-        <w:t xml:space="preserve">entidade </w:t>
+        <w:t xml:space="preserve">É uma entidade </w:t>
       </w:r>
       <w:r>
         <w:rPr>
@@ -4123,14 +3821,7 @@
           <w:rFonts w:ascii="Arial" w:hAnsi="Arial" w:cs="Arial"/>
           <w:sz w:val="24"/>
         </w:rPr>
-        <w:t xml:space="preserve"> informações referentes a um cartão de credito</w:t>
-      </w:r>
-      <w:r>
-        <w:rPr>
-          <w:rFonts w:ascii="Arial" w:hAnsi="Arial" w:cs="Arial"/>
-          <w:sz w:val="24"/>
-        </w:rPr>
-        <w:t>.</w:t>
+        <w:t xml:space="preserve"> informações referentes a um cartão de credito.</w:t>
       </w:r>
     </w:p>
     <w:p>
@@ -4152,15 +3843,7 @@
           <w:b/>
           <w:sz w:val="24"/>
         </w:rPr>
-        <w:t>Atributo</w:t>
-      </w:r>
-      <w:r>
-        <w:rPr>
-          <w:rFonts w:ascii="Arial" w:hAnsi="Arial" w:cs="Arial"/>
-          <w:b/>
-          <w:sz w:val="24"/>
-        </w:rPr>
-        <w:t>(s)</w:t>
+        <w:t>Atributo(s)</w:t>
       </w:r>
       <w:r>
         <w:rPr>
@@ -4188,28 +3871,7 @@
           <w:rFonts w:ascii="Arial" w:hAnsi="Arial" w:cs="Arial"/>
           <w:sz w:val="24"/>
         </w:rPr>
-        <w:t>Número</w:t>
-      </w:r>
-      <w:r>
-        <w:rPr>
-          <w:rFonts w:ascii="Arial" w:hAnsi="Arial" w:cs="Arial"/>
-          <w:sz w:val="24"/>
-        </w:rPr>
-        <w:t xml:space="preserve">: Atributo que armazena </w:t>
-      </w:r>
-      <w:r>
-        <w:rPr>
-          <w:rFonts w:ascii="Arial" w:hAnsi="Arial" w:cs="Arial"/>
-          <w:sz w:val="24"/>
-        </w:rPr>
-        <w:t>o número do cartão</w:t>
-      </w:r>
-      <w:r>
-        <w:rPr>
-          <w:rFonts w:ascii="Arial" w:hAnsi="Arial" w:cs="Arial"/>
-          <w:sz w:val="24"/>
-        </w:rPr>
-        <w:t>.</w:t>
+        <w:t>Número: Atributo que armazena o número do cartão.</w:t>
       </w:r>
     </w:p>
     <w:p>
@@ -4229,28 +3891,7 @@
           <w:rFonts w:ascii="Arial" w:hAnsi="Arial" w:cs="Arial"/>
           <w:sz w:val="24"/>
         </w:rPr>
-        <w:t>Bandeira</w:t>
-      </w:r>
-      <w:r>
-        <w:rPr>
-          <w:rFonts w:ascii="Arial" w:hAnsi="Arial" w:cs="Arial"/>
-          <w:sz w:val="24"/>
-        </w:rPr>
-        <w:t xml:space="preserve">: Atributo que armazena </w:t>
-      </w:r>
-      <w:r>
-        <w:rPr>
-          <w:rFonts w:ascii="Arial" w:hAnsi="Arial" w:cs="Arial"/>
-          <w:sz w:val="24"/>
-        </w:rPr>
-        <w:t>a bandeira referente ao cartão</w:t>
-      </w:r>
-      <w:r>
-        <w:rPr>
-          <w:rFonts w:ascii="Arial" w:hAnsi="Arial" w:cs="Arial"/>
-          <w:sz w:val="24"/>
-        </w:rPr>
-        <w:t>.</w:t>
+        <w:t>Bandeira: Atributo que armazena a bandeira referente ao cartão.</w:t>
       </w:r>
     </w:p>
     <w:p>
@@ -4356,14 +3997,7 @@
           <w:rFonts w:ascii="Arial" w:hAnsi="Arial" w:cs="Arial"/>
           <w:sz w:val="24"/>
         </w:rPr>
-        <w:t xml:space="preserve">É uma </w:t>
-      </w:r>
-      <w:r>
-        <w:rPr>
-          <w:rFonts w:ascii="Arial" w:hAnsi="Arial" w:cs="Arial"/>
-          <w:sz w:val="24"/>
-        </w:rPr>
-        <w:t>especificação da entidade vendas</w:t>
+        <w:t>É uma especificação da entidade vendas</w:t>
       </w:r>
       <w:r>
         <w:rPr>
@@ -4487,21 +4121,7 @@
           <w:rFonts w:ascii="Arial" w:hAnsi="Arial" w:cs="Arial"/>
           <w:sz w:val="24"/>
         </w:rPr>
-        <w:t>É uma e</w:t>
-      </w:r>
-      <w:r>
-        <w:rPr>
-          <w:rFonts w:ascii="Arial" w:hAnsi="Arial" w:cs="Arial"/>
-          <w:sz w:val="24"/>
-        </w:rPr>
-        <w:t>ntidade criada para armazenar informações referente a um cliente</w:t>
-      </w:r>
-      <w:r>
-        <w:rPr>
-          <w:rFonts w:ascii="Arial" w:hAnsi="Arial" w:cs="Arial"/>
-          <w:sz w:val="24"/>
-        </w:rPr>
-        <w:t>.</w:t>
+        <w:t>É uma entidade criada para armazenar informações referente a um cliente.</w:t>
       </w:r>
     </w:p>
     <w:p>
@@ -4795,21 +4415,7 @@
           <w:rFonts w:ascii="Arial" w:hAnsi="Arial" w:cs="Arial"/>
           <w:sz w:val="24"/>
         </w:rPr>
-        <w:t>Nome: A</w:t>
-      </w:r>
-      <w:r>
-        <w:rPr>
-          <w:rFonts w:ascii="Arial" w:hAnsi="Arial" w:cs="Arial"/>
-          <w:sz w:val="24"/>
-        </w:rPr>
-        <w:t>tributo que armazena o nome do produto</w:t>
-      </w:r>
-      <w:r>
-        <w:rPr>
-          <w:rFonts w:ascii="Arial" w:hAnsi="Arial" w:cs="Arial"/>
-          <w:sz w:val="24"/>
-        </w:rPr>
-        <w:t>.</w:t>
+        <w:t>Nome: Atributo que armazena o nome do produto.</w:t>
       </w:r>
     </w:p>
     <w:p>
@@ -4829,28 +4435,7 @@
           <w:rFonts w:ascii="Arial" w:hAnsi="Arial" w:cs="Arial"/>
           <w:sz w:val="24"/>
         </w:rPr>
-        <w:t>Descrição</w:t>
-      </w:r>
-      <w:r>
-        <w:rPr>
-          <w:rFonts w:ascii="Arial" w:hAnsi="Arial" w:cs="Arial"/>
-          <w:sz w:val="24"/>
-        </w:rPr>
-        <w:t xml:space="preserve">: Atributo </w:t>
-      </w:r>
-      <w:r>
-        <w:rPr>
-          <w:rFonts w:ascii="Arial" w:hAnsi="Arial" w:cs="Arial"/>
-          <w:sz w:val="24"/>
-        </w:rPr>
-        <w:t>que armazena uma breve descrição do produto</w:t>
-      </w:r>
-      <w:r>
-        <w:rPr>
-          <w:rFonts w:ascii="Arial" w:hAnsi="Arial" w:cs="Arial"/>
-          <w:sz w:val="24"/>
-        </w:rPr>
-        <w:t>.</w:t>
+        <w:t>Descrição: Atributo que armazena uma breve descrição do produto.</w:t>
       </w:r>
     </w:p>
     <w:p>
@@ -4870,28 +4455,7 @@
           <w:rFonts w:ascii="Arial" w:hAnsi="Arial" w:cs="Arial"/>
           <w:sz w:val="24"/>
         </w:rPr>
-        <w:t>Validade</w:t>
-      </w:r>
-      <w:r>
-        <w:rPr>
-          <w:rFonts w:ascii="Arial" w:hAnsi="Arial" w:cs="Arial"/>
-          <w:sz w:val="24"/>
-        </w:rPr>
-        <w:t xml:space="preserve">: Atributo que armazena </w:t>
-      </w:r>
-      <w:r>
-        <w:rPr>
-          <w:rFonts w:ascii="Arial" w:hAnsi="Arial" w:cs="Arial"/>
-          <w:sz w:val="24"/>
-        </w:rPr>
-        <w:t>a data de validade do produto</w:t>
-      </w:r>
-      <w:r>
-        <w:rPr>
-          <w:rFonts w:ascii="Arial" w:hAnsi="Arial" w:cs="Arial"/>
-          <w:sz w:val="24"/>
-        </w:rPr>
-        <w:t>.</w:t>
+        <w:t>Validade: Atributo que armazena a data de validade do produto.</w:t>
       </w:r>
     </w:p>
     <w:p>
@@ -5101,21 +4665,7 @@
           <w:rFonts w:ascii="Arial" w:hAnsi="Arial" w:cs="Arial"/>
           <w:sz w:val="24"/>
         </w:rPr>
-        <w:t xml:space="preserve">É uma </w:t>
-      </w:r>
-      <w:r>
-        <w:rPr>
-          <w:rFonts w:ascii="Arial" w:hAnsi="Arial" w:cs="Arial"/>
-          <w:sz w:val="24"/>
-        </w:rPr>
-        <w:t>especificação de produtos criada para armazenar informações referentes a produtos que necessitem de receita</w:t>
-      </w:r>
-      <w:r>
-        <w:rPr>
-          <w:rFonts w:ascii="Arial" w:hAnsi="Arial" w:cs="Arial"/>
-          <w:sz w:val="24"/>
-        </w:rPr>
-        <w:t>.</w:t>
+        <w:t>É uma especificação de produtos criada para armazenar informações referentes a produtos que necessitem de receita.</w:t>
       </w:r>
     </w:p>
     <w:p>
@@ -5165,28 +4715,7 @@
           <w:rFonts w:ascii="Arial" w:hAnsi="Arial" w:cs="Arial"/>
           <w:sz w:val="24"/>
         </w:rPr>
-        <w:t>Tarja</w:t>
-      </w:r>
-      <w:r>
-        <w:rPr>
-          <w:rFonts w:ascii="Arial" w:hAnsi="Arial" w:cs="Arial"/>
-          <w:sz w:val="24"/>
-        </w:rPr>
-        <w:t xml:space="preserve">: Atributo que armazena </w:t>
-      </w:r>
-      <w:r>
-        <w:rPr>
-          <w:rFonts w:ascii="Arial" w:hAnsi="Arial" w:cs="Arial"/>
-          <w:sz w:val="24"/>
-        </w:rPr>
-        <w:t>a tarja presente no produto</w:t>
-      </w:r>
-      <w:r>
-        <w:rPr>
-          <w:rFonts w:ascii="Arial" w:hAnsi="Arial" w:cs="Arial"/>
-          <w:sz w:val="24"/>
-        </w:rPr>
-        <w:t>.</w:t>
+        <w:t>Tarja: Atributo que armazena a tarja presente no produto.</w:t>
       </w:r>
     </w:p>
     <w:p>
@@ -5252,21 +4781,7 @@
           <w:rFonts w:ascii="Arial" w:hAnsi="Arial" w:cs="Arial"/>
           <w:sz w:val="24"/>
         </w:rPr>
-        <w:t xml:space="preserve">É uma </w:t>
-      </w:r>
-      <w:r>
-        <w:rPr>
-          <w:rFonts w:ascii="Arial" w:hAnsi="Arial" w:cs="Arial"/>
-          <w:sz w:val="24"/>
-        </w:rPr>
-        <w:t>entidade criada para armazenar informações referentes às receitas medicas</w:t>
-      </w:r>
-      <w:r>
-        <w:rPr>
-          <w:rFonts w:ascii="Arial" w:hAnsi="Arial" w:cs="Arial"/>
-          <w:sz w:val="24"/>
-        </w:rPr>
-        <w:t>.</w:t>
+        <w:t>É uma entidade criada para armazenar informações referentes às receitas medicas.</w:t>
       </w:r>
     </w:p>
     <w:p>
@@ -5316,14 +4831,7 @@
           <w:rFonts w:ascii="Arial" w:hAnsi="Arial" w:cs="Arial"/>
           <w:sz w:val="24"/>
         </w:rPr>
-        <w:t>Classificação: Atributo que armazena a classificação presente na receita</w:t>
-      </w:r>
-      <w:r>
-        <w:rPr>
-          <w:rFonts w:ascii="Arial" w:hAnsi="Arial" w:cs="Arial"/>
-          <w:sz w:val="24"/>
-        </w:rPr>
-        <w:t>.</w:t>
+        <w:t>Classificação: Atributo que armazena a classificação presente na receita.</w:t>
       </w:r>
     </w:p>
     <w:p>
@@ -5449,21 +4957,7 @@
           <w:rFonts w:ascii="Arial" w:hAnsi="Arial" w:cs="Arial"/>
           <w:sz w:val="24"/>
         </w:rPr>
-        <w:t xml:space="preserve">É uma entidade criada para armazenar informações referentes </w:t>
-      </w:r>
-      <w:r>
-        <w:rPr>
-          <w:rFonts w:ascii="Arial" w:hAnsi="Arial" w:cs="Arial"/>
-          <w:sz w:val="24"/>
-        </w:rPr>
-        <w:t>ao médico que autoriza uma receita</w:t>
-      </w:r>
-      <w:r>
-        <w:rPr>
-          <w:rFonts w:ascii="Arial" w:hAnsi="Arial" w:cs="Arial"/>
-          <w:sz w:val="24"/>
-        </w:rPr>
-        <w:t>.</w:t>
+        <w:t>É uma entidade criada para armazenar informações referentes ao médico que autoriza uma receita.</w:t>
       </w:r>
     </w:p>
     <w:p>
@@ -5513,42 +5007,7 @@
           <w:rFonts w:ascii="Arial" w:hAnsi="Arial" w:cs="Arial"/>
           <w:sz w:val="24"/>
         </w:rPr>
-        <w:t>NúmeroCRM</w:t>
-      </w:r>
-      <w:r>
-        <w:rPr>
-          <w:rFonts w:ascii="Arial" w:hAnsi="Arial" w:cs="Arial"/>
-          <w:sz w:val="24"/>
-        </w:rPr>
-        <w:t xml:space="preserve">: Atributo </w:t>
-      </w:r>
-      <w:r>
-        <w:rPr>
-          <w:rFonts w:ascii="Arial" w:hAnsi="Arial" w:cs="Arial"/>
-          <w:sz w:val="24"/>
-        </w:rPr>
-        <w:t xml:space="preserve">chave </w:t>
-      </w:r>
-      <w:r>
-        <w:rPr>
-          <w:rFonts w:ascii="Arial" w:hAnsi="Arial" w:cs="Arial"/>
-          <w:sz w:val="24"/>
-        </w:rPr>
-        <w:t xml:space="preserve">que armazena </w:t>
-      </w:r>
-      <w:r>
-        <w:rPr>
-          <w:rFonts w:ascii="Arial" w:hAnsi="Arial" w:cs="Arial"/>
-          <w:sz w:val="24"/>
-        </w:rPr>
-        <w:t>o número do conselho regional de medicina do médico</w:t>
-      </w:r>
-      <w:r>
-        <w:rPr>
-          <w:rFonts w:ascii="Arial" w:hAnsi="Arial" w:cs="Arial"/>
-          <w:sz w:val="24"/>
-        </w:rPr>
-        <w:t>.</w:t>
+        <w:t>NúmeroCRM: Atributo chave que armazena o número do conselho regional de medicina do médico.</w:t>
       </w:r>
     </w:p>
     <w:p>
@@ -5568,42 +5027,7 @@
           <w:rFonts w:ascii="Arial" w:hAnsi="Arial" w:cs="Arial"/>
           <w:sz w:val="24"/>
         </w:rPr>
-        <w:t>CPF</w:t>
-      </w:r>
-      <w:r>
-        <w:rPr>
-          <w:rFonts w:ascii="Arial" w:hAnsi="Arial" w:cs="Arial"/>
-          <w:sz w:val="24"/>
-        </w:rPr>
-        <w:t xml:space="preserve">: Atributo </w:t>
-      </w:r>
-      <w:r>
-        <w:rPr>
-          <w:rFonts w:ascii="Arial" w:hAnsi="Arial" w:cs="Arial"/>
-          <w:sz w:val="24"/>
-        </w:rPr>
-        <w:t xml:space="preserve">chave </w:t>
-      </w:r>
-      <w:r>
-        <w:rPr>
-          <w:rFonts w:ascii="Arial" w:hAnsi="Arial" w:cs="Arial"/>
-          <w:sz w:val="24"/>
-        </w:rPr>
-        <w:t xml:space="preserve">que armazena </w:t>
-      </w:r>
-      <w:r>
-        <w:rPr>
-          <w:rFonts w:ascii="Arial" w:hAnsi="Arial" w:cs="Arial"/>
-          <w:sz w:val="24"/>
-        </w:rPr>
-        <w:t>o CPF do médico</w:t>
-      </w:r>
-      <w:r>
-        <w:rPr>
-          <w:rFonts w:ascii="Arial" w:hAnsi="Arial" w:cs="Arial"/>
-          <w:sz w:val="24"/>
-        </w:rPr>
-        <w:t>.</w:t>
+        <w:t>CPF: Atributo chave que armazena o CPF do médico.</w:t>
       </w:r>
     </w:p>
     <w:p>
@@ -5624,6 +5048,1489 @@
           <w:sz w:val="24"/>
         </w:rPr>
         <w:t xml:space="preserve">Nome: Atributo que armazena o nome do médico. </w:t>
+      </w:r>
+    </w:p>
+    <w:p>
+      <w:pPr>
+        <w:rPr>
+          <w:rFonts w:ascii="Arial" w:hAnsi="Arial" w:cs="Arial"/>
+          <w:sz w:val="24"/>
+        </w:rPr>
+      </w:pPr>
+    </w:p>
+    <w:p>
+      <w:pPr>
+        <w:pStyle w:val="PargrafodaLista"/>
+        <w:numPr>
+          <w:ilvl w:val="0"/>
+          <w:numId w:val="28"/>
+        </w:numPr>
+        <w:rPr>
+          <w:rFonts w:ascii="Arial" w:hAnsi="Arial" w:cs="Arial"/>
+          <w:b/>
+          <w:sz w:val="24"/>
+        </w:rPr>
+      </w:pPr>
+      <w:r>
+        <w:rPr>
+          <w:rFonts w:ascii="Arial" w:hAnsi="Arial" w:cs="Arial"/>
+          <w:b/>
+          <w:sz w:val="28"/>
+        </w:rPr>
+        <w:t>Relacionamentos</w:t>
+      </w:r>
+    </w:p>
+    <w:p>
+      <w:pPr>
+        <w:pStyle w:val="PargrafodaLista"/>
+        <w:numPr>
+          <w:ilvl w:val="0"/>
+          <w:numId w:val="29"/>
+        </w:numPr>
+        <w:rPr>
+          <w:rFonts w:ascii="Arial" w:hAnsi="Arial" w:cs="Arial"/>
+          <w:b/>
+          <w:sz w:val="24"/>
+        </w:rPr>
+      </w:pPr>
+      <w:r>
+        <w:rPr>
+          <w:rFonts w:ascii="Arial" w:hAnsi="Arial" w:cs="Arial"/>
+          <w:b/>
+          <w:sz w:val="24"/>
+        </w:rPr>
+        <w:t xml:space="preserve">Responde: </w:t>
+      </w:r>
+      <w:r>
+        <w:rPr>
+          <w:rFonts w:ascii="Arial" w:hAnsi="Arial" w:cs="Arial"/>
+          <w:sz w:val="24"/>
+        </w:rPr>
+        <w:t xml:space="preserve">É um relacionamento entre as entidades </w:t>
+      </w:r>
+      <w:r>
+        <w:rPr>
+          <w:rFonts w:ascii="Arial" w:hAnsi="Arial" w:cs="Arial"/>
+          <w:i/>
+          <w:sz w:val="24"/>
+        </w:rPr>
+        <w:t>Farmacêutico</w:t>
+      </w:r>
+      <w:r>
+        <w:rPr>
+          <w:rFonts w:ascii="Arial" w:hAnsi="Arial" w:cs="Arial"/>
+          <w:sz w:val="24"/>
+        </w:rPr>
+        <w:t xml:space="preserve"> e </w:t>
+      </w:r>
+      <w:r>
+        <w:rPr>
+          <w:rFonts w:ascii="Arial" w:hAnsi="Arial" w:cs="Arial"/>
+          <w:i/>
+          <w:sz w:val="24"/>
+        </w:rPr>
+        <w:t>Farmácia</w:t>
+      </w:r>
+      <w:r>
+        <w:rPr>
+          <w:rFonts w:ascii="Arial" w:hAnsi="Arial" w:cs="Arial"/>
+          <w:i/>
+          <w:sz w:val="24"/>
+        </w:rPr>
+        <w:t>.</w:t>
+      </w:r>
+      <w:r>
+        <w:rPr>
+          <w:rFonts w:ascii="Arial" w:hAnsi="Arial" w:cs="Arial"/>
+          <w:sz w:val="24"/>
+        </w:rPr>
+        <w:t xml:space="preserve"> U</w:t>
+      </w:r>
+      <w:r>
+        <w:rPr>
+          <w:rFonts w:ascii="Arial" w:hAnsi="Arial" w:cs="Arial"/>
+          <w:sz w:val="24"/>
+        </w:rPr>
+        <w:t>ma instância</w:t>
+      </w:r>
+      <w:r>
+        <w:rPr>
+          <w:rFonts w:ascii="Arial" w:hAnsi="Arial" w:cs="Arial"/>
+          <w:i/>
+          <w:sz w:val="24"/>
+        </w:rPr>
+        <w:t xml:space="preserve"> </w:t>
+      </w:r>
+      <w:r>
+        <w:rPr>
+          <w:rFonts w:ascii="Arial" w:hAnsi="Arial" w:cs="Arial"/>
+          <w:sz w:val="24"/>
+        </w:rPr>
+        <w:t>de farm</w:t>
+      </w:r>
+      <w:r>
+        <w:rPr>
+          <w:rFonts w:ascii="Arial" w:hAnsi="Arial" w:cs="Arial"/>
+          <w:sz w:val="24"/>
+        </w:rPr>
+        <w:t xml:space="preserve">ácia pode ter, </w:t>
+      </w:r>
+      <w:r>
+        <w:rPr>
+          <w:rFonts w:ascii="Arial" w:hAnsi="Arial" w:cs="Arial"/>
+          <w:sz w:val="24"/>
+        </w:rPr>
+        <w:t>no mínimo</w:t>
+      </w:r>
+      <w:r>
+        <w:rPr>
+          <w:rFonts w:ascii="Arial" w:hAnsi="Arial" w:cs="Arial"/>
+          <w:sz w:val="24"/>
+        </w:rPr>
+        <w:t>,</w:t>
+      </w:r>
+      <w:r>
+        <w:rPr>
+          <w:rFonts w:ascii="Arial" w:hAnsi="Arial" w:cs="Arial"/>
+          <w:sz w:val="24"/>
+        </w:rPr>
+        <w:t xml:space="preserve"> um farmacêutico responsável e no máximo vários relacionados a ela, já </w:t>
+      </w:r>
+      <w:r>
+        <w:rPr>
+          <w:rFonts w:ascii="Arial" w:hAnsi="Arial" w:cs="Arial"/>
+          <w:sz w:val="24"/>
+        </w:rPr>
+        <w:lastRenderedPageBreak/>
+        <w:t>uma instância de farmacêutico pode ser responsável por no mínimo zero farmácias e no máximo varias.</w:t>
+      </w:r>
+    </w:p>
+    <w:p>
+      <w:pPr>
+        <w:pStyle w:val="PargrafodaLista"/>
+        <w:numPr>
+          <w:ilvl w:val="0"/>
+          <w:numId w:val="29"/>
+        </w:numPr>
+        <w:rPr>
+          <w:rFonts w:ascii="Arial" w:hAnsi="Arial" w:cs="Arial"/>
+          <w:b/>
+          <w:sz w:val="24"/>
+        </w:rPr>
+      </w:pPr>
+      <w:r>
+        <w:rPr>
+          <w:rFonts w:ascii="Arial" w:hAnsi="Arial" w:cs="Arial"/>
+          <w:b/>
+          <w:sz w:val="24"/>
+        </w:rPr>
+        <w:t xml:space="preserve">Abastecida: </w:t>
+      </w:r>
+      <w:r>
+        <w:rPr>
+          <w:rFonts w:ascii="Arial" w:hAnsi="Arial" w:cs="Arial"/>
+          <w:sz w:val="24"/>
+        </w:rPr>
+        <w:t xml:space="preserve">É um relacionamento entre as entidades </w:t>
+      </w:r>
+      <w:r>
+        <w:rPr>
+          <w:rFonts w:ascii="Arial" w:hAnsi="Arial" w:cs="Arial"/>
+          <w:i/>
+          <w:sz w:val="24"/>
+        </w:rPr>
+        <w:t>Farmácia</w:t>
+      </w:r>
+      <w:r>
+        <w:rPr>
+          <w:rFonts w:ascii="Arial" w:hAnsi="Arial" w:cs="Arial"/>
+          <w:sz w:val="24"/>
+        </w:rPr>
+        <w:t xml:space="preserve"> e </w:t>
+      </w:r>
+      <w:r>
+        <w:rPr>
+          <w:rFonts w:ascii="Arial" w:hAnsi="Arial" w:cs="Arial"/>
+          <w:i/>
+          <w:sz w:val="24"/>
+        </w:rPr>
+        <w:t>Fornecedor</w:t>
+      </w:r>
+      <w:r>
+        <w:rPr>
+          <w:rFonts w:ascii="Arial" w:hAnsi="Arial" w:cs="Arial"/>
+          <w:sz w:val="24"/>
+        </w:rPr>
+        <w:t>. Uma farm</w:t>
+      </w:r>
+      <w:r>
+        <w:rPr>
+          <w:rFonts w:ascii="Arial" w:hAnsi="Arial" w:cs="Arial"/>
+          <w:sz w:val="24"/>
+        </w:rPr>
+        <w:t xml:space="preserve">ácia pode ser abastecida, </w:t>
+      </w:r>
+      <w:r>
+        <w:rPr>
+          <w:rFonts w:ascii="Arial" w:hAnsi="Arial" w:cs="Arial"/>
+          <w:sz w:val="24"/>
+        </w:rPr>
+        <w:t>no mínimo</w:t>
+      </w:r>
+      <w:r>
+        <w:rPr>
+          <w:rFonts w:ascii="Arial" w:hAnsi="Arial" w:cs="Arial"/>
+          <w:sz w:val="24"/>
+        </w:rPr>
+        <w:t>,</w:t>
+      </w:r>
+      <w:r>
+        <w:rPr>
+          <w:rFonts w:ascii="Arial" w:hAnsi="Arial" w:cs="Arial"/>
+          <w:sz w:val="24"/>
+        </w:rPr>
+        <w:t xml:space="preserve"> </w:t>
+      </w:r>
+      <w:r>
+        <w:rPr>
+          <w:rFonts w:ascii="Arial" w:hAnsi="Arial" w:cs="Arial"/>
+          <w:sz w:val="24"/>
+        </w:rPr>
+        <w:t xml:space="preserve">por um </w:t>
+      </w:r>
+      <w:r>
+        <w:rPr>
+          <w:rFonts w:ascii="Arial" w:hAnsi="Arial" w:cs="Arial"/>
+          <w:sz w:val="24"/>
+        </w:rPr>
+        <w:t xml:space="preserve">fornecedor e o máximo a vários. Um fornecedor pode </w:t>
+      </w:r>
+      <w:r>
+        <w:rPr>
+          <w:rFonts w:ascii="Arial" w:hAnsi="Arial" w:cs="Arial"/>
+          <w:sz w:val="24"/>
+        </w:rPr>
+        <w:t xml:space="preserve">abastecer, </w:t>
+      </w:r>
+      <w:r>
+        <w:rPr>
+          <w:rFonts w:ascii="Arial" w:hAnsi="Arial" w:cs="Arial"/>
+          <w:sz w:val="24"/>
+        </w:rPr>
+        <w:t xml:space="preserve">no mínimo uma farmácia e no máximo a </w:t>
+      </w:r>
+      <w:r>
+        <w:rPr>
+          <w:rFonts w:ascii="Arial" w:hAnsi="Arial" w:cs="Arial"/>
+          <w:sz w:val="24"/>
+        </w:rPr>
+        <w:t>várias</w:t>
+      </w:r>
+      <w:r>
+        <w:rPr>
+          <w:rFonts w:ascii="Arial" w:hAnsi="Arial" w:cs="Arial"/>
+          <w:sz w:val="24"/>
+        </w:rPr>
+        <w:t xml:space="preserve"> farmácias.</w:t>
+      </w:r>
+    </w:p>
+    <w:p>
+      <w:pPr>
+        <w:pStyle w:val="PargrafodaLista"/>
+        <w:numPr>
+          <w:ilvl w:val="0"/>
+          <w:numId w:val="29"/>
+        </w:numPr>
+        <w:rPr>
+          <w:rFonts w:ascii="Arial" w:hAnsi="Arial" w:cs="Arial"/>
+          <w:b/>
+          <w:sz w:val="24"/>
+        </w:rPr>
+      </w:pPr>
+      <w:r>
+        <w:rPr>
+          <w:rFonts w:ascii="Arial" w:hAnsi="Arial" w:cs="Arial"/>
+          <w:b/>
+          <w:sz w:val="24"/>
+        </w:rPr>
+        <w:t>Possui</w:t>
+      </w:r>
+      <w:r>
+        <w:rPr>
+          <w:rFonts w:ascii="Arial" w:hAnsi="Arial" w:cs="Arial"/>
+          <w:b/>
+          <w:sz w:val="24"/>
+        </w:rPr>
+        <w:t xml:space="preserve">: </w:t>
+      </w:r>
+      <w:r>
+        <w:rPr>
+          <w:rFonts w:ascii="Arial" w:hAnsi="Arial" w:cs="Arial"/>
+          <w:sz w:val="24"/>
+        </w:rPr>
+        <w:t>É um relacionamento entre as entidades</w:t>
+      </w:r>
+      <w:r>
+        <w:rPr>
+          <w:rFonts w:ascii="Arial" w:hAnsi="Arial" w:cs="Arial"/>
+          <w:sz w:val="24"/>
+        </w:rPr>
+        <w:t xml:space="preserve"> </w:t>
+      </w:r>
+      <w:r>
+        <w:rPr>
+          <w:rFonts w:ascii="Arial" w:hAnsi="Arial" w:cs="Arial"/>
+          <w:i/>
+          <w:sz w:val="24"/>
+        </w:rPr>
+        <w:t>Farmácia</w:t>
+      </w:r>
+      <w:r>
+        <w:rPr>
+          <w:rFonts w:ascii="Arial" w:hAnsi="Arial" w:cs="Arial"/>
+          <w:sz w:val="24"/>
+        </w:rPr>
+        <w:t xml:space="preserve"> e </w:t>
+      </w:r>
+      <w:r>
+        <w:rPr>
+          <w:rFonts w:ascii="Arial" w:hAnsi="Arial" w:cs="Arial"/>
+          <w:i/>
+          <w:sz w:val="24"/>
+        </w:rPr>
+        <w:t>Estoque</w:t>
+      </w:r>
+      <w:r>
+        <w:rPr>
+          <w:rFonts w:ascii="Arial" w:hAnsi="Arial" w:cs="Arial"/>
+          <w:i/>
+          <w:sz w:val="24"/>
+        </w:rPr>
+        <w:t xml:space="preserve">. </w:t>
+      </w:r>
+      <w:r>
+        <w:rPr>
+          <w:rFonts w:ascii="Arial" w:hAnsi="Arial" w:cs="Arial"/>
+          <w:sz w:val="24"/>
+        </w:rPr>
+        <w:t>Uma farmácia pode estar relacionada, no mínimo, um estoque e no máximo vários. Um estoque pode estar relacionado no geral a apenas uma farmácia.</w:t>
+      </w:r>
+    </w:p>
+    <w:p>
+      <w:pPr>
+        <w:pStyle w:val="PargrafodaLista"/>
+        <w:numPr>
+          <w:ilvl w:val="0"/>
+          <w:numId w:val="29"/>
+        </w:numPr>
+        <w:rPr>
+          <w:rFonts w:ascii="Arial" w:hAnsi="Arial" w:cs="Arial"/>
+          <w:b/>
+          <w:sz w:val="24"/>
+        </w:rPr>
+      </w:pPr>
+      <w:r>
+        <w:rPr>
+          <w:rFonts w:ascii="Arial" w:hAnsi="Arial" w:cs="Arial"/>
+          <w:b/>
+          <w:sz w:val="24"/>
+        </w:rPr>
+        <w:t xml:space="preserve">Emprega: </w:t>
+      </w:r>
+      <w:r>
+        <w:rPr>
+          <w:rFonts w:ascii="Arial" w:hAnsi="Arial" w:cs="Arial"/>
+          <w:sz w:val="24"/>
+        </w:rPr>
+        <w:t xml:space="preserve">É um relacionamento entre as entidades </w:t>
+      </w:r>
+      <w:r>
+        <w:rPr>
+          <w:rFonts w:ascii="Arial" w:hAnsi="Arial" w:cs="Arial"/>
+          <w:i/>
+          <w:sz w:val="24"/>
+        </w:rPr>
+        <w:t>Farmácia</w:t>
+      </w:r>
+      <w:r>
+        <w:rPr>
+          <w:rFonts w:ascii="Arial" w:hAnsi="Arial" w:cs="Arial"/>
+          <w:sz w:val="24"/>
+        </w:rPr>
+        <w:t xml:space="preserve"> e </w:t>
+      </w:r>
+      <w:r>
+        <w:rPr>
+          <w:rFonts w:ascii="Arial" w:hAnsi="Arial" w:cs="Arial"/>
+          <w:i/>
+          <w:sz w:val="24"/>
+        </w:rPr>
+        <w:t>Funcionário</w:t>
+      </w:r>
+      <w:r>
+        <w:rPr>
+          <w:rFonts w:ascii="Arial" w:hAnsi="Arial" w:cs="Arial"/>
+          <w:i/>
+          <w:sz w:val="24"/>
+        </w:rPr>
+        <w:t xml:space="preserve">. </w:t>
+      </w:r>
+      <w:r>
+        <w:rPr>
+          <w:rFonts w:ascii="Arial" w:hAnsi="Arial" w:cs="Arial"/>
+          <w:sz w:val="24"/>
+        </w:rPr>
+        <w:t>Uma farm</w:t>
+      </w:r>
+      <w:r>
+        <w:rPr>
+          <w:rFonts w:ascii="Arial" w:hAnsi="Arial" w:cs="Arial"/>
+          <w:sz w:val="24"/>
+        </w:rPr>
+        <w:t xml:space="preserve">ácia pode </w:t>
+      </w:r>
+      <w:r>
+        <w:rPr>
+          <w:rFonts w:ascii="Arial" w:hAnsi="Arial" w:cs="Arial"/>
+          <w:sz w:val="24"/>
+        </w:rPr>
+        <w:t>empregar</w:t>
+      </w:r>
+      <w:r>
+        <w:rPr>
+          <w:rFonts w:ascii="Arial" w:hAnsi="Arial" w:cs="Arial"/>
+          <w:sz w:val="24"/>
+        </w:rPr>
+        <w:t xml:space="preserve">, </w:t>
+      </w:r>
+      <w:r>
+        <w:rPr>
+          <w:rFonts w:ascii="Arial" w:hAnsi="Arial" w:cs="Arial"/>
+          <w:sz w:val="24"/>
+        </w:rPr>
+        <w:t>no mínimo</w:t>
+      </w:r>
+      <w:r>
+        <w:rPr>
+          <w:rFonts w:ascii="Arial" w:hAnsi="Arial" w:cs="Arial"/>
+          <w:sz w:val="24"/>
+        </w:rPr>
+        <w:t xml:space="preserve">, </w:t>
+      </w:r>
+      <w:r>
+        <w:rPr>
+          <w:rFonts w:ascii="Arial" w:hAnsi="Arial" w:cs="Arial"/>
+          <w:sz w:val="24"/>
+        </w:rPr>
+        <w:t xml:space="preserve">um </w:t>
+      </w:r>
+      <w:r>
+        <w:rPr>
+          <w:rFonts w:ascii="Arial" w:hAnsi="Arial" w:cs="Arial"/>
+          <w:sz w:val="24"/>
+        </w:rPr>
+        <w:t>funcionário</w:t>
+      </w:r>
+      <w:r>
+        <w:rPr>
+          <w:rFonts w:ascii="Arial" w:hAnsi="Arial" w:cs="Arial"/>
+          <w:sz w:val="24"/>
+        </w:rPr>
+        <w:t xml:space="preserve"> e no máximo vários. Um </w:t>
+      </w:r>
+      <w:r>
+        <w:rPr>
+          <w:rFonts w:ascii="Arial" w:hAnsi="Arial" w:cs="Arial"/>
+          <w:sz w:val="24"/>
+        </w:rPr>
+        <w:t>funcionário</w:t>
+      </w:r>
+      <w:r>
+        <w:rPr>
+          <w:rFonts w:ascii="Arial" w:hAnsi="Arial" w:cs="Arial"/>
+          <w:sz w:val="24"/>
+        </w:rPr>
+        <w:t xml:space="preserve"> pode </w:t>
+      </w:r>
+      <w:r>
+        <w:rPr>
+          <w:rFonts w:ascii="Arial" w:hAnsi="Arial" w:cs="Arial"/>
+          <w:sz w:val="24"/>
+        </w:rPr>
+        <w:t xml:space="preserve">estar empregado, </w:t>
+      </w:r>
+      <w:r>
+        <w:rPr>
+          <w:rFonts w:ascii="Arial" w:hAnsi="Arial" w:cs="Arial"/>
+          <w:sz w:val="24"/>
+        </w:rPr>
+        <w:t>no geral</w:t>
+      </w:r>
+      <w:r>
+        <w:rPr>
+          <w:rFonts w:ascii="Arial" w:hAnsi="Arial" w:cs="Arial"/>
+          <w:sz w:val="24"/>
+        </w:rPr>
+        <w:t>,</w:t>
+      </w:r>
+      <w:r>
+        <w:rPr>
+          <w:rFonts w:ascii="Arial" w:hAnsi="Arial" w:cs="Arial"/>
+          <w:sz w:val="24"/>
+        </w:rPr>
+        <w:t xml:space="preserve"> </w:t>
+      </w:r>
+      <w:r>
+        <w:rPr>
+          <w:rFonts w:ascii="Arial" w:hAnsi="Arial" w:cs="Arial"/>
+          <w:sz w:val="24"/>
+        </w:rPr>
+        <w:t xml:space="preserve">em </w:t>
+      </w:r>
+      <w:r>
+        <w:rPr>
+          <w:rFonts w:ascii="Arial" w:hAnsi="Arial" w:cs="Arial"/>
+          <w:sz w:val="24"/>
+        </w:rPr>
+        <w:t>apenas uma farmácia.</w:t>
+      </w:r>
+    </w:p>
+    <w:p>
+      <w:pPr>
+        <w:pStyle w:val="PargrafodaLista"/>
+        <w:numPr>
+          <w:ilvl w:val="0"/>
+          <w:numId w:val="29"/>
+        </w:numPr>
+        <w:rPr>
+          <w:rFonts w:ascii="Arial" w:hAnsi="Arial" w:cs="Arial"/>
+          <w:b/>
+          <w:sz w:val="24"/>
+        </w:rPr>
+      </w:pPr>
+      <w:r>
+        <w:rPr>
+          <w:rFonts w:ascii="Arial" w:hAnsi="Arial" w:cs="Arial"/>
+          <w:b/>
+          <w:sz w:val="24"/>
+        </w:rPr>
+        <w:t>Trabalha:</w:t>
+      </w:r>
+      <w:r>
+        <w:rPr>
+          <w:rFonts w:ascii="Arial" w:hAnsi="Arial" w:cs="Arial"/>
+          <w:sz w:val="24"/>
+        </w:rPr>
+        <w:t xml:space="preserve"> </w:t>
+      </w:r>
+      <w:r>
+        <w:rPr>
+          <w:rFonts w:ascii="Arial" w:hAnsi="Arial" w:cs="Arial"/>
+          <w:sz w:val="24"/>
+        </w:rPr>
+        <w:t xml:space="preserve">É um relacionamento entre as entidades </w:t>
+      </w:r>
+      <w:r>
+        <w:rPr>
+          <w:rFonts w:ascii="Arial" w:hAnsi="Arial" w:cs="Arial"/>
+          <w:i/>
+          <w:sz w:val="24"/>
+        </w:rPr>
+        <w:t>Funcionário</w:t>
+      </w:r>
+      <w:r>
+        <w:rPr>
+          <w:rFonts w:ascii="Arial" w:hAnsi="Arial" w:cs="Arial"/>
+          <w:sz w:val="24"/>
+        </w:rPr>
+        <w:t xml:space="preserve"> </w:t>
+      </w:r>
+      <w:r>
+        <w:rPr>
+          <w:rFonts w:ascii="Arial" w:hAnsi="Arial" w:cs="Arial"/>
+          <w:sz w:val="24"/>
+        </w:rPr>
+        <w:t xml:space="preserve">e </w:t>
+      </w:r>
+      <w:r>
+        <w:rPr>
+          <w:rFonts w:ascii="Arial" w:hAnsi="Arial" w:cs="Arial"/>
+          <w:i/>
+          <w:sz w:val="24"/>
+        </w:rPr>
+        <w:t>Sessão</w:t>
+      </w:r>
+      <w:r>
+        <w:rPr>
+          <w:rFonts w:ascii="Arial" w:hAnsi="Arial" w:cs="Arial"/>
+          <w:i/>
+          <w:sz w:val="24"/>
+        </w:rPr>
+        <w:t xml:space="preserve">. </w:t>
+      </w:r>
+      <w:r>
+        <w:rPr>
+          <w:rFonts w:ascii="Arial" w:hAnsi="Arial" w:cs="Arial"/>
+          <w:sz w:val="24"/>
+        </w:rPr>
+        <w:t xml:space="preserve">Um funcionário pode </w:t>
+      </w:r>
+      <w:r>
+        <w:rPr>
+          <w:rFonts w:ascii="Arial" w:hAnsi="Arial" w:cs="Arial"/>
+          <w:sz w:val="24"/>
+        </w:rPr>
+        <w:t>trabalhar,</w:t>
+      </w:r>
+      <w:r>
+        <w:rPr>
+          <w:rFonts w:ascii="Arial" w:hAnsi="Arial" w:cs="Arial"/>
+          <w:sz w:val="24"/>
+        </w:rPr>
+        <w:t xml:space="preserve"> no geral</w:t>
+      </w:r>
+      <w:r>
+        <w:rPr>
+          <w:rFonts w:ascii="Arial" w:hAnsi="Arial" w:cs="Arial"/>
+          <w:sz w:val="24"/>
+        </w:rPr>
+        <w:t>,</w:t>
+      </w:r>
+      <w:r>
+        <w:rPr>
+          <w:rFonts w:ascii="Arial" w:hAnsi="Arial" w:cs="Arial"/>
+          <w:sz w:val="24"/>
+        </w:rPr>
+        <w:t xml:space="preserve"> </w:t>
+      </w:r>
+      <w:r>
+        <w:rPr>
+          <w:rFonts w:ascii="Arial" w:hAnsi="Arial" w:cs="Arial"/>
+          <w:sz w:val="24"/>
+        </w:rPr>
+        <w:t>em</w:t>
+      </w:r>
+      <w:r>
+        <w:rPr>
+          <w:rFonts w:ascii="Arial" w:hAnsi="Arial" w:cs="Arial"/>
+          <w:sz w:val="24"/>
+        </w:rPr>
+        <w:t xml:space="preserve"> apenas uma sessão</w:t>
+      </w:r>
+      <w:r>
+        <w:rPr>
+          <w:rFonts w:ascii="Arial" w:hAnsi="Arial" w:cs="Arial"/>
+          <w:sz w:val="24"/>
+        </w:rPr>
+        <w:t>.</w:t>
+      </w:r>
+      <w:r>
+        <w:rPr>
+          <w:rFonts w:ascii="Arial" w:hAnsi="Arial" w:cs="Arial"/>
+          <w:sz w:val="24"/>
+        </w:rPr>
+        <w:t xml:space="preserve"> Uma sessão pode estar relacionada, no mínimo, a um funcionário e no máximo vários</w:t>
+      </w:r>
+    </w:p>
+    <w:p>
+      <w:pPr>
+        <w:pStyle w:val="PargrafodaLista"/>
+        <w:numPr>
+          <w:ilvl w:val="0"/>
+          <w:numId w:val="29"/>
+        </w:numPr>
+        <w:rPr>
+          <w:rFonts w:ascii="Arial" w:hAnsi="Arial" w:cs="Arial"/>
+          <w:b/>
+          <w:sz w:val="24"/>
+        </w:rPr>
+      </w:pPr>
+      <w:r>
+        <w:rPr>
+          <w:rFonts w:ascii="Arial" w:hAnsi="Arial" w:cs="Arial"/>
+          <w:b/>
+          <w:sz w:val="24"/>
+        </w:rPr>
+        <w:t xml:space="preserve">Gerencia: </w:t>
+      </w:r>
+      <w:r>
+        <w:rPr>
+          <w:rFonts w:ascii="Arial" w:hAnsi="Arial" w:cs="Arial"/>
+          <w:sz w:val="24"/>
+        </w:rPr>
+        <w:t xml:space="preserve">É um relacionamento entre as entidades </w:t>
+      </w:r>
+      <w:r>
+        <w:rPr>
+          <w:rFonts w:ascii="Arial" w:hAnsi="Arial" w:cs="Arial"/>
+          <w:i/>
+          <w:sz w:val="24"/>
+        </w:rPr>
+        <w:t>Funcionário</w:t>
+      </w:r>
+      <w:r>
+        <w:rPr>
+          <w:rFonts w:ascii="Arial" w:hAnsi="Arial" w:cs="Arial"/>
+          <w:sz w:val="24"/>
+        </w:rPr>
+        <w:t xml:space="preserve"> e </w:t>
+      </w:r>
+      <w:r>
+        <w:rPr>
+          <w:rFonts w:ascii="Arial" w:hAnsi="Arial" w:cs="Arial"/>
+          <w:i/>
+          <w:sz w:val="24"/>
+        </w:rPr>
+        <w:t xml:space="preserve">Sessão. </w:t>
+      </w:r>
+      <w:r>
+        <w:rPr>
+          <w:rFonts w:ascii="Arial" w:hAnsi="Arial" w:cs="Arial"/>
+          <w:sz w:val="24"/>
+        </w:rPr>
+        <w:t xml:space="preserve">Um funcionário pode </w:t>
+      </w:r>
+      <w:r>
+        <w:rPr>
+          <w:rFonts w:ascii="Arial" w:hAnsi="Arial" w:cs="Arial"/>
+          <w:sz w:val="24"/>
+        </w:rPr>
+        <w:t>gerenciar,</w:t>
+      </w:r>
+      <w:r>
+        <w:rPr>
+          <w:rFonts w:ascii="Arial" w:hAnsi="Arial" w:cs="Arial"/>
+          <w:sz w:val="24"/>
+        </w:rPr>
+        <w:t xml:space="preserve"> no geral</w:t>
+      </w:r>
+      <w:r>
+        <w:rPr>
+          <w:rFonts w:ascii="Arial" w:hAnsi="Arial" w:cs="Arial"/>
+          <w:sz w:val="24"/>
+        </w:rPr>
+        <w:t>,</w:t>
+      </w:r>
+      <w:r>
+        <w:rPr>
+          <w:rFonts w:ascii="Arial" w:hAnsi="Arial" w:cs="Arial"/>
+          <w:sz w:val="24"/>
+        </w:rPr>
+        <w:t xml:space="preserve"> apenas uma sessão. Uma sessão pode </w:t>
+      </w:r>
+      <w:r>
+        <w:rPr>
+          <w:rFonts w:ascii="Arial" w:hAnsi="Arial" w:cs="Arial"/>
+          <w:sz w:val="24"/>
+        </w:rPr>
+        <w:t>ser gerenciada</w:t>
+      </w:r>
+      <w:r>
+        <w:rPr>
+          <w:rFonts w:ascii="Arial" w:hAnsi="Arial" w:cs="Arial"/>
+          <w:sz w:val="24"/>
+        </w:rPr>
+        <w:t xml:space="preserve">, no mínimo, </w:t>
+      </w:r>
+      <w:r>
+        <w:rPr>
+          <w:rFonts w:ascii="Arial" w:hAnsi="Arial" w:cs="Arial"/>
+          <w:sz w:val="24"/>
+        </w:rPr>
+        <w:t>por</w:t>
+      </w:r>
+      <w:r>
+        <w:rPr>
+          <w:rFonts w:ascii="Arial" w:hAnsi="Arial" w:cs="Arial"/>
+          <w:sz w:val="24"/>
+        </w:rPr>
+        <w:t xml:space="preserve"> um funcionário e no máximo vários</w:t>
+      </w:r>
+      <w:r>
+        <w:rPr>
+          <w:rFonts w:ascii="Arial" w:hAnsi="Arial" w:cs="Arial"/>
+          <w:sz w:val="24"/>
+        </w:rPr>
+        <w:t xml:space="preserve">. Além disso contém dois atributos, </w:t>
+      </w:r>
+      <w:r>
+        <w:rPr>
+          <w:rFonts w:ascii="Arial" w:hAnsi="Arial" w:cs="Arial"/>
+          <w:sz w:val="24"/>
+          <w:u w:val="single"/>
+        </w:rPr>
+        <w:t>Data de início</w:t>
+      </w:r>
+      <w:r>
+        <w:rPr>
+          <w:rFonts w:ascii="Arial" w:hAnsi="Arial" w:cs="Arial"/>
+          <w:sz w:val="24"/>
+        </w:rPr>
+        <w:t xml:space="preserve"> e </w:t>
+      </w:r>
+      <w:r>
+        <w:rPr>
+          <w:rFonts w:ascii="Arial" w:hAnsi="Arial" w:cs="Arial"/>
+          <w:sz w:val="24"/>
+          <w:u w:val="single"/>
+        </w:rPr>
+        <w:t>Data de término</w:t>
+      </w:r>
+      <w:r>
+        <w:rPr>
+          <w:rFonts w:ascii="Arial" w:hAnsi="Arial" w:cs="Arial"/>
+          <w:sz w:val="24"/>
+        </w:rPr>
+        <w:t>, que iram salvar respectivamente a data de início e de termino da gerencia</w:t>
+      </w:r>
+      <w:r>
+        <w:rPr>
+          <w:rFonts w:ascii="Arial" w:hAnsi="Arial" w:cs="Arial"/>
+          <w:sz w:val="24"/>
+        </w:rPr>
+        <w:t>.</w:t>
+      </w:r>
+    </w:p>
+    <w:p>
+      <w:pPr>
+        <w:pStyle w:val="PargrafodaLista"/>
+        <w:numPr>
+          <w:ilvl w:val="0"/>
+          <w:numId w:val="29"/>
+        </w:numPr>
+        <w:rPr>
+          <w:rFonts w:ascii="Arial" w:hAnsi="Arial" w:cs="Arial"/>
+          <w:b/>
+          <w:sz w:val="24"/>
+        </w:rPr>
+      </w:pPr>
+      <w:r>
+        <w:rPr>
+          <w:rFonts w:ascii="Arial" w:hAnsi="Arial" w:cs="Arial"/>
+          <w:b/>
+          <w:sz w:val="24"/>
+        </w:rPr>
+        <w:t xml:space="preserve">Realiza: </w:t>
+      </w:r>
+      <w:r>
+        <w:rPr>
+          <w:rFonts w:ascii="Arial" w:hAnsi="Arial" w:cs="Arial"/>
+          <w:sz w:val="24"/>
+        </w:rPr>
+        <w:t xml:space="preserve">É um relacionamento entre as entidades </w:t>
+      </w:r>
+      <w:r>
+        <w:rPr>
+          <w:rFonts w:ascii="Arial" w:hAnsi="Arial" w:cs="Arial"/>
+          <w:i/>
+          <w:sz w:val="24"/>
+        </w:rPr>
+        <w:t>Funcionário</w:t>
+      </w:r>
+      <w:r>
+        <w:rPr>
+          <w:rFonts w:ascii="Arial" w:hAnsi="Arial" w:cs="Arial"/>
+          <w:sz w:val="24"/>
+        </w:rPr>
+        <w:t xml:space="preserve"> e </w:t>
+      </w:r>
+      <w:r>
+        <w:rPr>
+          <w:rFonts w:ascii="Arial" w:hAnsi="Arial" w:cs="Arial"/>
+          <w:i/>
+          <w:sz w:val="24"/>
+        </w:rPr>
+        <w:t>Venda</w:t>
+      </w:r>
+      <w:r>
+        <w:rPr>
+          <w:rFonts w:ascii="Arial" w:hAnsi="Arial" w:cs="Arial"/>
+          <w:i/>
+          <w:sz w:val="24"/>
+        </w:rPr>
+        <w:t xml:space="preserve">. </w:t>
+      </w:r>
+      <w:r>
+        <w:rPr>
+          <w:rFonts w:ascii="Arial" w:hAnsi="Arial" w:cs="Arial"/>
+          <w:sz w:val="24"/>
+        </w:rPr>
+        <w:t>Um funcionário</w:t>
+      </w:r>
+      <w:r>
+        <w:rPr>
+          <w:rFonts w:ascii="Arial" w:hAnsi="Arial" w:cs="Arial"/>
+          <w:sz w:val="24"/>
+        </w:rPr>
+        <w:t xml:space="preserve"> pode realizar, no mínimo, nenhuma venda e no máximo várias vendas</w:t>
+      </w:r>
+      <w:r>
+        <w:rPr>
+          <w:rFonts w:ascii="Arial" w:hAnsi="Arial" w:cs="Arial"/>
+          <w:sz w:val="24"/>
+        </w:rPr>
+        <w:t xml:space="preserve">. </w:t>
+      </w:r>
+      <w:r>
+        <w:rPr>
+          <w:rFonts w:ascii="Arial" w:hAnsi="Arial" w:cs="Arial"/>
+          <w:sz w:val="24"/>
+        </w:rPr>
+        <w:t>Uma venda por ser realizada no geral por apenas um funcionário.</w:t>
+      </w:r>
+    </w:p>
+    <w:p>
+      <w:pPr>
+        <w:pStyle w:val="PargrafodaLista"/>
+        <w:numPr>
+          <w:ilvl w:val="0"/>
+          <w:numId w:val="29"/>
+        </w:numPr>
+        <w:rPr>
+          <w:rFonts w:ascii="Arial" w:hAnsi="Arial" w:cs="Arial"/>
+          <w:b/>
+          <w:sz w:val="24"/>
+        </w:rPr>
+      </w:pPr>
+      <w:r>
+        <w:rPr>
+          <w:rFonts w:ascii="Arial" w:hAnsi="Arial" w:cs="Arial"/>
+          <w:b/>
+          <w:sz w:val="24"/>
+        </w:rPr>
+        <w:t xml:space="preserve">Vendido: </w:t>
+      </w:r>
+      <w:r>
+        <w:rPr>
+          <w:rFonts w:ascii="Arial" w:hAnsi="Arial" w:cs="Arial"/>
+          <w:sz w:val="24"/>
+        </w:rPr>
+        <w:t xml:space="preserve">É um relacionamento entre as entidades </w:t>
+      </w:r>
+      <w:r>
+        <w:rPr>
+          <w:rFonts w:ascii="Arial" w:hAnsi="Arial" w:cs="Arial"/>
+          <w:i/>
+          <w:sz w:val="24"/>
+        </w:rPr>
+        <w:t>Venda</w:t>
+      </w:r>
+      <w:r>
+        <w:rPr>
+          <w:rFonts w:ascii="Arial" w:hAnsi="Arial" w:cs="Arial"/>
+          <w:sz w:val="24"/>
+        </w:rPr>
+        <w:t xml:space="preserve"> e </w:t>
+      </w:r>
+      <w:r>
+        <w:rPr>
+          <w:rFonts w:ascii="Arial" w:hAnsi="Arial" w:cs="Arial"/>
+          <w:i/>
+          <w:sz w:val="24"/>
+        </w:rPr>
+        <w:t>Produto</w:t>
+      </w:r>
+      <w:r>
+        <w:rPr>
+          <w:rFonts w:ascii="Arial" w:hAnsi="Arial" w:cs="Arial"/>
+          <w:i/>
+          <w:sz w:val="24"/>
+        </w:rPr>
+        <w:t xml:space="preserve">. </w:t>
+      </w:r>
+      <w:r>
+        <w:rPr>
+          <w:rFonts w:ascii="Arial" w:hAnsi="Arial" w:cs="Arial"/>
+          <w:sz w:val="24"/>
+        </w:rPr>
+        <w:t>Em uma venda podem ser vendidos, no mínimo, um produto e no máximo vários</w:t>
+      </w:r>
+      <w:r>
+        <w:rPr>
+          <w:rFonts w:ascii="Arial" w:hAnsi="Arial" w:cs="Arial"/>
+          <w:sz w:val="24"/>
+        </w:rPr>
+        <w:t xml:space="preserve">. </w:t>
+      </w:r>
+      <w:r>
+        <w:rPr>
+          <w:rFonts w:ascii="Arial" w:hAnsi="Arial" w:cs="Arial"/>
+          <w:sz w:val="24"/>
+        </w:rPr>
+        <w:t>Um produto pode, no mínimo, não estar relacionado a nenhuma venda</w:t>
+      </w:r>
+      <w:r>
+        <w:rPr>
+          <w:rFonts w:ascii="Arial" w:hAnsi="Arial" w:cs="Arial"/>
+          <w:sz w:val="24"/>
+        </w:rPr>
+        <w:t xml:space="preserve">, e no máximo, estar relacionado a várias vendas. </w:t>
+      </w:r>
+      <w:r>
+        <w:rPr>
+          <w:rFonts w:ascii="Arial" w:hAnsi="Arial" w:cs="Arial"/>
+          <w:sz w:val="24"/>
+        </w:rPr>
+        <w:lastRenderedPageBreak/>
+        <w:t xml:space="preserve">Além disso possui um atributo denominado </w:t>
+      </w:r>
+      <w:r>
+        <w:rPr>
+          <w:rFonts w:ascii="Arial" w:hAnsi="Arial" w:cs="Arial"/>
+          <w:sz w:val="24"/>
+          <w:u w:val="single"/>
+        </w:rPr>
+        <w:t>quantidade</w:t>
+      </w:r>
+      <w:r>
+        <w:rPr>
+          <w:rFonts w:ascii="Arial" w:hAnsi="Arial" w:cs="Arial"/>
+          <w:sz w:val="24"/>
+        </w:rPr>
+        <w:t>, que deve armazenar a quantidade de cada produto adquirido na venda.</w:t>
+      </w:r>
+    </w:p>
+    <w:p>
+      <w:pPr>
+        <w:pStyle w:val="PargrafodaLista"/>
+        <w:numPr>
+          <w:ilvl w:val="0"/>
+          <w:numId w:val="29"/>
+        </w:numPr>
+        <w:rPr>
+          <w:rFonts w:ascii="Arial" w:hAnsi="Arial" w:cs="Arial"/>
+          <w:b/>
+          <w:sz w:val="24"/>
+        </w:rPr>
+      </w:pPr>
+      <w:r>
+        <w:rPr>
+          <w:rFonts w:ascii="Arial" w:hAnsi="Arial" w:cs="Arial"/>
+          <w:b/>
+          <w:sz w:val="24"/>
+        </w:rPr>
+        <w:t xml:space="preserve">Utiliza: </w:t>
+      </w:r>
+      <w:r>
+        <w:rPr>
+          <w:rFonts w:ascii="Arial" w:hAnsi="Arial" w:cs="Arial"/>
+          <w:sz w:val="24"/>
+        </w:rPr>
+        <w:t xml:space="preserve">É um relacionamento entre </w:t>
+      </w:r>
+      <w:r>
+        <w:rPr>
+          <w:rFonts w:ascii="Arial" w:hAnsi="Arial" w:cs="Arial"/>
+          <w:sz w:val="24"/>
+        </w:rPr>
+        <w:t xml:space="preserve">a especialização </w:t>
+      </w:r>
+      <w:r>
+        <w:rPr>
+          <w:rFonts w:ascii="Arial" w:hAnsi="Arial" w:cs="Arial"/>
+          <w:i/>
+          <w:sz w:val="24"/>
+        </w:rPr>
+        <w:t>Venda Cartão</w:t>
+      </w:r>
+      <w:r>
+        <w:rPr>
+          <w:rFonts w:ascii="Arial" w:hAnsi="Arial" w:cs="Arial"/>
+          <w:sz w:val="24"/>
+        </w:rPr>
+        <w:t xml:space="preserve"> e a entidade </w:t>
+      </w:r>
+      <w:r>
+        <w:rPr>
+          <w:rFonts w:ascii="Arial" w:hAnsi="Arial" w:cs="Arial"/>
+          <w:i/>
+          <w:sz w:val="24"/>
+        </w:rPr>
+        <w:t>Cartão de Credito</w:t>
+      </w:r>
+      <w:r>
+        <w:rPr>
+          <w:rFonts w:ascii="Arial" w:hAnsi="Arial" w:cs="Arial"/>
+          <w:i/>
+          <w:sz w:val="24"/>
+        </w:rPr>
+        <w:t xml:space="preserve">. </w:t>
+      </w:r>
+      <w:r>
+        <w:rPr>
+          <w:rFonts w:ascii="Arial" w:hAnsi="Arial" w:cs="Arial"/>
+          <w:sz w:val="24"/>
+        </w:rPr>
+        <w:t>Uma venda a cartão pode ser realizada com, no mínimo, um cartão de credito, e no máximo, vários cartões. Um cartão de credito pode estar relacionado a, no mínimo, uma venda a cartão</w:t>
+      </w:r>
+      <w:r>
+        <w:rPr>
+          <w:rFonts w:ascii="Arial" w:hAnsi="Arial" w:cs="Arial"/>
+          <w:sz w:val="24"/>
+        </w:rPr>
+        <w:t>, e no máximo, várias vendas.</w:t>
+      </w:r>
+    </w:p>
+    <w:p>
+      <w:pPr>
+        <w:pStyle w:val="PargrafodaLista"/>
+        <w:numPr>
+          <w:ilvl w:val="0"/>
+          <w:numId w:val="29"/>
+        </w:numPr>
+        <w:rPr>
+          <w:rFonts w:ascii="Arial" w:hAnsi="Arial" w:cs="Arial"/>
+          <w:b/>
+          <w:sz w:val="24"/>
+        </w:rPr>
+      </w:pPr>
+      <w:r>
+        <w:rPr>
+          <w:rFonts w:ascii="Arial" w:hAnsi="Arial" w:cs="Arial"/>
+          <w:b/>
+          <w:sz w:val="24"/>
+        </w:rPr>
+        <w:t xml:space="preserve">Feita: </w:t>
+      </w:r>
+      <w:r>
+        <w:rPr>
+          <w:rFonts w:ascii="Arial" w:hAnsi="Arial" w:cs="Arial"/>
+          <w:sz w:val="24"/>
+        </w:rPr>
+        <w:t xml:space="preserve">É um relacionamento entre a especialização </w:t>
+      </w:r>
+      <w:r>
+        <w:rPr>
+          <w:rFonts w:ascii="Arial" w:hAnsi="Arial" w:cs="Arial"/>
+          <w:i/>
+          <w:sz w:val="24"/>
+        </w:rPr>
+        <w:t xml:space="preserve">Venda </w:t>
+      </w:r>
+      <w:r>
+        <w:rPr>
+          <w:rFonts w:ascii="Arial" w:hAnsi="Arial" w:cs="Arial"/>
+          <w:i/>
+          <w:sz w:val="24"/>
+        </w:rPr>
+        <w:t>Prazo</w:t>
+      </w:r>
+      <w:r>
+        <w:rPr>
+          <w:rFonts w:ascii="Arial" w:hAnsi="Arial" w:cs="Arial"/>
+          <w:sz w:val="24"/>
+        </w:rPr>
+        <w:t xml:space="preserve"> e a entidade </w:t>
+      </w:r>
+      <w:r>
+        <w:rPr>
+          <w:rFonts w:ascii="Arial" w:hAnsi="Arial" w:cs="Arial"/>
+          <w:i/>
+          <w:sz w:val="24"/>
+        </w:rPr>
+        <w:t>Cliente</w:t>
+      </w:r>
+      <w:r>
+        <w:rPr>
+          <w:rFonts w:ascii="Arial" w:hAnsi="Arial" w:cs="Arial"/>
+          <w:i/>
+          <w:sz w:val="24"/>
+        </w:rPr>
+        <w:t>.</w:t>
+      </w:r>
+      <w:r>
+        <w:rPr>
+          <w:rFonts w:ascii="Arial" w:hAnsi="Arial" w:cs="Arial"/>
+          <w:sz w:val="24"/>
+        </w:rPr>
+        <w:t xml:space="preserve"> Uma venda a prazo pode </w:t>
+      </w:r>
+      <w:r>
+        <w:rPr>
+          <w:rFonts w:ascii="Arial" w:hAnsi="Arial" w:cs="Arial"/>
+          <w:sz w:val="24"/>
+        </w:rPr>
+        <w:t>realizada</w:t>
+      </w:r>
+      <w:r>
+        <w:rPr>
+          <w:rFonts w:ascii="Arial" w:hAnsi="Arial" w:cs="Arial"/>
+          <w:sz w:val="24"/>
+        </w:rPr>
+        <w:t>, no geral, por apenas um cliente</w:t>
+      </w:r>
+      <w:r>
+        <w:rPr>
+          <w:rFonts w:ascii="Arial" w:hAnsi="Arial" w:cs="Arial"/>
+          <w:sz w:val="24"/>
+        </w:rPr>
+        <w:t>.</w:t>
+      </w:r>
+      <w:r>
+        <w:rPr>
+          <w:rFonts w:ascii="Arial" w:hAnsi="Arial" w:cs="Arial"/>
+          <w:sz w:val="24"/>
+        </w:rPr>
+        <w:t xml:space="preserve"> Um cliente pode estar associado a, no mínimo, uma venda a prazo, e no máximo, a várias vendas a prazo</w:t>
+      </w:r>
+      <w:r>
+        <w:rPr>
+          <w:rFonts w:ascii="Arial" w:hAnsi="Arial" w:cs="Arial"/>
+          <w:sz w:val="24"/>
+        </w:rPr>
+        <w:t>.</w:t>
+      </w:r>
+    </w:p>
+    <w:p>
+      <w:pPr>
+        <w:pStyle w:val="PargrafodaLista"/>
+        <w:numPr>
+          <w:ilvl w:val="0"/>
+          <w:numId w:val="29"/>
+        </w:numPr>
+        <w:rPr>
+          <w:rFonts w:ascii="Arial" w:hAnsi="Arial" w:cs="Arial"/>
+          <w:b/>
+          <w:sz w:val="24"/>
+        </w:rPr>
+      </w:pPr>
+      <w:r>
+        <w:rPr>
+          <w:rFonts w:ascii="Arial" w:hAnsi="Arial" w:cs="Arial"/>
+          <w:b/>
+          <w:sz w:val="24"/>
+        </w:rPr>
+        <w:t xml:space="preserve">Exige: </w:t>
+      </w:r>
+      <w:r>
+        <w:rPr>
+          <w:rFonts w:ascii="Arial" w:hAnsi="Arial" w:cs="Arial"/>
+          <w:sz w:val="24"/>
+        </w:rPr>
+        <w:t xml:space="preserve">É um relacionamento entre a especialização </w:t>
+      </w:r>
+      <w:r>
+        <w:rPr>
+          <w:rFonts w:ascii="Arial" w:hAnsi="Arial" w:cs="Arial"/>
+          <w:i/>
+          <w:sz w:val="24"/>
+        </w:rPr>
+        <w:t xml:space="preserve">Receituário médico </w:t>
+      </w:r>
+      <w:r>
+        <w:rPr>
+          <w:rFonts w:ascii="Arial" w:hAnsi="Arial" w:cs="Arial"/>
+          <w:sz w:val="24"/>
+        </w:rPr>
+        <w:t>e</w:t>
+      </w:r>
+      <w:r>
+        <w:rPr>
+          <w:rFonts w:ascii="Arial" w:hAnsi="Arial" w:cs="Arial"/>
+          <w:sz w:val="24"/>
+        </w:rPr>
+        <w:t xml:space="preserve"> a entidade </w:t>
+      </w:r>
+      <w:r>
+        <w:rPr>
+          <w:rFonts w:ascii="Arial" w:hAnsi="Arial" w:cs="Arial"/>
+          <w:i/>
+          <w:sz w:val="24"/>
+        </w:rPr>
+        <w:t>Receita</w:t>
+      </w:r>
+      <w:r>
+        <w:rPr>
+          <w:rFonts w:ascii="Arial" w:hAnsi="Arial" w:cs="Arial"/>
+          <w:i/>
+          <w:sz w:val="24"/>
+        </w:rPr>
+        <w:t xml:space="preserve">. </w:t>
+      </w:r>
+      <w:r>
+        <w:rPr>
+          <w:rFonts w:ascii="Arial" w:hAnsi="Arial" w:cs="Arial"/>
+          <w:sz w:val="24"/>
+        </w:rPr>
+        <w:t>Um produto de receituário médico pode exigir, no geral, apenas uma receita. Uma receita médica pode ser usada para se adquirir, no mínimo, um produto e no máximo vários.</w:t>
+      </w:r>
+    </w:p>
+    <w:p>
+      <w:pPr>
+        <w:pStyle w:val="PargrafodaLista"/>
+        <w:numPr>
+          <w:ilvl w:val="0"/>
+          <w:numId w:val="29"/>
+        </w:numPr>
+        <w:rPr>
+          <w:rFonts w:ascii="Arial" w:hAnsi="Arial" w:cs="Arial"/>
+          <w:b/>
+          <w:sz w:val="24"/>
+        </w:rPr>
+      </w:pPr>
+      <w:r>
+        <w:rPr>
+          <w:rFonts w:ascii="Arial" w:hAnsi="Arial" w:cs="Arial"/>
+          <w:sz w:val="24"/>
+        </w:rPr>
+        <w:t xml:space="preserve"> </w:t>
+      </w:r>
+      <w:r>
+        <w:rPr>
+          <w:rFonts w:ascii="Arial" w:hAnsi="Arial" w:cs="Arial"/>
+          <w:b/>
+          <w:sz w:val="24"/>
+        </w:rPr>
+        <w:t>Autorizada:</w:t>
+      </w:r>
+      <w:r>
+        <w:rPr>
+          <w:rFonts w:ascii="Arial" w:hAnsi="Arial" w:cs="Arial"/>
+          <w:b/>
+          <w:sz w:val="24"/>
+        </w:rPr>
+        <w:t xml:space="preserve"> </w:t>
+      </w:r>
+      <w:r>
+        <w:rPr>
+          <w:rFonts w:ascii="Arial" w:hAnsi="Arial" w:cs="Arial"/>
+          <w:sz w:val="24"/>
+        </w:rPr>
+        <w:t xml:space="preserve">É um relacionamento entre </w:t>
+      </w:r>
+      <w:r>
+        <w:rPr>
+          <w:rFonts w:ascii="Arial" w:hAnsi="Arial" w:cs="Arial"/>
+          <w:sz w:val="24"/>
+        </w:rPr>
+        <w:t xml:space="preserve">as entidades </w:t>
+      </w:r>
+      <w:r>
+        <w:rPr>
+          <w:rFonts w:ascii="Arial" w:hAnsi="Arial" w:cs="Arial"/>
+          <w:i/>
+          <w:sz w:val="24"/>
+        </w:rPr>
+        <w:t>Receita</w:t>
+      </w:r>
+      <w:r>
+        <w:rPr>
+          <w:rFonts w:ascii="Arial" w:hAnsi="Arial" w:cs="Arial"/>
+          <w:sz w:val="24"/>
+        </w:rPr>
+        <w:t xml:space="preserve"> e </w:t>
+      </w:r>
+      <w:r>
+        <w:rPr>
+          <w:rFonts w:ascii="Arial" w:hAnsi="Arial" w:cs="Arial"/>
+          <w:i/>
+          <w:sz w:val="24"/>
+        </w:rPr>
+        <w:t>Médico</w:t>
+      </w:r>
+      <w:r>
+        <w:rPr>
+          <w:rFonts w:ascii="Arial" w:hAnsi="Arial" w:cs="Arial"/>
+          <w:i/>
+          <w:sz w:val="24"/>
+        </w:rPr>
+        <w:t xml:space="preserve">. </w:t>
+      </w:r>
+      <w:r>
+        <w:rPr>
+          <w:rFonts w:ascii="Arial" w:hAnsi="Arial" w:cs="Arial"/>
+          <w:sz w:val="24"/>
+        </w:rPr>
+        <w:t>Uma receita pode ser autorizada, no geral, por apenas um médico. Um médico por autorizar, no mínimo, nenhuma receita e no máximo várias receitas.</w:t>
+      </w:r>
+    </w:p>
+    <w:p>
+      <w:pPr>
+        <w:pStyle w:val="PargrafodaLista"/>
+        <w:numPr>
+          <w:ilvl w:val="0"/>
+          <w:numId w:val="29"/>
+        </w:numPr>
+        <w:rPr>
+          <w:rFonts w:ascii="Arial" w:hAnsi="Arial" w:cs="Arial"/>
+          <w:b/>
+          <w:sz w:val="24"/>
+        </w:rPr>
+      </w:pPr>
+      <w:r>
+        <w:rPr>
+          <w:rFonts w:ascii="Arial" w:hAnsi="Arial" w:cs="Arial"/>
+          <w:b/>
+          <w:sz w:val="24"/>
+        </w:rPr>
+        <w:t>Armazena:</w:t>
+      </w:r>
+      <w:r>
+        <w:rPr>
+          <w:rFonts w:ascii="Arial" w:hAnsi="Arial" w:cs="Arial"/>
+          <w:b/>
+          <w:sz w:val="24"/>
+        </w:rPr>
+        <w:t xml:space="preserve"> </w:t>
+      </w:r>
+      <w:r>
+        <w:rPr>
+          <w:rFonts w:ascii="Arial" w:hAnsi="Arial" w:cs="Arial"/>
+          <w:sz w:val="24"/>
+        </w:rPr>
+        <w:t xml:space="preserve">É um relacionamento entre </w:t>
+      </w:r>
+      <w:r>
+        <w:rPr>
+          <w:rFonts w:ascii="Arial" w:hAnsi="Arial" w:cs="Arial"/>
+          <w:sz w:val="24"/>
+        </w:rPr>
+        <w:t xml:space="preserve">as entidades </w:t>
+      </w:r>
+      <w:r>
+        <w:rPr>
+          <w:rFonts w:ascii="Arial" w:hAnsi="Arial" w:cs="Arial"/>
+          <w:i/>
+          <w:sz w:val="24"/>
+        </w:rPr>
+        <w:t>Estoque</w:t>
+      </w:r>
+      <w:r>
+        <w:rPr>
+          <w:rFonts w:ascii="Arial" w:hAnsi="Arial" w:cs="Arial"/>
+          <w:sz w:val="24"/>
+        </w:rPr>
+        <w:t xml:space="preserve"> e </w:t>
+      </w:r>
+      <w:r>
+        <w:rPr>
+          <w:rFonts w:ascii="Arial" w:hAnsi="Arial" w:cs="Arial"/>
+          <w:i/>
+          <w:sz w:val="24"/>
+        </w:rPr>
+        <w:t>Produto</w:t>
+      </w:r>
+      <w:r>
+        <w:rPr>
+          <w:rFonts w:ascii="Arial" w:hAnsi="Arial" w:cs="Arial"/>
+          <w:i/>
+          <w:sz w:val="24"/>
+        </w:rPr>
+        <w:t xml:space="preserve">. </w:t>
+      </w:r>
+      <w:r>
+        <w:rPr>
+          <w:rFonts w:ascii="Arial" w:hAnsi="Arial" w:cs="Arial"/>
+          <w:sz w:val="24"/>
+        </w:rPr>
+        <w:t>Um estoque pode armazenar, no mínimo, nenhum produto e no máximo vários produtos. Um produto pode estar armazenado, no mínimo, em nenhum estoque</w:t>
+      </w:r>
+      <w:r>
+        <w:rPr>
+          <w:rFonts w:ascii="Arial" w:hAnsi="Arial" w:cs="Arial"/>
+          <w:sz w:val="24"/>
+        </w:rPr>
+        <w:t>, e no máximo em apenas um estoque.</w:t>
       </w:r>
     </w:p>
     <w:p>
@@ -6493,7 +7400,7 @@
           <w:rPr>
             <w:noProof/>
           </w:rPr>
-          <w:t>1</w:t>
+          <w:t>2</w:t>
         </w:r>
         <w:r>
           <w:rPr>
@@ -6854,7 +7761,7 @@
   <w:abstractNum w:abstractNumId="3">
     <w:nsid w:val="0B032007"/>
     <w:multiLevelType w:val="hybridMultilevel"/>
-    <w:tmpl w:val="65CE1792"/>
+    <w:tmpl w:val="84DE96FC"/>
     <w:lvl w:ilvl="0" w:tplc="04160001">
       <w:start w:val="1"/>
       <w:numFmt w:val="bullet"/>
@@ -9922,7 +10829,7 @@
   <w:abstractNum w:abstractNumId="34">
     <w:nsid w:val="7CB5066C"/>
     <w:multiLevelType w:val="hybridMultilevel"/>
-    <w:tmpl w:val="1DC807B6"/>
+    <w:tmpl w:val="CD0CEA78"/>
     <w:lvl w:ilvl="0" w:tplc="04160003">
       <w:start w:val="1"/>
       <w:numFmt w:val="bullet"/>
@@ -11469,7 +12376,7 @@
 </file>
 
 <file path=customXml/itemProps1.xml><?xml version="1.0" encoding="utf-8"?>
-<ds:datastoreItem xmlns:ds="http://schemas.openxmlformats.org/officeDocument/2006/customXml" ds:itemID="{658C6CEB-CAA6-49A5-9746-6B5038EAF6D8}">
+<ds:datastoreItem xmlns:ds="http://schemas.openxmlformats.org/officeDocument/2006/customXml" ds:itemID="{BD85DBDD-EB3F-4914-BA57-6CEC51968AC1}">
   <ds:schemaRefs>
     <ds:schemaRef ds:uri="http://schemas.openxmlformats.org/officeDocument/2006/bibliography"/>
   </ds:schemaRefs>

</xml_diff>

<commit_message>
Primeira parte do projeto revisada
</commit_message>
<xml_diff>
--- a/Projeto de banco de dados.docx
+++ b/Projeto de banco de dados.docx
@@ -467,24 +467,6 @@
           <w:szCs w:val="24"/>
         </w:rPr>
       </w:pPr>
-      <w:r>
-        <w:rPr>
-          <w:rFonts w:ascii="Times New Roman" w:hAnsi="Times New Roman"/>
-          <w:b/>
-          <w:sz w:val="24"/>
-          <w:szCs w:val="24"/>
-        </w:rPr>
-        <w:t>CAJAZEIRAS</w:t>
-      </w:r>
-      <w:r>
-        <w:rPr>
-          <w:rFonts w:ascii="Times New Roman" w:hAnsi="Times New Roman"/>
-          <w:b/>
-          <w:sz w:val="24"/>
-          <w:szCs w:val="24"/>
-        </w:rPr>
-        <w:t>-PB</w:t>
-      </w:r>
     </w:p>
     <w:p>
       <w:pPr>
@@ -504,7 +486,7 @@
           <w:sz w:val="24"/>
           <w:szCs w:val="24"/>
         </w:rPr>
-        <w:t>2019</w:t>
+        <w:t>CAJAZEIRAS</w:t>
       </w:r>
       <w:r>
         <w:rPr>
@@ -513,7 +495,7 @@
           <w:sz w:val="24"/>
           <w:szCs w:val="24"/>
         </w:rPr>
-        <w:br w:type="page"/>
+        <w:t>-PB</w:t>
       </w:r>
     </w:p>
     <w:p>
@@ -527,6 +509,24 @@
           <w:szCs w:val="24"/>
         </w:rPr>
       </w:pPr>
+      <w:r>
+        <w:rPr>
+          <w:rFonts w:ascii="Times New Roman" w:hAnsi="Times New Roman"/>
+          <w:b/>
+          <w:sz w:val="24"/>
+          <w:szCs w:val="24"/>
+        </w:rPr>
+        <w:t>2019</w:t>
+      </w:r>
+      <w:r>
+        <w:rPr>
+          <w:rFonts w:ascii="Times New Roman" w:hAnsi="Times New Roman"/>
+          <w:b/>
+          <w:sz w:val="24"/>
+          <w:szCs w:val="24"/>
+        </w:rPr>
+        <w:br w:type="page"/>
+      </w:r>
     </w:p>
     <w:p>
       <w:pPr>
@@ -546,6 +546,7 @@
           <w:sz w:val="24"/>
           <w:szCs w:val="24"/>
         </w:rPr>
+        <w:lastRenderedPageBreak/>
         <w:t>DANIEL ALVES DE LIMA</w:t>
       </w:r>
     </w:p>
@@ -628,6 +629,7 @@
     </w:p>
     <w:p>
       <w:pPr>
+        <w:ind w:firstLine="284"/>
         <w:jc w:val="center"/>
         <w:rPr>
           <w:rFonts w:ascii="Times New Roman" w:hAnsi="Times New Roman"/>
@@ -805,6 +807,18 @@
     </w:p>
     <w:p>
       <w:pPr>
+        <w:jc w:val="center"/>
+        <w:rPr>
+          <w:rFonts w:ascii="Times New Roman" w:hAnsi="Times New Roman"/>
+          <w:b/>
+          <w:sz w:val="24"/>
+          <w:szCs w:val="24"/>
+        </w:rPr>
+      </w:pPr>
+    </w:p>
+    <w:p>
+      <w:pPr>
+        <w:ind w:firstLine="0"/>
         <w:jc w:val="center"/>
         <w:rPr>
           <w:rFonts w:ascii="Times New Roman" w:hAnsi="Times New Roman"/>
@@ -893,7 +907,7 @@
           <w:sz w:val="24"/>
           <w:szCs w:val="24"/>
         </w:rPr>
-        <w:t>2018</w:t>
+        <w:t>2019</w:t>
       </w:r>
     </w:p>
     <w:p>
@@ -910,7 +924,13 @@
     <w:sdt>
       <w:sdtPr>
         <w:rPr>
-          <w:rFonts w:ascii="Arial" w:hAnsi="Arial" w:cs="Arial"/>
+          <w:rFonts w:ascii="Arial" w:eastAsia="Calibri" w:hAnsi="Arial" w:cs="Arial"/>
+          <w:b w:val="0"/>
+          <w:bCs w:val="0"/>
+          <w:color w:val="auto"/>
+          <w:sz w:val="22"/>
+          <w:szCs w:val="22"/>
+          <w:lang w:eastAsia="en-US"/>
         </w:rPr>
         <w:id w:val="-1413458108"/>
         <w:docPartObj>
@@ -918,15 +938,7 @@
           <w:docPartUnique/>
         </w:docPartObj>
       </w:sdtPr>
-      <w:sdtEndPr>
-        <w:rPr>
-          <w:rFonts w:eastAsia="Calibri"/>
-          <w:color w:val="auto"/>
-          <w:sz w:val="22"/>
-          <w:szCs w:val="22"/>
-          <w:lang w:eastAsia="en-US"/>
-        </w:rPr>
-      </w:sdtEndPr>
+      <w:sdtEndPr/>
       <w:sdtContent>
         <w:p>
           <w:pPr>
@@ -994,27 +1006,7 @@
                 <w:noProof/>
                 <w:sz w:val="24"/>
               </w:rPr>
-              <w:t>Introd</w:t>
-            </w:r>
-            <w:r>
-              <w:rPr>
-                <w:rStyle w:val="Hyperlink"/>
-                <w:rFonts w:ascii="Arial" w:hAnsi="Arial" w:cs="Arial"/>
-                <w:b/>
-                <w:noProof/>
-                <w:sz w:val="24"/>
-              </w:rPr>
-              <w:t>u</w:t>
-            </w:r>
-            <w:r>
-              <w:rPr>
-                <w:rStyle w:val="Hyperlink"/>
-                <w:rFonts w:ascii="Arial" w:hAnsi="Arial" w:cs="Arial"/>
-                <w:b/>
-                <w:noProof/>
-                <w:sz w:val="24"/>
-              </w:rPr>
-              <w:t>ção</w:t>
+              <w:t>Introdução</w:t>
             </w:r>
             <w:r>
               <w:rPr>
@@ -1488,8 +1480,6 @@
           <w:szCs w:val="24"/>
         </w:rPr>
       </w:pPr>
-      <w:bookmarkStart w:id="0" w:name="_GoBack"/>
-      <w:bookmarkEnd w:id="0"/>
     </w:p>
     <w:p>
       <w:pPr>
@@ -1692,284 +1682,315 @@
         <w:lastRenderedPageBreak/>
         <w:t xml:space="preserve"> </w:t>
       </w:r>
-      <w:bookmarkStart w:id="1" w:name="_Toc535760865"/>
+      <w:bookmarkStart w:id="0" w:name="_Toc535760865"/>
       <w:r>
         <w:rPr>
           <w:sz w:val="28"/>
         </w:rPr>
         <w:t>Introdução</w:t>
       </w:r>
+      <w:bookmarkEnd w:id="0"/>
+    </w:p>
+    <w:p>
+      <w:pPr>
+        <w:pStyle w:val="PargrafodaLista"/>
+        <w:ind w:left="0"/>
+        <w:rPr>
+          <w:rFonts w:ascii="Arial" w:hAnsi="Arial" w:cs="Arial"/>
+          <w:sz w:val="24"/>
+          <w:szCs w:val="24"/>
+        </w:rPr>
+      </w:pPr>
+      <w:r>
+        <w:rPr>
+          <w:rFonts w:ascii="Arial" w:hAnsi="Arial" w:cs="Arial"/>
+          <w:sz w:val="24"/>
+          <w:szCs w:val="24"/>
+        </w:rPr>
+        <w:t xml:space="preserve">O trabalho </w:t>
+      </w:r>
+      <w:r>
+        <w:rPr>
+          <w:rFonts w:ascii="Arial" w:hAnsi="Arial" w:cs="Arial"/>
+          <w:sz w:val="24"/>
+          <w:szCs w:val="24"/>
+        </w:rPr>
+        <w:t>desenvolvido na gestão de uma rede de</w:t>
+      </w:r>
+      <w:r>
+        <w:rPr>
+          <w:rFonts w:ascii="Arial" w:hAnsi="Arial" w:cs="Arial"/>
+          <w:sz w:val="24"/>
+          <w:szCs w:val="24"/>
+        </w:rPr>
+        <w:t xml:space="preserve"> farmácias pode ser muitas vezes desgastante, principalmente se não estiver sendo realizado em um ambiente automatiza</w:t>
+      </w:r>
+      <w:r>
+        <w:rPr>
+          <w:rFonts w:ascii="Arial" w:hAnsi="Arial" w:cs="Arial"/>
+          <w:sz w:val="24"/>
+          <w:szCs w:val="24"/>
+        </w:rPr>
+        <w:t xml:space="preserve">do. </w:t>
+      </w:r>
+      <w:r>
+        <w:rPr>
+          <w:rFonts w:ascii="Arial" w:hAnsi="Arial" w:cs="Arial"/>
+          <w:sz w:val="24"/>
+          <w:szCs w:val="24"/>
+        </w:rPr>
+        <w:t>As centenas de en</w:t>
+      </w:r>
+      <w:r>
+        <w:rPr>
+          <w:rFonts w:ascii="Arial" w:hAnsi="Arial" w:cs="Arial"/>
+          <w:sz w:val="24"/>
+          <w:szCs w:val="24"/>
+        </w:rPr>
+        <w:t>tradas e saídas de clientes e de produtos do</w:t>
+      </w:r>
+      <w:r>
+        <w:rPr>
+          <w:rFonts w:ascii="Arial" w:hAnsi="Arial" w:cs="Arial"/>
+          <w:sz w:val="24"/>
+          <w:szCs w:val="24"/>
+        </w:rPr>
+        <w:t xml:space="preserve"> estoque podem acarretar uma perca de eficiência e de lucro se o controle dos dados</w:t>
+      </w:r>
+      <w:r>
+        <w:rPr>
+          <w:rFonts w:ascii="Arial" w:hAnsi="Arial" w:cs="Arial"/>
+          <w:sz w:val="24"/>
+          <w:szCs w:val="24"/>
+        </w:rPr>
+        <w:t xml:space="preserve"> não for feito de maneira automatizada, esse problema pode ser tornar ainda maior se tratando de um grande número de filiais para se administrar</w:t>
+      </w:r>
+      <w:r>
+        <w:rPr>
+          <w:rFonts w:ascii="Arial" w:hAnsi="Arial" w:cs="Arial"/>
+          <w:sz w:val="24"/>
+          <w:szCs w:val="24"/>
+        </w:rPr>
+        <w:t>. Dessa maneira, visando uma melhor alocação das informações de modo que possam ser analisadas para promover uma melhora na gestão dessas unidades farmacêuticas, foram consultadas farmácias da região</w:t>
+      </w:r>
+      <w:r>
+        <w:rPr>
+          <w:rFonts w:ascii="Arial" w:hAnsi="Arial" w:cs="Arial"/>
+          <w:sz w:val="24"/>
+          <w:szCs w:val="24"/>
+        </w:rPr>
+        <w:t xml:space="preserve"> para auxiliar no desenvolvimento deste trabalho.</w:t>
+      </w:r>
+      <w:r>
+        <w:rPr>
+          <w:rFonts w:ascii="Arial" w:hAnsi="Arial" w:cs="Arial"/>
+          <w:sz w:val="24"/>
+          <w:szCs w:val="24"/>
+        </w:rPr>
+        <w:t xml:space="preserve"> </w:t>
+      </w:r>
+    </w:p>
+    <w:p>
+      <w:pPr>
+        <w:pStyle w:val="PargrafodaLista"/>
+        <w:ind w:firstLine="0"/>
+        <w:rPr>
+          <w:rFonts w:ascii="Arial" w:hAnsi="Arial" w:cs="Arial"/>
+          <w:sz w:val="24"/>
+          <w:szCs w:val="24"/>
+        </w:rPr>
+      </w:pPr>
+    </w:p>
+    <w:p>
+      <w:pPr>
+        <w:rPr>
+          <w:rFonts w:ascii="Times New Roman" w:hAnsi="Times New Roman"/>
+        </w:rPr>
+      </w:pPr>
+    </w:p>
+    <w:p>
+      <w:pPr>
+        <w:rPr>
+          <w:rFonts w:ascii="Times New Roman" w:hAnsi="Times New Roman"/>
+        </w:rPr>
+      </w:pPr>
+    </w:p>
+    <w:p>
+      <w:pPr>
+        <w:rPr>
+          <w:rFonts w:ascii="Times New Roman" w:hAnsi="Times New Roman"/>
+        </w:rPr>
+      </w:pPr>
+    </w:p>
+    <w:p>
+      <w:pPr>
+        <w:rPr>
+          <w:rFonts w:ascii="Times New Roman" w:hAnsi="Times New Roman"/>
+        </w:rPr>
+      </w:pPr>
+    </w:p>
+    <w:p>
+      <w:pPr>
+        <w:rPr>
+          <w:rFonts w:ascii="Times New Roman" w:hAnsi="Times New Roman"/>
+        </w:rPr>
+      </w:pPr>
+    </w:p>
+    <w:p>
+      <w:pPr>
+        <w:rPr>
+          <w:rFonts w:ascii="Times New Roman" w:hAnsi="Times New Roman"/>
+        </w:rPr>
+      </w:pPr>
+    </w:p>
+    <w:p>
+      <w:pPr>
+        <w:rPr>
+          <w:rFonts w:ascii="Times New Roman" w:hAnsi="Times New Roman"/>
+        </w:rPr>
+      </w:pPr>
+    </w:p>
+    <w:p>
+      <w:pPr>
+        <w:rPr>
+          <w:rFonts w:ascii="Times New Roman" w:hAnsi="Times New Roman"/>
+        </w:rPr>
+      </w:pPr>
+    </w:p>
+    <w:p>
+      <w:pPr>
+        <w:rPr>
+          <w:rFonts w:ascii="Times New Roman" w:hAnsi="Times New Roman"/>
+        </w:rPr>
+      </w:pPr>
+    </w:p>
+    <w:p>
+      <w:pPr>
+        <w:rPr>
+          <w:rFonts w:ascii="Times New Roman" w:hAnsi="Times New Roman"/>
+        </w:rPr>
+      </w:pPr>
+    </w:p>
+    <w:p>
+      <w:pPr>
+        <w:rPr>
+          <w:rFonts w:ascii="Times New Roman" w:hAnsi="Times New Roman"/>
+        </w:rPr>
+      </w:pPr>
+    </w:p>
+    <w:p>
+      <w:pPr>
+        <w:rPr>
+          <w:rFonts w:ascii="Times New Roman" w:hAnsi="Times New Roman"/>
+        </w:rPr>
+      </w:pPr>
+    </w:p>
+    <w:p>
+      <w:pPr>
+        <w:rPr>
+          <w:rFonts w:ascii="Times New Roman" w:hAnsi="Times New Roman"/>
+        </w:rPr>
+      </w:pPr>
+    </w:p>
+    <w:p>
+      <w:pPr>
+        <w:rPr>
+          <w:rFonts w:ascii="Times New Roman" w:hAnsi="Times New Roman"/>
+        </w:rPr>
+      </w:pPr>
+    </w:p>
+    <w:p>
+      <w:pPr>
+        <w:rPr>
+          <w:rFonts w:ascii="Times New Roman" w:hAnsi="Times New Roman"/>
+        </w:rPr>
+      </w:pPr>
+    </w:p>
+    <w:p>
+      <w:pPr>
+        <w:rPr>
+          <w:rFonts w:ascii="Times New Roman" w:hAnsi="Times New Roman"/>
+        </w:rPr>
+      </w:pPr>
+    </w:p>
+    <w:p>
+      <w:pPr>
+        <w:rPr>
+          <w:rFonts w:ascii="Times New Roman" w:hAnsi="Times New Roman"/>
+        </w:rPr>
+      </w:pPr>
+    </w:p>
+    <w:p>
+      <w:pPr>
+        <w:rPr>
+          <w:rFonts w:ascii="Times New Roman" w:hAnsi="Times New Roman"/>
+        </w:rPr>
+      </w:pPr>
+    </w:p>
+    <w:p>
+      <w:pPr>
+        <w:rPr>
+          <w:rFonts w:ascii="Times New Roman" w:hAnsi="Times New Roman"/>
+        </w:rPr>
+      </w:pPr>
+    </w:p>
+    <w:p>
+      <w:pPr>
+        <w:rPr>
+          <w:rFonts w:ascii="Times New Roman" w:hAnsi="Times New Roman"/>
+        </w:rPr>
+      </w:pPr>
+    </w:p>
+    <w:p>
+      <w:pPr>
+        <w:rPr>
+          <w:rFonts w:ascii="Times New Roman" w:hAnsi="Times New Roman"/>
+        </w:rPr>
+      </w:pPr>
+    </w:p>
+    <w:p>
+      <w:pPr>
+        <w:rPr>
+          <w:rFonts w:ascii="Times New Roman" w:hAnsi="Times New Roman"/>
+        </w:rPr>
+      </w:pPr>
+    </w:p>
+    <w:p>
+      <w:pPr>
+        <w:rPr>
+          <w:rFonts w:ascii="Times New Roman" w:hAnsi="Times New Roman"/>
+        </w:rPr>
+      </w:pPr>
+    </w:p>
+    <w:p>
+      <w:pPr>
+        <w:rPr>
+          <w:rFonts w:ascii="Times New Roman" w:hAnsi="Times New Roman"/>
+        </w:rPr>
+      </w:pPr>
+    </w:p>
+    <w:p/>
+    <w:p>
+      <w:pPr>
+        <w:pStyle w:val="Ttulo1"/>
+        <w:rPr>
+          <w:sz w:val="28"/>
+        </w:rPr>
+      </w:pPr>
+      <w:r>
+        <w:rPr>
+          <w:sz w:val="28"/>
+        </w:rPr>
+        <w:t xml:space="preserve"> </w:t>
+      </w:r>
+      <w:bookmarkStart w:id="1" w:name="_Toc535760866"/>
+      <w:r>
+        <w:rPr>
+          <w:sz w:val="28"/>
+        </w:rPr>
+        <w:t>Modelo Conceitual</w:t>
+      </w:r>
       <w:bookmarkEnd w:id="1"/>
-    </w:p>
-    <w:p>
-      <w:pPr>
-        <w:pStyle w:val="PargrafodaLista"/>
-        <w:ind w:left="0"/>
-        <w:rPr>
-          <w:rFonts w:ascii="Arial" w:hAnsi="Arial" w:cs="Arial"/>
-          <w:sz w:val="24"/>
-          <w:szCs w:val="24"/>
-        </w:rPr>
-      </w:pPr>
-      <w:r>
-        <w:rPr>
-          <w:rFonts w:ascii="Arial" w:hAnsi="Arial" w:cs="Arial"/>
-          <w:sz w:val="24"/>
-          <w:szCs w:val="24"/>
-        </w:rPr>
-        <w:t xml:space="preserve">O trabalho </w:t>
-      </w:r>
-      <w:r>
-        <w:rPr>
-          <w:rFonts w:ascii="Arial" w:hAnsi="Arial" w:cs="Arial"/>
-          <w:sz w:val="24"/>
-          <w:szCs w:val="24"/>
-        </w:rPr>
-        <w:t>desenvolvido na gestão de uma rede de</w:t>
-      </w:r>
-      <w:r>
-        <w:rPr>
-          <w:rFonts w:ascii="Arial" w:hAnsi="Arial" w:cs="Arial"/>
-          <w:sz w:val="24"/>
-          <w:szCs w:val="24"/>
-        </w:rPr>
-        <w:t xml:space="preserve"> farmácias pode ser muitas vezes desgastante, principalmente se não estiver sendo realizado em um ambiente automatiza</w:t>
-      </w:r>
-      <w:r>
-        <w:rPr>
-          <w:rFonts w:ascii="Arial" w:hAnsi="Arial" w:cs="Arial"/>
-          <w:sz w:val="24"/>
-          <w:szCs w:val="24"/>
-        </w:rPr>
-        <w:t xml:space="preserve">do. </w:t>
-      </w:r>
-      <w:r>
-        <w:rPr>
-          <w:rFonts w:ascii="Arial" w:hAnsi="Arial" w:cs="Arial"/>
-          <w:sz w:val="24"/>
-          <w:szCs w:val="24"/>
-        </w:rPr>
-        <w:t>As centenas de entradas e saídas de clientes e do estoque em diversas localidades podem acarretar uma perca de eficiência e de lucro se o controle dos dados forem feitos de modo organizados. Dessa maneira, visando uma melhor alocação das informações de modo que possam ser analisadas para promover uma melhora na gestão dessas unidades farmacêuticas, foram consultadas farmácias da região</w:t>
-      </w:r>
-      <w:r>
-        <w:rPr>
-          <w:rFonts w:ascii="Arial" w:hAnsi="Arial" w:cs="Arial"/>
-          <w:sz w:val="24"/>
-          <w:szCs w:val="24"/>
-        </w:rPr>
-        <w:t xml:space="preserve"> para auxiliar no desenvolvimento deste trabalho.</w:t>
-      </w:r>
-      <w:r>
-        <w:rPr>
-          <w:rFonts w:ascii="Arial" w:hAnsi="Arial" w:cs="Arial"/>
-          <w:sz w:val="24"/>
-          <w:szCs w:val="24"/>
-        </w:rPr>
-        <w:t xml:space="preserve"> </w:t>
-      </w:r>
-    </w:p>
-    <w:p>
-      <w:pPr>
-        <w:pStyle w:val="PargrafodaLista"/>
-        <w:ind w:firstLine="0"/>
-        <w:rPr>
-          <w:rFonts w:ascii="Arial" w:hAnsi="Arial" w:cs="Arial"/>
-          <w:sz w:val="24"/>
-          <w:szCs w:val="24"/>
-        </w:rPr>
-      </w:pPr>
-    </w:p>
-    <w:p>
-      <w:pPr>
-        <w:rPr>
-          <w:rFonts w:ascii="Times New Roman" w:hAnsi="Times New Roman"/>
-        </w:rPr>
-      </w:pPr>
-    </w:p>
-    <w:p>
-      <w:pPr>
-        <w:rPr>
-          <w:rFonts w:ascii="Times New Roman" w:hAnsi="Times New Roman"/>
-        </w:rPr>
-      </w:pPr>
-    </w:p>
-    <w:p>
-      <w:pPr>
-        <w:rPr>
-          <w:rFonts w:ascii="Times New Roman" w:hAnsi="Times New Roman"/>
-        </w:rPr>
-      </w:pPr>
-    </w:p>
-    <w:p>
-      <w:pPr>
-        <w:rPr>
-          <w:rFonts w:ascii="Times New Roman" w:hAnsi="Times New Roman"/>
-        </w:rPr>
-      </w:pPr>
-    </w:p>
-    <w:p>
-      <w:pPr>
-        <w:rPr>
-          <w:rFonts w:ascii="Times New Roman" w:hAnsi="Times New Roman"/>
-        </w:rPr>
-      </w:pPr>
-    </w:p>
-    <w:p>
-      <w:pPr>
-        <w:rPr>
-          <w:rFonts w:ascii="Times New Roman" w:hAnsi="Times New Roman"/>
-        </w:rPr>
-      </w:pPr>
-    </w:p>
-    <w:p>
-      <w:pPr>
-        <w:rPr>
-          <w:rFonts w:ascii="Times New Roman" w:hAnsi="Times New Roman"/>
-        </w:rPr>
-      </w:pPr>
-    </w:p>
-    <w:p>
-      <w:pPr>
-        <w:rPr>
-          <w:rFonts w:ascii="Times New Roman" w:hAnsi="Times New Roman"/>
-        </w:rPr>
-      </w:pPr>
-    </w:p>
-    <w:p>
-      <w:pPr>
-        <w:rPr>
-          <w:rFonts w:ascii="Times New Roman" w:hAnsi="Times New Roman"/>
-        </w:rPr>
-      </w:pPr>
-    </w:p>
-    <w:p>
-      <w:pPr>
-        <w:rPr>
-          <w:rFonts w:ascii="Times New Roman" w:hAnsi="Times New Roman"/>
-        </w:rPr>
-      </w:pPr>
-    </w:p>
-    <w:p>
-      <w:pPr>
-        <w:rPr>
-          <w:rFonts w:ascii="Times New Roman" w:hAnsi="Times New Roman"/>
-        </w:rPr>
-      </w:pPr>
-    </w:p>
-    <w:p>
-      <w:pPr>
-        <w:rPr>
-          <w:rFonts w:ascii="Times New Roman" w:hAnsi="Times New Roman"/>
-        </w:rPr>
-      </w:pPr>
-    </w:p>
-    <w:p>
-      <w:pPr>
-        <w:rPr>
-          <w:rFonts w:ascii="Times New Roman" w:hAnsi="Times New Roman"/>
-        </w:rPr>
-      </w:pPr>
-    </w:p>
-    <w:p>
-      <w:pPr>
-        <w:rPr>
-          <w:rFonts w:ascii="Times New Roman" w:hAnsi="Times New Roman"/>
-        </w:rPr>
-      </w:pPr>
-    </w:p>
-    <w:p>
-      <w:pPr>
-        <w:rPr>
-          <w:rFonts w:ascii="Times New Roman" w:hAnsi="Times New Roman"/>
-        </w:rPr>
-      </w:pPr>
-    </w:p>
-    <w:p>
-      <w:pPr>
-        <w:rPr>
-          <w:rFonts w:ascii="Times New Roman" w:hAnsi="Times New Roman"/>
-        </w:rPr>
-      </w:pPr>
-    </w:p>
-    <w:p>
-      <w:pPr>
-        <w:rPr>
-          <w:rFonts w:ascii="Times New Roman" w:hAnsi="Times New Roman"/>
-        </w:rPr>
-      </w:pPr>
-    </w:p>
-    <w:p>
-      <w:pPr>
-        <w:rPr>
-          <w:rFonts w:ascii="Times New Roman" w:hAnsi="Times New Roman"/>
-        </w:rPr>
-      </w:pPr>
-    </w:p>
-    <w:p>
-      <w:pPr>
-        <w:rPr>
-          <w:rFonts w:ascii="Times New Roman" w:hAnsi="Times New Roman"/>
-        </w:rPr>
-      </w:pPr>
-    </w:p>
-    <w:p>
-      <w:pPr>
-        <w:rPr>
-          <w:rFonts w:ascii="Times New Roman" w:hAnsi="Times New Roman"/>
-        </w:rPr>
-      </w:pPr>
-    </w:p>
-    <w:p>
-      <w:pPr>
-        <w:rPr>
-          <w:rFonts w:ascii="Times New Roman" w:hAnsi="Times New Roman"/>
-        </w:rPr>
-      </w:pPr>
-    </w:p>
-    <w:p>
-      <w:pPr>
-        <w:rPr>
-          <w:rFonts w:ascii="Times New Roman" w:hAnsi="Times New Roman"/>
-        </w:rPr>
-      </w:pPr>
-    </w:p>
-    <w:p>
-      <w:pPr>
-        <w:rPr>
-          <w:rFonts w:ascii="Times New Roman" w:hAnsi="Times New Roman"/>
-        </w:rPr>
-      </w:pPr>
-    </w:p>
-    <w:p>
-      <w:pPr>
-        <w:rPr>
-          <w:rFonts w:ascii="Times New Roman" w:hAnsi="Times New Roman"/>
-        </w:rPr>
-      </w:pPr>
-    </w:p>
-    <w:p/>
-    <w:p>
-      <w:pPr>
-        <w:pStyle w:val="Ttulo1"/>
-        <w:rPr>
-          <w:sz w:val="28"/>
-        </w:rPr>
-      </w:pPr>
-      <w:r>
-        <w:rPr>
-          <w:sz w:val="28"/>
-        </w:rPr>
-        <w:lastRenderedPageBreak/>
-        <w:t xml:space="preserve"> </w:t>
-      </w:r>
-      <w:bookmarkStart w:id="2" w:name="_Toc535760866"/>
-      <w:r>
-        <w:rPr>
-          <w:sz w:val="28"/>
-        </w:rPr>
-        <w:t>Modelo Conceitual</w:t>
-      </w:r>
-      <w:bookmarkEnd w:id="2"/>
     </w:p>
     <w:p>
       <w:pPr>
@@ -1983,14 +2004,14 @@
           <w:sz w:val="28"/>
         </w:rPr>
       </w:pPr>
-      <w:bookmarkStart w:id="3" w:name="_Toc535760867"/>
+      <w:bookmarkStart w:id="2" w:name="_Toc535760867"/>
       <w:r>
         <w:rPr>
           <w:sz w:val="28"/>
         </w:rPr>
         <w:t>2.1. Levantamento dos requisitos</w:t>
       </w:r>
-      <w:bookmarkEnd w:id="3"/>
+      <w:bookmarkEnd w:id="2"/>
     </w:p>
     <w:p>
       <w:pPr>
@@ -2034,6 +2055,13 @@
         </w:rPr>
         <w:t xml:space="preserve"> telefone e endereço.</w:t>
       </w:r>
+      <w:r>
+        <w:rPr>
+          <w:rFonts w:ascii="Arial" w:hAnsi="Arial" w:cs="Arial"/>
+          <w:sz w:val="24"/>
+        </w:rPr>
+        <w:t xml:space="preserve"> Cada fornecedor pode abastecer diversas farmácias.</w:t>
+      </w:r>
     </w:p>
     <w:p>
       <w:pPr>
@@ -2152,14 +2180,42 @@
           <w:rFonts w:ascii="Arial" w:hAnsi="Arial" w:cs="Arial"/>
           <w:sz w:val="24"/>
         </w:rPr>
-        <w:t>, além disso cad</w:t>
-      </w:r>
-      <w:r>
-        <w:rPr>
-          <w:rFonts w:ascii="Arial" w:hAnsi="Arial" w:cs="Arial"/>
-          <w:sz w:val="24"/>
-        </w:rPr>
-        <w:t>a sessão é tem apenas um funcionário que a gerencia, não podendo gerenciar outras sessões. É necessário</w:t>
+        <w:t>. A</w:t>
+      </w:r>
+      <w:r>
+        <w:rPr>
+          <w:rFonts w:ascii="Arial" w:hAnsi="Arial" w:cs="Arial"/>
+          <w:sz w:val="24"/>
+        </w:rPr>
+        <w:t>lém disso</w:t>
+      </w:r>
+      <w:r>
+        <w:rPr>
+          <w:rFonts w:ascii="Arial" w:hAnsi="Arial" w:cs="Arial"/>
+          <w:sz w:val="24"/>
+        </w:rPr>
+        <w:t>,</w:t>
+      </w:r>
+      <w:r>
+        <w:rPr>
+          <w:rFonts w:ascii="Arial" w:hAnsi="Arial" w:cs="Arial"/>
+          <w:sz w:val="24"/>
+        </w:rPr>
+        <w:t xml:space="preserve"> cad</w:t>
+      </w:r>
+      <w:r>
+        <w:rPr>
+          <w:rFonts w:ascii="Arial" w:hAnsi="Arial" w:cs="Arial"/>
+          <w:sz w:val="24"/>
+        </w:rPr>
+        <w:t>a sessão</w:t>
+      </w:r>
+      <w:r>
+        <w:rPr>
+          <w:rFonts w:ascii="Arial" w:hAnsi="Arial" w:cs="Arial"/>
+          <w:sz w:val="24"/>
+        </w:rPr>
+        <w:t xml:space="preserve"> tem apenas um funcionário que a gerencia, não podendo gerenciar outras sessões. É necessário</w:t>
       </w:r>
       <w:r>
         <w:rPr>
@@ -2195,14 +2251,28 @@
           <w:rFonts w:ascii="Arial" w:hAnsi="Arial" w:cs="Arial"/>
           <w:sz w:val="24"/>
         </w:rPr>
-        <w:t>Diversos produtos são vendidos nas unidades farmacêuticas, necessitando que informações como: nome, descrição, validade, porcentagem de comissão, código de barras, preço por unidade e fabricante</w:t>
-      </w:r>
-      <w:r>
-        <w:rPr>
-          <w:rFonts w:ascii="Arial" w:hAnsi="Arial" w:cs="Arial"/>
-          <w:sz w:val="24"/>
-        </w:rPr>
-        <w:t xml:space="preserve"> sejam salvos</w:t>
+        <w:t xml:space="preserve">Sobre os produtos vendidos </w:t>
+      </w:r>
+      <w:r>
+        <w:rPr>
+          <w:rFonts w:ascii="Arial" w:hAnsi="Arial" w:cs="Arial"/>
+          <w:sz w:val="24"/>
+        </w:rPr>
+        <w:t>informações como: nome, descrição, validade, porcentagem de comissão, código de barras, preço por unidade e fabricante</w:t>
+      </w:r>
+      <w:r>
+        <w:rPr>
+          <w:rFonts w:ascii="Arial" w:hAnsi="Arial" w:cs="Arial"/>
+          <w:sz w:val="24"/>
+        </w:rPr>
+        <w:t xml:space="preserve"> </w:t>
+      </w:r>
+      <w:r>
+        <w:rPr>
+          <w:rFonts w:ascii="Arial" w:hAnsi="Arial" w:cs="Arial"/>
+          <w:sz w:val="24"/>
+        </w:rPr>
+        <w:t>precisam ser salvas</w:t>
       </w:r>
       <w:r>
         <w:rPr>
@@ -2230,7 +2300,14 @@
           <w:rFonts w:ascii="Arial" w:hAnsi="Arial" w:cs="Arial"/>
           <w:sz w:val="24"/>
         </w:rPr>
-        <w:t xml:space="preserve">, porem </w:t>
+        <w:t>s, poré</w:t>
+      </w:r>
+      <w:r>
+        <w:rPr>
+          <w:rFonts w:ascii="Arial" w:hAnsi="Arial" w:cs="Arial"/>
+          <w:sz w:val="24"/>
+        </w:rPr>
+        <w:t xml:space="preserve">m </w:t>
       </w:r>
       <w:r>
         <w:rPr>
@@ -2244,7 +2321,15 @@
           <w:rFonts w:ascii="Arial" w:hAnsi="Arial" w:cs="Arial"/>
           <w:sz w:val="24"/>
         </w:rPr>
-        <w:t xml:space="preserve"> Sobre o médico que autoriza as receitas é necessário armazenar dados como: número no conselho regional de medicina, CPF e nome. A receita pode ser autorizada por no máximo um médico, que por sua vez pode autorizar </w:t>
+        <w:t xml:space="preserve"> Sobre o médico que autoriza as receitas é necessário armazenar dados </w:t>
+      </w:r>
+      <w:r>
+        <w:rPr>
+          <w:rFonts w:ascii="Arial" w:hAnsi="Arial" w:cs="Arial"/>
+          <w:sz w:val="24"/>
+        </w:rPr>
+        <w:lastRenderedPageBreak/>
+        <w:t xml:space="preserve">como: número no conselho regional de medicina, CPF e nome. A receita pode ser autorizada por no máximo um médico, que por sua vez pode autorizar </w:t>
       </w:r>
       <w:r>
         <w:rPr>
@@ -2273,124 +2358,152 @@
           <w:rFonts w:ascii="Arial" w:hAnsi="Arial" w:cs="Arial"/>
           <w:sz w:val="24"/>
         </w:rPr>
+        <w:t>Cada produto deve ser armazenado no máximo em um estoque</w:t>
+      </w:r>
+      <w:r>
+        <w:rPr>
+          <w:rFonts w:ascii="Arial" w:hAnsi="Arial" w:cs="Arial"/>
+          <w:sz w:val="24"/>
+        </w:rPr>
+        <w:t>, que contém informações importantes como: código identificador, estoque atual, status e estoque mínimo. Deve também ser armazenado a quantidade de cada produto em estoque. Cada estoque pode armazenar diversos produtos.</w:t>
+      </w:r>
+    </w:p>
+    <w:p>
+      <w:pPr>
+        <w:rPr>
+          <w:rFonts w:ascii="Arial" w:hAnsi="Arial" w:cs="Arial"/>
+          <w:sz w:val="24"/>
+        </w:rPr>
+      </w:pPr>
+      <w:r>
+        <w:rPr>
+          <w:rFonts w:ascii="Arial" w:hAnsi="Arial" w:cs="Arial"/>
+          <w:sz w:val="24"/>
+        </w:rPr>
+        <w:t>Observando as numerosas vendas realizadas nas farmácias, foi notada a necessidade de se persistir dados como: data, hora e tot</w:t>
+      </w:r>
+      <w:r>
+        <w:rPr>
+          <w:rFonts w:ascii="Arial" w:hAnsi="Arial" w:cs="Arial"/>
+          <w:sz w:val="24"/>
+        </w:rPr>
+        <w:t>al da venda, funcionário que realizou a venda, os produtos adquiridos tais como a quantidade de cada um. Cada venda é realizada por apenas um funcionário, que por sua vez pode realizar várias vendas.</w:t>
+      </w:r>
+      <w:r>
+        <w:rPr>
+          <w:rFonts w:ascii="Arial" w:hAnsi="Arial" w:cs="Arial"/>
+          <w:sz w:val="24"/>
+        </w:rPr>
+        <w:t xml:space="preserve"> Um produto pode ser vendido em diversas vendas, assim como uma venda pode envolver vários produtos.</w:t>
+      </w:r>
+      <w:r>
+        <w:rPr>
+          <w:rFonts w:ascii="Arial" w:hAnsi="Arial" w:cs="Arial"/>
+          <w:sz w:val="24"/>
+        </w:rPr>
+        <w:t xml:space="preserve"> A forma de pagamento da venda pode se dar por duas formas, a primeira é a venda à cartão que armazena dados do cartão de credito, tais como: número, bandeira, número de parcelas e nome do titular. Cada cartão pode ser utilizado em diversas vendas</w:t>
+      </w:r>
+      <w:r>
+        <w:rPr>
+          <w:rFonts w:ascii="Arial" w:hAnsi="Arial" w:cs="Arial"/>
+          <w:sz w:val="24"/>
+        </w:rPr>
+        <w:t xml:space="preserve"> à cartão</w:t>
+      </w:r>
+      <w:r>
+        <w:rPr>
+          <w:rFonts w:ascii="Arial" w:hAnsi="Arial" w:cs="Arial"/>
+          <w:sz w:val="24"/>
+        </w:rPr>
+        <w:t xml:space="preserve"> e cada venda pode utilizar diversos cartões.</w:t>
+      </w:r>
+    </w:p>
+    <w:p>
+      <w:pPr>
+        <w:rPr>
+          <w:rFonts w:ascii="Arial" w:hAnsi="Arial" w:cs="Arial"/>
+          <w:sz w:val="24"/>
+        </w:rPr>
+      </w:pPr>
+      <w:r>
+        <w:rPr>
+          <w:rFonts w:ascii="Arial" w:hAnsi="Arial" w:cs="Arial"/>
+          <w:sz w:val="24"/>
+        </w:rPr>
+        <w:t>Outra forma de pagamento é a venda a prazo, onde é necessário que sejam salvo o valor de debito do cliente, além de ser feito um cadastro do cliente, onde devem ser salvos dados como: nome, CPF, sexo, telefone, nascimento e endereço.</w:t>
+      </w:r>
+      <w:r>
+        <w:rPr>
+          <w:rFonts w:ascii="Arial" w:hAnsi="Arial" w:cs="Arial"/>
+          <w:sz w:val="24"/>
+        </w:rPr>
+        <w:t xml:space="preserve"> Cada venda a prazo pode ser feita por apenas um cliente, esse por sua vez pode responder por várias compras à prazo</w:t>
+      </w:r>
+      <w:r>
+        <w:rPr>
+          <w:rFonts w:ascii="Arial" w:hAnsi="Arial" w:cs="Arial"/>
+          <w:sz w:val="24"/>
+        </w:rPr>
+        <w:t>.</w:t>
+      </w:r>
+    </w:p>
+    <w:p>
+      <w:pPr>
+        <w:rPr>
+          <w:rFonts w:ascii="Arial" w:hAnsi="Arial" w:cs="Arial"/>
+          <w:sz w:val="24"/>
+        </w:rPr>
+      </w:pPr>
+      <w:r>
+        <w:rPr>
+          <w:rFonts w:ascii="Arial" w:hAnsi="Arial" w:cs="Arial"/>
+          <w:sz w:val="24"/>
+        </w:rPr>
+        <w:t>Contudo, o simples armazenamento dessas informações não traz benefícios tão relevantes além da clara organização dos dados. Dessa forma é necessário que sejam adicionadas algumas funcionalidades.</w:t>
+      </w:r>
+      <w:r>
+        <w:rPr>
+          <w:rFonts w:ascii="Arial" w:hAnsi="Arial" w:cs="Arial"/>
+          <w:sz w:val="24"/>
+        </w:rPr>
+        <w:t xml:space="preserve"> Através de uma consulta, devem ser apresentado um lista de produtos que estejam fora do período de validade, para que dessa forma não sejam postos à venda produtos prescritos. </w:t>
+      </w:r>
+    </w:p>
+    <w:p>
+      <w:pPr>
+        <w:rPr>
+          <w:rFonts w:ascii="Arial" w:hAnsi="Arial" w:cs="Arial"/>
+          <w:sz w:val="24"/>
+        </w:rPr>
+      </w:pPr>
+      <w:r>
+        <w:rPr>
+          <w:rFonts w:ascii="Arial" w:hAnsi="Arial" w:cs="Arial"/>
+          <w:sz w:val="24"/>
+        </w:rPr>
+        <w:t>Ainda na perspectiva dos produtos, é importante também que se possa consultar sempre que necessário, a quantidade de cada produto em estoque, para que sejam repostos quando preciso.</w:t>
+      </w:r>
+      <w:r>
+        <w:rPr>
+          <w:rFonts w:ascii="Arial" w:hAnsi="Arial" w:cs="Arial"/>
+          <w:sz w:val="24"/>
+        </w:rPr>
+        <w:t xml:space="preserve"> Em uma análise mais ampla, se faz necessário que o estados dos estoques sejam consultados, para que se saiba quais se encontram em estados crítico e quais se encontram estabilizados.</w:t>
+      </w:r>
+    </w:p>
+    <w:p>
+      <w:pPr>
+        <w:rPr>
+          <w:rFonts w:ascii="Arial" w:hAnsi="Arial" w:cs="Arial"/>
+          <w:sz w:val="24"/>
+        </w:rPr>
+      </w:pPr>
+      <w:r>
+        <w:rPr>
+          <w:rFonts w:ascii="Arial" w:hAnsi="Arial" w:cs="Arial"/>
+          <w:sz w:val="24"/>
+        </w:rPr>
         <w:lastRenderedPageBreak/>
-        <w:t>Cada produto deve ser armazenado no máximo em um estoque</w:t>
-      </w:r>
-      <w:r>
-        <w:rPr>
-          <w:rFonts w:ascii="Arial" w:hAnsi="Arial" w:cs="Arial"/>
-          <w:sz w:val="24"/>
-        </w:rPr>
-        <w:t>, que contém informações importantes como: código identificador, estoque atual, status e estoque mínimo. Deve também ser armazenado a quantidade de cada produto em estoque. Cada estoque pode armazenar diversos produtos.</w:t>
-      </w:r>
-    </w:p>
-    <w:p>
-      <w:pPr>
-        <w:rPr>
-          <w:rFonts w:ascii="Arial" w:hAnsi="Arial" w:cs="Arial"/>
-          <w:sz w:val="24"/>
-        </w:rPr>
-      </w:pPr>
-      <w:r>
-        <w:rPr>
-          <w:rFonts w:ascii="Arial" w:hAnsi="Arial" w:cs="Arial"/>
-          <w:sz w:val="24"/>
-        </w:rPr>
-        <w:t>Observando as numerosas vendas realizadas nas farmácias, foi notada a necessidade de se persistir dados como: data, hora e tot</w:t>
-      </w:r>
-      <w:r>
-        <w:rPr>
-          <w:rFonts w:ascii="Arial" w:hAnsi="Arial" w:cs="Arial"/>
-          <w:sz w:val="24"/>
-        </w:rPr>
-        <w:t>al da venda, funcionário que realizou a venda, os produtos adquiridos tais como a quantidade de cada um. Cada venda é realizada por apenas um funcionário, que por sua vez pode realizar várias vendas. A forma de pagamento da venda pode se dar por duas formas, a primeira é a venda à cartão que armazena dados do cartão de credito, tais como: número, bandeira, número de parcelas e nome do titular. Cada cartão pode ser utilizado em diversas vendas e cada venda pode utilizar diversos cartões.</w:t>
-      </w:r>
-    </w:p>
-    <w:p>
-      <w:pPr>
-        <w:rPr>
-          <w:rFonts w:ascii="Arial" w:hAnsi="Arial" w:cs="Arial"/>
-          <w:sz w:val="24"/>
-        </w:rPr>
-      </w:pPr>
-      <w:r>
-        <w:rPr>
-          <w:rFonts w:ascii="Arial" w:hAnsi="Arial" w:cs="Arial"/>
-          <w:sz w:val="24"/>
-        </w:rPr>
-        <w:t>Outra forma de pagamento é a venda a prazo, onde é necessário que sejam salvo o valor de debito do cliente, além de ser feito um cadastro do cliente, onde devem ser salvos dados como: nome, CPF, sexo, telefone, nascimento e endereço.</w:t>
-      </w:r>
-      <w:r>
-        <w:rPr>
-          <w:rFonts w:ascii="Arial" w:hAnsi="Arial" w:cs="Arial"/>
-          <w:sz w:val="24"/>
-        </w:rPr>
-        <w:t xml:space="preserve"> Cada venda a prazo pode ser feita por apenas um cliente, esse por sua vez pode responder por várias compras à prazo</w:t>
-      </w:r>
-      <w:r>
-        <w:rPr>
-          <w:rFonts w:ascii="Arial" w:hAnsi="Arial" w:cs="Arial"/>
-          <w:sz w:val="24"/>
-        </w:rPr>
-        <w:t>.</w:t>
-      </w:r>
-    </w:p>
-    <w:p>
-      <w:pPr>
-        <w:rPr>
-          <w:rFonts w:ascii="Arial" w:hAnsi="Arial" w:cs="Arial"/>
-          <w:sz w:val="24"/>
-        </w:rPr>
-      </w:pPr>
-      <w:r>
-        <w:rPr>
-          <w:rFonts w:ascii="Arial" w:hAnsi="Arial" w:cs="Arial"/>
-          <w:sz w:val="24"/>
-        </w:rPr>
-        <w:t>Contudo, o simples armazenamento dessas informações não traz benefícios tão relevantes além da clara organização dos dados. Dessa forma é necessário que sejam adicionadas algumas funcionalidades.</w:t>
-      </w:r>
-      <w:r>
-        <w:rPr>
-          <w:rFonts w:ascii="Arial" w:hAnsi="Arial" w:cs="Arial"/>
-          <w:sz w:val="24"/>
-        </w:rPr>
-        <w:t xml:space="preserve"> Através de uma consulta, devem ser apresentado um lista de produtos que estejam fora do período de validade, para que dessa forma não sejam postos à venda produtos prescritos. </w:t>
-      </w:r>
-    </w:p>
-    <w:p>
-      <w:pPr>
-        <w:rPr>
-          <w:rFonts w:ascii="Arial" w:hAnsi="Arial" w:cs="Arial"/>
-          <w:sz w:val="24"/>
-        </w:rPr>
-      </w:pPr>
-      <w:r>
-        <w:rPr>
-          <w:rFonts w:ascii="Arial" w:hAnsi="Arial" w:cs="Arial"/>
-          <w:sz w:val="24"/>
-        </w:rPr>
-        <w:t>Ainda na perspectiva dos produtos, é importante também que se possa consultar sempre que necessário, a quantidade de cada produto em estoque, para que sejam repostos quando preciso.</w:t>
-      </w:r>
-      <w:r>
-        <w:rPr>
-          <w:rFonts w:ascii="Arial" w:hAnsi="Arial" w:cs="Arial"/>
-          <w:sz w:val="24"/>
-        </w:rPr>
-        <w:t xml:space="preserve"> Em uma análise mais ampla, se faz necessário que o estados dos estoques sejam consultados, para que se saiba quais se encontram em estados crítico e quais se encontram estabilizados.</w:t>
-      </w:r>
-    </w:p>
-    <w:p>
-      <w:pPr>
-        <w:rPr>
-          <w:rFonts w:ascii="Arial" w:hAnsi="Arial" w:cs="Arial"/>
-          <w:sz w:val="24"/>
-        </w:rPr>
-      </w:pPr>
-      <w:r>
-        <w:rPr>
-          <w:rFonts w:ascii="Arial" w:hAnsi="Arial" w:cs="Arial"/>
-          <w:sz w:val="24"/>
-        </w:rPr>
         <w:t>Sobre as vendas, é importante que seja feita uma pesquisa que retorne cada cliente que está em debito com a farmácia, assim como suas respectivas dividas.</w:t>
       </w:r>
     </w:p>
@@ -2443,9 +2556,43 @@
           <w:rFonts w:ascii="Arial" w:hAnsi="Arial" w:cs="Arial"/>
           <w:sz w:val="24"/>
         </w:rPr>
-        <w:lastRenderedPageBreak/>
         <w:tab/>
-        <w:t>Em cada produto vendido é composto por uma percentagem de comissão que é dada ao funcionário que realizou a venda, desse modo, é necessário que seja feita uma consulta que retorne o total de comissão adquirida por um funcionário ao final do mês, que deve ser somada ao seu salário para que seja realizada seu pagamento.</w:t>
+        <w:t>C</w:t>
+      </w:r>
+      <w:r>
+        <w:rPr>
+          <w:rFonts w:ascii="Arial" w:hAnsi="Arial" w:cs="Arial"/>
+          <w:sz w:val="24"/>
+        </w:rPr>
+        <w:t xml:space="preserve">ada produto vendido é composto por uma percentagem de comissão que é dada ao funcionário que realizou a venda, desse modo, é necessário que seja feita uma consulta que retorne o total de comissão adquirida por um funcionário ao final do mês, que deve ser somada ao seu salário </w:t>
+      </w:r>
+      <w:r>
+        <w:rPr>
+          <w:rFonts w:ascii="Arial" w:hAnsi="Arial" w:cs="Arial"/>
+          <w:sz w:val="24"/>
+        </w:rPr>
+        <w:t>e</w:t>
+      </w:r>
+      <w:r>
+        <w:rPr>
+          <w:rFonts w:ascii="Arial" w:hAnsi="Arial" w:cs="Arial"/>
+          <w:sz w:val="24"/>
+        </w:rPr>
+        <w:t xml:space="preserve"> seja reali</w:t>
+      </w:r>
+      <w:r>
+        <w:rPr>
+          <w:rFonts w:ascii="Arial" w:hAnsi="Arial" w:cs="Arial"/>
+          <w:sz w:val="24"/>
+        </w:rPr>
+        <w:t xml:space="preserve">zado </w:t>
+      </w:r>
+      <w:r>
+        <w:rPr>
+          <w:rFonts w:ascii="Arial" w:hAnsi="Arial" w:cs="Arial"/>
+          <w:sz w:val="24"/>
+        </w:rPr>
+        <w:t>seu pagamento.</w:t>
       </w:r>
     </w:p>
     <w:p>
@@ -2601,69 +2748,9 @@
     </w:p>
     <w:p>
       <w:pPr>
-        <w:ind w:firstLine="0"/>
-        <w:rPr>
-          <w:rFonts w:ascii="Arial" w:hAnsi="Arial" w:cs="Arial"/>
-          <w:sz w:val="24"/>
-        </w:rPr>
-      </w:pPr>
-    </w:p>
-    <w:p>
-      <w:pPr>
-        <w:ind w:firstLine="0"/>
-        <w:rPr>
-          <w:rFonts w:ascii="Arial" w:hAnsi="Arial" w:cs="Arial"/>
-          <w:sz w:val="24"/>
-        </w:rPr>
-      </w:pPr>
-    </w:p>
-    <w:p>
-      <w:pPr>
-        <w:ind w:firstLine="0"/>
-        <w:rPr>
-          <w:rFonts w:ascii="Arial" w:hAnsi="Arial" w:cs="Arial"/>
-          <w:sz w:val="24"/>
-        </w:rPr>
-      </w:pPr>
-    </w:p>
-    <w:p>
-      <w:pPr>
-        <w:ind w:firstLine="0"/>
-        <w:rPr>
-          <w:rFonts w:ascii="Arial" w:hAnsi="Arial" w:cs="Arial"/>
-          <w:sz w:val="24"/>
-        </w:rPr>
-      </w:pPr>
-    </w:p>
-    <w:p>
-      <w:pPr>
-        <w:ind w:firstLine="0"/>
-        <w:rPr>
-          <w:rFonts w:ascii="Arial" w:hAnsi="Arial" w:cs="Arial"/>
-          <w:sz w:val="24"/>
-        </w:rPr>
-      </w:pPr>
-    </w:p>
-    <w:p>
-      <w:pPr>
-        <w:ind w:firstLine="0"/>
-        <w:rPr>
-          <w:rFonts w:ascii="Arial" w:hAnsi="Arial" w:cs="Arial"/>
-          <w:sz w:val="24"/>
-        </w:rPr>
-      </w:pPr>
-    </w:p>
-    <w:p>
-      <w:pPr>
-        <w:ind w:firstLine="0"/>
-        <w:rPr>
-          <w:rFonts w:ascii="Arial" w:hAnsi="Arial" w:cs="Arial"/>
-          <w:sz w:val="24"/>
-        </w:rPr>
-      </w:pPr>
-    </w:p>
-    <w:p>
-      <w:pPr>
+        <w:tabs>
+          <w:tab w:val="left" w:pos="2009"/>
+        </w:tabs>
         <w:ind w:firstLine="0"/>
         <w:rPr>
           <w:rFonts w:ascii="Arial" w:hAnsi="Arial" w:cs="Arial"/>
@@ -2682,14 +2769,16 @@
           <w:sz w:val="28"/>
         </w:rPr>
       </w:pPr>
-      <w:bookmarkStart w:id="4" w:name="_Toc535760868"/>
-      <w:r>
-        <w:rPr>
+      <w:bookmarkStart w:id="3" w:name="_Toc535760868"/>
+      <w:r>
+        <w:rPr>
+          <w:noProof/>
           <w:sz w:val="28"/>
+          <w:lang w:eastAsia="pt-BR"/>
         </w:rPr>
         <w:lastRenderedPageBreak/>
         <w:drawing>
-          <wp:anchor distT="0" distB="0" distL="114300" distR="114300" simplePos="0" relativeHeight="251666432" behindDoc="1" locked="0" layoutInCell="1" allowOverlap="1" wp14:anchorId="069BE9AB" wp14:editId="265FE7F7">
+          <wp:anchor distT="0" distB="0" distL="114300" distR="114300" simplePos="0" relativeHeight="251658752" behindDoc="1" locked="0" layoutInCell="1" allowOverlap="1" wp14:anchorId="069BE9AB" wp14:editId="265FE7F7">
             <wp:simplePos x="0" y="0"/>
             <wp:positionH relativeFrom="margin">
               <wp:posOffset>-1861185</wp:posOffset>
@@ -2762,7 +2851,7 @@
         </w:rPr>
         <w:t xml:space="preserve"> Relacionamento</w:t>
       </w:r>
-      <w:bookmarkEnd w:id="4"/>
+      <w:bookmarkEnd w:id="3"/>
     </w:p>
     <w:p>
       <w:pPr>
@@ -2776,14 +2865,14 @@
         <w:lastRenderedPageBreak/>
         <w:t xml:space="preserve"> </w:t>
       </w:r>
-      <w:bookmarkStart w:id="5" w:name="_Toc535760869"/>
+      <w:bookmarkStart w:id="4" w:name="_Toc535760869"/>
       <w:r>
         <w:rPr>
           <w:sz w:val="28"/>
         </w:rPr>
         <w:t>Dicionário conceitual de dados</w:t>
       </w:r>
-      <w:bookmarkEnd w:id="5"/>
+      <w:bookmarkEnd w:id="4"/>
     </w:p>
     <w:p>
       <w:pPr>
@@ -3612,7 +3701,21 @@
           <w:rFonts w:ascii="Arial" w:hAnsi="Arial" w:cs="Arial"/>
           <w:sz w:val="24"/>
         </w:rPr>
-        <w:t>É uma entidade criada para armazenar informações referentes a um estoque.</w:t>
+        <w:t>É uma entidade criada para armaz</w:t>
+      </w:r>
+      <w:r>
+        <w:rPr>
+          <w:rFonts w:ascii="Arial" w:hAnsi="Arial" w:cs="Arial"/>
+          <w:sz w:val="24"/>
+        </w:rPr>
+        <w:t>enar informações referentes a o</w:t>
+      </w:r>
+      <w:r>
+        <w:rPr>
+          <w:rFonts w:ascii="Arial" w:hAnsi="Arial" w:cs="Arial"/>
+          <w:sz w:val="24"/>
+        </w:rPr>
+        <w:t xml:space="preserve"> estoque.</w:t>
       </w:r>
     </w:p>
     <w:p>
@@ -5603,7 +5706,35 @@
           <w:rFonts w:ascii="Arial" w:hAnsi="Arial" w:cs="Arial"/>
           <w:sz w:val="24"/>
         </w:rPr>
-        <w:t>Paciente: Atributo que armazena informações referente ao paciente que necessita do produto.</w:t>
+        <w:t xml:space="preserve">Paciente: Atributo que armazena </w:t>
+      </w:r>
+      <w:r>
+        <w:rPr>
+          <w:rFonts w:ascii="Arial" w:hAnsi="Arial" w:cs="Arial"/>
+          <w:sz w:val="24"/>
+        </w:rPr>
+        <w:t>o nome</w:t>
+      </w:r>
+      <w:r>
+        <w:rPr>
+          <w:rFonts w:ascii="Arial" w:hAnsi="Arial" w:cs="Arial"/>
+          <w:sz w:val="24"/>
+        </w:rPr>
+        <w:t xml:space="preserve"> </w:t>
+      </w:r>
+      <w:r>
+        <w:rPr>
+          <w:rFonts w:ascii="Arial" w:hAnsi="Arial" w:cs="Arial"/>
+          <w:sz w:val="24"/>
+        </w:rPr>
+        <w:t xml:space="preserve">do </w:t>
+      </w:r>
+      <w:r>
+        <w:rPr>
+          <w:rFonts w:ascii="Arial" w:hAnsi="Arial" w:cs="Arial"/>
+          <w:sz w:val="24"/>
+        </w:rPr>
+        <w:t>paciente que necessita do produto.</w:t>
       </w:r>
     </w:p>
     <w:p>
@@ -6453,21 +6584,35 @@
           <w:rFonts w:ascii="Arial" w:hAnsi="Arial" w:cs="Arial"/>
           <w:sz w:val="24"/>
         </w:rPr>
-        <w:t xml:space="preserve"> no geral</w:t>
-      </w:r>
-      <w:r>
-        <w:rPr>
-          <w:rFonts w:ascii="Arial" w:hAnsi="Arial" w:cs="Arial"/>
-          <w:sz w:val="24"/>
-        </w:rPr>
-        <w:t>,</w:t>
-      </w:r>
-      <w:r>
-        <w:rPr>
-          <w:rFonts w:ascii="Arial" w:hAnsi="Arial" w:cs="Arial"/>
-          <w:sz w:val="24"/>
-        </w:rPr>
-        <w:t xml:space="preserve"> apenas uma sessão. Uma sessão pode </w:t>
+        <w:t xml:space="preserve"> no mínimo, nenhum</w:t>
+      </w:r>
+      <w:r>
+        <w:rPr>
+          <w:rFonts w:ascii="Arial" w:hAnsi="Arial" w:cs="Arial"/>
+          <w:sz w:val="24"/>
+        </w:rPr>
+        <w:t>a</w:t>
+      </w:r>
+      <w:r>
+        <w:rPr>
+          <w:rFonts w:ascii="Arial" w:hAnsi="Arial" w:cs="Arial"/>
+          <w:sz w:val="24"/>
+        </w:rPr>
+        <w:t xml:space="preserve"> sessão e no máximo uma</w:t>
+      </w:r>
+      <w:r>
+        <w:rPr>
+          <w:rFonts w:ascii="Arial" w:hAnsi="Arial" w:cs="Arial"/>
+          <w:sz w:val="24"/>
+        </w:rPr>
+        <w:t xml:space="preserve"> única sessão</w:t>
+      </w:r>
+      <w:r>
+        <w:rPr>
+          <w:rFonts w:ascii="Arial" w:hAnsi="Arial" w:cs="Arial"/>
+          <w:sz w:val="24"/>
+        </w:rPr>
+        <w:t xml:space="preserve">. Uma sessão pode </w:t>
       </w:r>
       <w:r>
         <w:rPr>
@@ -6481,22 +6626,17 @@
           <w:rFonts w:ascii="Arial" w:hAnsi="Arial" w:cs="Arial"/>
           <w:sz w:val="24"/>
         </w:rPr>
-        <w:t xml:space="preserve">, no mínimo, </w:t>
-      </w:r>
-      <w:r>
-        <w:rPr>
-          <w:rFonts w:ascii="Arial" w:hAnsi="Arial" w:cs="Arial"/>
-          <w:sz w:val="24"/>
-        </w:rPr>
-        <w:t>por</w:t>
-      </w:r>
-      <w:r>
-        <w:rPr>
-          <w:rFonts w:ascii="Arial" w:hAnsi="Arial" w:cs="Arial"/>
-          <w:sz w:val="24"/>
-        </w:rPr>
-        <w:t xml:space="preserve"> um funcionário e no máximo vários</w:t>
-      </w:r>
+        <w:t xml:space="preserve">, no </w:t>
+      </w:r>
+      <w:r>
+        <w:rPr>
+          <w:rFonts w:ascii="Arial" w:hAnsi="Arial" w:cs="Arial"/>
+          <w:sz w:val="24"/>
+        </w:rPr>
+        <w:t>geral por um funcionário</w:t>
+      </w:r>
+      <w:bookmarkStart w:id="5" w:name="_GoBack"/>
+      <w:bookmarkEnd w:id="5"/>
       <w:r>
         <w:rPr>
           <w:rFonts w:ascii="Arial" w:hAnsi="Arial" w:cs="Arial"/>
@@ -7215,7 +7355,7 @@
           <w:rPr>
             <w:noProof/>
           </w:rPr>
-          <w:t>3</w:t>
+          <w:t>11</w:t>
         </w:r>
         <w:r>
           <w:rPr>
@@ -11918,566 +12058,6 @@
 </w:styles>
 </file>
 
-<file path=word/glossary/document.xml><?xml version="1.0" encoding="utf-8"?>
-<w:glossaryDocument xmlns:wpc="http://schemas.microsoft.com/office/word/2010/wordprocessingCanvas" xmlns:mc="http://schemas.openxmlformats.org/markup-compatibility/2006" xmlns:o="urn:schemas-microsoft-com:office:office" xmlns:r="http://schemas.openxmlformats.org/officeDocument/2006/relationships" xmlns:m="http://schemas.openxmlformats.org/officeDocument/2006/math" xmlns:v="urn:schemas-microsoft-com:vml" xmlns:wp14="http://schemas.microsoft.com/office/word/2010/wordprocessingDrawing" xmlns:wp="http://schemas.openxmlformats.org/drawingml/2006/wordprocessingDrawing" xmlns:w10="urn:schemas-microsoft-com:office:word" xmlns:w="http://schemas.openxmlformats.org/wordprocessingml/2006/main" xmlns:w14="http://schemas.microsoft.com/office/word/2010/wordml" xmlns:w15="http://schemas.microsoft.com/office/word/2012/wordml" xmlns:wpg="http://schemas.microsoft.com/office/word/2010/wordprocessingGroup" xmlns:wpi="http://schemas.microsoft.com/office/word/2010/wordprocessingInk" xmlns:wne="http://schemas.microsoft.com/office/word/2006/wordml" xmlns:wps="http://schemas.microsoft.com/office/word/2010/wordprocessingShape" mc:Ignorable="w14 w15 wp14"/>
-</file>
-
-<file path=word/glossary/fontTable.xml><?xml version="1.0" encoding="utf-8"?>
-<w:fonts xmlns:mc="http://schemas.openxmlformats.org/markup-compatibility/2006" xmlns:r="http://schemas.openxmlformats.org/officeDocument/2006/relationships" xmlns:w="http://schemas.openxmlformats.org/wordprocessingml/2006/main" xmlns:w14="http://schemas.microsoft.com/office/word/2010/wordml" xmlns:w15="http://schemas.microsoft.com/office/word/2012/wordml" mc:Ignorable="w14 w15">
-  <w:font w:name="Wingdings">
-    <w:panose1 w:val="05000000000000000000"/>
-    <w:charset w:val="02"/>
-    <w:family w:val="auto"/>
-    <w:pitch w:val="variable"/>
-    <w:sig w:usb0="00000000" w:usb1="10000000" w:usb2="00000000" w:usb3="00000000" w:csb0="80000000" w:csb1="00000000"/>
-  </w:font>
-  <w:font w:name="Times New Roman">
-    <w:panose1 w:val="02020603050405020304"/>
-    <w:charset w:val="00"/>
-    <w:family w:val="roman"/>
-    <w:pitch w:val="variable"/>
-    <w:sig w:usb0="E0002EFF" w:usb1="C000785B" w:usb2="00000009" w:usb3="00000000" w:csb0="000001FF" w:csb1="00000000"/>
-  </w:font>
-  <w:font w:name="Courier New">
-    <w:panose1 w:val="02070309020205020404"/>
-    <w:charset w:val="00"/>
-    <w:family w:val="modern"/>
-    <w:pitch w:val="fixed"/>
-    <w:sig w:usb0="E0002EFF" w:usb1="C0007843" w:usb2="00000009" w:usb3="00000000" w:csb0="000001FF" w:csb1="00000000"/>
-  </w:font>
-  <w:font w:name="Symbol">
-    <w:panose1 w:val="05050102010706020507"/>
-    <w:charset w:val="02"/>
-    <w:family w:val="roman"/>
-    <w:pitch w:val="variable"/>
-    <w:sig w:usb0="00000000" w:usb1="10000000" w:usb2="00000000" w:usb3="00000000" w:csb0="80000000" w:csb1="00000000"/>
-  </w:font>
-  <w:font w:name="Calibri">
-    <w:panose1 w:val="020F0502020204030204"/>
-    <w:charset w:val="00"/>
-    <w:family w:val="swiss"/>
-    <w:pitch w:val="variable"/>
-    <w:sig w:usb0="E0002AFF" w:usb1="C000247B" w:usb2="00000009" w:usb3="00000000" w:csb0="000001FF" w:csb1="00000000"/>
-  </w:font>
-  <w:font w:name="Arial">
-    <w:panose1 w:val="020B0604020202020204"/>
-    <w:charset w:val="00"/>
-    <w:family w:val="swiss"/>
-    <w:pitch w:val="variable"/>
-    <w:sig w:usb0="E0002EFF" w:usb1="C0007843" w:usb2="00000009" w:usb3="00000000" w:csb0="000001FF" w:csb1="00000000"/>
-  </w:font>
-  <w:font w:name="Calibri Light">
-    <w:panose1 w:val="020F0302020204030204"/>
-    <w:charset w:val="00"/>
-    <w:family w:val="swiss"/>
-    <w:pitch w:val="variable"/>
-    <w:sig w:usb0="E0002AFF" w:usb1="C000247B" w:usb2="00000009" w:usb3="00000000" w:csb0="000001FF" w:csb1="00000000"/>
-  </w:font>
-  <w:font w:name="Tahoma">
-    <w:panose1 w:val="020B0604030504040204"/>
-    <w:charset w:val="00"/>
-    <w:family w:val="swiss"/>
-    <w:pitch w:val="variable"/>
-    <w:sig w:usb0="E1002EFF" w:usb1="C000605B" w:usb2="00000029" w:usb3="00000000" w:csb0="000101FF" w:csb1="00000000"/>
-  </w:font>
-</w:fonts>
-</file>
-
-<file path=word/glossary/settings.xml><?xml version="1.0" encoding="utf-8"?>
-<w:settings xmlns:mc="http://schemas.openxmlformats.org/markup-compatibility/2006" xmlns:o="urn:schemas-microsoft-com:office:office" xmlns:r="http://schemas.openxmlformats.org/officeDocument/2006/relationships" xmlns:m="http://schemas.openxmlformats.org/officeDocument/2006/math" xmlns:v="urn:schemas-microsoft-com:vml" xmlns:w10="urn:schemas-microsoft-com:office:word" xmlns:w="http://schemas.openxmlformats.org/wordprocessingml/2006/main" xmlns:w14="http://schemas.microsoft.com/office/word/2010/wordml" xmlns:w15="http://schemas.microsoft.com/office/word/2012/wordml" xmlns:sl="http://schemas.openxmlformats.org/schemaLibrary/2006/main" mc:Ignorable="w14 w15">
-  <w:view w:val="normal"/>
-  <w:defaultTabStop w:val="708"/>
-  <w:hyphenationZone w:val="425"/>
-  <w:characterSpacingControl w:val="doNotCompress"/>
-  <w:compat>
-    <w:useFELayout/>
-    <w:compatSetting w:name="compatibilityMode" w:uri="http://schemas.microsoft.com/office/word" w:val="15"/>
-    <w:compatSetting w:name="overrideTableStyleFontSizeAndJustification" w:uri="http://schemas.microsoft.com/office/word" w:val="1"/>
-    <w:compatSetting w:name="enableOpenTypeFeatures" w:uri="http://schemas.microsoft.com/office/word" w:val="1"/>
-    <w:compatSetting w:name="doNotFlipMirrorIndents" w:uri="http://schemas.microsoft.com/office/word" w:val="1"/>
-    <w:compatSetting w:name="differentiateMultirowTableHeaders" w:uri="http://schemas.microsoft.com/office/word" w:val="1"/>
-  </w:compat>
-  <w:rsids>
-    <w:rsidRoot w:val="00A35E6B"/>
-    <w:rsid w:val="00A35E6B"/>
-    <w:rsid w:val="00B94A0A"/>
-  </w:rsids>
-  <m:mathPr>
-    <m:mathFont m:val="Cambria Math"/>
-    <m:brkBin m:val="before"/>
-    <m:brkBinSub m:val="--"/>
-    <m:smallFrac m:val="0"/>
-    <m:dispDef/>
-    <m:lMargin m:val="0"/>
-    <m:rMargin m:val="0"/>
-    <m:defJc m:val="centerGroup"/>
-    <m:wrapIndent m:val="1440"/>
-    <m:intLim m:val="subSup"/>
-    <m:naryLim m:val="undOvr"/>
-  </m:mathPr>
-  <w:themeFontLang w:val="pt-BR"/>
-  <w:clrSchemeMapping w:bg1="light1" w:t1="dark1" w:bg2="light2" w:t2="dark2" w:accent1="accent1" w:accent2="accent2" w:accent3="accent3" w:accent4="accent4" w:accent5="accent5" w:accent6="accent6" w:hyperlink="hyperlink" w:followedHyperlink="followedHyperlink"/>
-  <w:decimalSymbol w:val=","/>
-  <w:listSeparator w:val=";"/>
-  <w15:chartTrackingRefBased/>
-</w:settings>
-</file>
-
-<file path=word/glossary/styles.xml><?xml version="1.0" encoding="utf-8"?>
-<w:styles xmlns:mc="http://schemas.openxmlformats.org/markup-compatibility/2006" xmlns:r="http://schemas.openxmlformats.org/officeDocument/2006/relationships" xmlns:w="http://schemas.openxmlformats.org/wordprocessingml/2006/main" xmlns:w14="http://schemas.microsoft.com/office/word/2010/wordml" xmlns:w15="http://schemas.microsoft.com/office/word/2012/wordml" mc:Ignorable="w14 w15">
-  <w:docDefaults>
-    <w:rPrDefault>
-      <w:rPr>
-        <w:rFonts w:asciiTheme="minorHAnsi" w:eastAsiaTheme="minorEastAsia" w:hAnsiTheme="minorHAnsi" w:cstheme="minorBidi"/>
-        <w:sz w:val="22"/>
-        <w:szCs w:val="22"/>
-        <w:lang w:val="pt-BR" w:eastAsia="pt-BR" w:bidi="ar-SA"/>
-      </w:rPr>
-    </w:rPrDefault>
-    <w:pPrDefault>
-      <w:pPr>
-        <w:spacing w:after="160" w:line="259" w:lineRule="auto"/>
-      </w:pPr>
-    </w:pPrDefault>
-  </w:docDefaults>
-  <w:latentStyles w:defLockedState="0" w:defUIPriority="99" w:defSemiHidden="0" w:defUnhideWhenUsed="0" w:defQFormat="0" w:count="371">
-    <w:lsdException w:name="Normal" w:uiPriority="0" w:qFormat="1"/>
-    <w:lsdException w:name="heading 1" w:uiPriority="9" w:qFormat="1"/>
-    <w:lsdException w:name="heading 2" w:semiHidden="1" w:uiPriority="9" w:unhideWhenUsed="1" w:qFormat="1"/>
-    <w:lsdException w:name="heading 3" w:semiHidden="1" w:uiPriority="9" w:unhideWhenUsed="1" w:qFormat="1"/>
-    <w:lsdException w:name="heading 4" w:semiHidden="1" w:uiPriority="9" w:unhideWhenUsed="1" w:qFormat="1"/>
-    <w:lsdException w:name="heading 5" w:semiHidden="1" w:uiPriority="9" w:unhideWhenUsed="1" w:qFormat="1"/>
-    <w:lsdException w:name="heading 6" w:semiHidden="1" w:uiPriority="9" w:unhideWhenUsed="1" w:qFormat="1"/>
-    <w:lsdException w:name="heading 7" w:semiHidden="1" w:uiPriority="9" w:unhideWhenUsed="1" w:qFormat="1"/>
-    <w:lsdException w:name="heading 8" w:semiHidden="1" w:uiPriority="9" w:unhideWhenUsed="1" w:qFormat="1"/>
-    <w:lsdException w:name="heading 9" w:semiHidden="1" w:uiPriority="9" w:unhideWhenUsed="1" w:qFormat="1"/>
-    <w:lsdException w:name="index 1" w:semiHidden="1" w:unhideWhenUsed="1"/>
-    <w:lsdException w:name="index 2" w:semiHidden="1" w:unhideWhenUsed="1"/>
-    <w:lsdException w:name="index 3" w:semiHidden="1" w:unhideWhenUsed="1"/>
-    <w:lsdException w:name="index 4" w:semiHidden="1" w:unhideWhenUsed="1"/>
-    <w:lsdException w:name="index 5" w:semiHidden="1" w:unhideWhenUsed="1"/>
-    <w:lsdException w:name="index 6" w:semiHidden="1" w:unhideWhenUsed="1"/>
-    <w:lsdException w:name="index 7" w:semiHidden="1" w:unhideWhenUsed="1"/>
-    <w:lsdException w:name="index 8" w:semiHidden="1" w:unhideWhenUsed="1"/>
-    <w:lsdException w:name="index 9" w:semiHidden="1" w:unhideWhenUsed="1"/>
-    <w:lsdException w:name="toc 1" w:semiHidden="1" w:uiPriority="39" w:unhideWhenUsed="1"/>
-    <w:lsdException w:name="toc 2" w:semiHidden="1" w:uiPriority="39" w:unhideWhenUsed="1"/>
-    <w:lsdException w:name="toc 3" w:semiHidden="1" w:uiPriority="39" w:unhideWhenUsed="1"/>
-    <w:lsdException w:name="toc 4" w:semiHidden="1" w:uiPriority="39" w:unhideWhenUsed="1"/>
-    <w:lsdException w:name="toc 5" w:semiHidden="1" w:uiPriority="39" w:unhideWhenUsed="1"/>
-    <w:lsdException w:name="toc 6" w:semiHidden="1" w:uiPriority="39" w:unhideWhenUsed="1"/>
-    <w:lsdException w:name="toc 7" w:semiHidden="1" w:uiPriority="39" w:unhideWhenUsed="1"/>
-    <w:lsdException w:name="toc 8" w:semiHidden="1" w:uiPriority="39" w:unhideWhenUsed="1"/>
-    <w:lsdException w:name="toc 9" w:semiHidden="1" w:uiPriority="39" w:unhideWhenUsed="1"/>
-    <w:lsdException w:name="Normal Indent" w:semiHidden="1" w:unhideWhenUsed="1"/>
-    <w:lsdException w:name="footnote text" w:semiHidden="1" w:unhideWhenUsed="1"/>
-    <w:lsdException w:name="annotation text" w:semiHidden="1" w:unhideWhenUsed="1"/>
-    <w:lsdException w:name="header" w:semiHidden="1" w:unhideWhenUsed="1"/>
-    <w:lsdException w:name="footer" w:semiHidden="1" w:unhideWhenUsed="1"/>
-    <w:lsdException w:name="index heading" w:semiHidden="1" w:unhideWhenUsed="1"/>
-    <w:lsdException w:name="caption" w:semiHidden="1" w:uiPriority="35" w:unhideWhenUsed="1" w:qFormat="1"/>
-    <w:lsdException w:name="table of figures" w:semiHidden="1" w:unhideWhenUsed="1"/>
-    <w:lsdException w:name="envelope address" w:semiHidden="1" w:unhideWhenUsed="1"/>
-    <w:lsdException w:name="envelope return" w:semiHidden="1" w:unhideWhenUsed="1"/>
-    <w:lsdException w:name="footnote reference" w:semiHidden="1" w:unhideWhenUsed="1"/>
-    <w:lsdException w:name="annotation reference" w:semiHidden="1" w:unhideWhenUsed="1"/>
-    <w:lsdException w:name="line number" w:semiHidden="1" w:unhideWhenUsed="1"/>
-    <w:lsdException w:name="page number" w:semiHidden="1" w:unhideWhenUsed="1"/>
-    <w:lsdException w:name="endnote reference" w:semiHidden="1" w:unhideWhenUsed="1"/>
-    <w:lsdException w:name="endnote text" w:semiHidden="1" w:unhideWhenUsed="1"/>
-    <w:lsdException w:name="table of authorities" w:semiHidden="1" w:unhideWhenUsed="1"/>
-    <w:lsdException w:name="macro" w:semiHidden="1" w:unhideWhenUsed="1"/>
-    <w:lsdException w:name="toa heading" w:semiHidden="1" w:unhideWhenUsed="1"/>
-    <w:lsdException w:name="List" w:semiHidden="1" w:unhideWhenUsed="1"/>
-    <w:lsdException w:name="List Bullet" w:semiHidden="1" w:unhideWhenUsed="1"/>
-    <w:lsdException w:name="List Number" w:semiHidden="1" w:unhideWhenUsed="1"/>
-    <w:lsdException w:name="List 2" w:semiHidden="1" w:unhideWhenUsed="1"/>
-    <w:lsdException w:name="List 3" w:semiHidden="1" w:unhideWhenUsed="1"/>
-    <w:lsdException w:name="List 4" w:semiHidden="1" w:unhideWhenUsed="1"/>
-    <w:lsdException w:name="List 5" w:semiHidden="1" w:unhideWhenUsed="1"/>
-    <w:lsdException w:name="List Bullet 2" w:semiHidden="1" w:unhideWhenUsed="1"/>
-    <w:lsdException w:name="List Bullet 3" w:semiHidden="1" w:unhideWhenUsed="1"/>
-    <w:lsdException w:name="List Bullet 4" w:semiHidden="1" w:unhideWhenUsed="1"/>
-    <w:lsdException w:name="List Bullet 5" w:semiHidden="1" w:unhideWhenUsed="1"/>
-    <w:lsdException w:name="List Number 2" w:semiHidden="1" w:unhideWhenUsed="1"/>
-    <w:lsdException w:name="List Number 3" w:semiHidden="1" w:unhideWhenUsed="1"/>
-    <w:lsdException w:name="List Number 4" w:semiHidden="1" w:unhideWhenUsed="1"/>
-    <w:lsdException w:name="List Number 5" w:semiHidden="1" w:unhideWhenUsed="1"/>
-    <w:lsdException w:name="Title" w:uiPriority="10" w:qFormat="1"/>
-    <w:lsdException w:name="Closing" w:semiHidden="1" w:unhideWhenUsed="1"/>
-    <w:lsdException w:name="Signature" w:semiHidden="1" w:unhideWhenUsed="1"/>
-    <w:lsdException w:name="Default Paragraph Font" w:semiHidden="1" w:uiPriority="1" w:unhideWhenUsed="1"/>
-    <w:lsdException w:name="Body Text" w:semiHidden="1" w:unhideWhenUsed="1"/>
-    <w:lsdException w:name="Body Text Indent" w:semiHidden="1" w:unhideWhenUsed="1"/>
-    <w:lsdException w:name="List Continue" w:semiHidden="1" w:unhideWhenUsed="1"/>
-    <w:lsdException w:name="List Continue 2" w:semiHidden="1" w:unhideWhenUsed="1"/>
-    <w:lsdException w:name="List Continue 3" w:semiHidden="1" w:unhideWhenUsed="1"/>
-    <w:lsdException w:name="List Continue 4" w:semiHidden="1" w:unhideWhenUsed="1"/>
-    <w:lsdException w:name="List Continue 5" w:semiHidden="1" w:unhideWhenUsed="1"/>
-    <w:lsdException w:name="Message Header" w:semiHidden="1" w:unhideWhenUsed="1"/>
-    <w:lsdException w:name="Subtitle" w:uiPriority="11" w:qFormat="1"/>
-    <w:lsdException w:name="Salutation" w:semiHidden="1" w:unhideWhenUsed="1"/>
-    <w:lsdException w:name="Date" w:semiHidden="1" w:unhideWhenUsed="1"/>
-    <w:lsdException w:name="Body Text First Indent" w:semiHidden="1" w:unhideWhenUsed="1"/>
-    <w:lsdException w:name="Body Text First Indent 2" w:semiHidden="1" w:unhideWhenUsed="1"/>
-    <w:lsdException w:name="Note Heading" w:semiHidden="1" w:unhideWhenUsed="1"/>
-    <w:lsdException w:name="Body Text 2" w:semiHidden="1" w:unhideWhenUsed="1"/>
-    <w:lsdException w:name="Body Text 3" w:semiHidden="1" w:unhideWhenUsed="1"/>
-    <w:lsdException w:name="Body Text Indent 2" w:semiHidden="1" w:unhideWhenUsed="1"/>
-    <w:lsdException w:name="Body Text Indent 3" w:semiHidden="1" w:unhideWhenUsed="1"/>
-    <w:lsdException w:name="Block Text" w:semiHidden="1" w:unhideWhenUsed="1"/>
-    <w:lsdException w:name="Hyperlink" w:semiHidden="1" w:unhideWhenUsed="1"/>
-    <w:lsdException w:name="FollowedHyperlink" w:semiHidden="1" w:unhideWhenUsed="1"/>
-    <w:lsdException w:name="Strong" w:uiPriority="22" w:qFormat="1"/>
-    <w:lsdException w:name="Emphasis" w:uiPriority="20" w:qFormat="1"/>
-    <w:lsdException w:name="Document Map" w:semiHidden="1" w:unhideWhenUsed="1"/>
-    <w:lsdException w:name="Plain Text" w:semiHidden="1" w:unhideWhenUsed="1"/>
-    <w:lsdException w:name="E-mail Signature" w:semiHidden="1" w:unhideWhenUsed="1"/>
-    <w:lsdException w:name="HTML Top of Form" w:semiHidden="1" w:unhideWhenUsed="1"/>
-    <w:lsdException w:name="HTML Bottom of Form" w:semiHidden="1" w:unhideWhenUsed="1"/>
-    <w:lsdException w:name="Normal (Web)" w:semiHidden="1" w:unhideWhenUsed="1"/>
-    <w:lsdException w:name="HTML Acronym" w:semiHidden="1" w:unhideWhenUsed="1"/>
-    <w:lsdException w:name="HTML Address" w:semiHidden="1" w:unhideWhenUsed="1"/>
-    <w:lsdException w:name="HTML Cite" w:semiHidden="1" w:unhideWhenUsed="1"/>
-    <w:lsdException w:name="HTML Code" w:semiHidden="1" w:unhideWhenUsed="1"/>
-    <w:lsdException w:name="HTML Definition" w:semiHidden="1" w:unhideWhenUsed="1"/>
-    <w:lsdException w:name="HTML Keyboard" w:semiHidden="1" w:unhideWhenUsed="1"/>
-    <w:lsdException w:name="HTML Preformatted" w:semiHidden="1" w:unhideWhenUsed="1"/>
-    <w:lsdException w:name="HTML Sample" w:semiHidden="1" w:unhideWhenUsed="1"/>
-    <w:lsdException w:name="HTML Typewriter" w:semiHidden="1" w:unhideWhenUsed="1"/>
-    <w:lsdException w:name="HTML Variable" w:semiHidden="1" w:unhideWhenUsed="1"/>
-    <w:lsdException w:name="Normal Table" w:semiHidden="1" w:unhideWhenUsed="1"/>
-    <w:lsdException w:name="annotation subject" w:semiHidden="1" w:unhideWhenUsed="1"/>
-    <w:lsdException w:name="No List" w:semiHidden="1" w:unhideWhenUsed="1"/>
-    <w:lsdException w:name="Outline List 1" w:semiHidden="1" w:unhideWhenUsed="1"/>
-    <w:lsdException w:name="Outline List 2" w:semiHidden="1" w:unhideWhenUsed="1"/>
-    <w:lsdException w:name="Outline List 3" w:semiHidden="1" w:unhideWhenUsed="1"/>
-    <w:lsdException w:name="Table Simple 1" w:semiHidden="1" w:unhideWhenUsed="1"/>
-    <w:lsdException w:name="Table Simple 2" w:semiHidden="1" w:unhideWhenUsed="1"/>
-    <w:lsdException w:name="Table Simple 3" w:semiHidden="1" w:unhideWhenUsed="1"/>
-    <w:lsdException w:name="Table Classic 1" w:semiHidden="1" w:unhideWhenUsed="1"/>
-    <w:lsdException w:name="Table Classic 2" w:semiHidden="1" w:unhideWhenUsed="1"/>
-    <w:lsdException w:name="Table Classic 3" w:semiHidden="1" w:unhideWhenUsed="1"/>
-    <w:lsdException w:name="Table Classic 4" w:semiHidden="1" w:unhideWhenUsed="1"/>
-    <w:lsdException w:name="Table Colorful 1" w:semiHidden="1" w:unhideWhenUsed="1"/>
-    <w:lsdException w:name="Table Colorful 2" w:semiHidden="1" w:unhideWhenUsed="1"/>
-    <w:lsdException w:name="Table Colorful 3" w:semiHidden="1" w:unhideWhenUsed="1"/>
-    <w:lsdException w:name="Table Columns 1" w:semiHidden="1" w:unhideWhenUsed="1"/>
-    <w:lsdException w:name="Table Columns 2" w:semiHidden="1" w:unhideWhenUsed="1"/>
-    <w:lsdException w:name="Table Columns 3" w:semiHidden="1" w:unhideWhenUsed="1"/>
-    <w:lsdException w:name="Table Columns 4" w:semiHidden="1" w:unhideWhenUsed="1"/>
-    <w:lsdException w:name="Table Columns 5" w:semiHidden="1" w:unhideWhenUsed="1"/>
-    <w:lsdException w:name="Table Grid 1" w:semiHidden="1" w:unhideWhenUsed="1"/>
-    <w:lsdException w:name="Table Grid 2" w:semiHidden="1" w:unhideWhenUsed="1"/>
-    <w:lsdException w:name="Table Grid 3" w:semiHidden="1" w:unhideWhenUsed="1"/>
-    <w:lsdException w:name="Table Grid 4" w:semiHidden="1" w:unhideWhenUsed="1"/>
-    <w:lsdException w:name="Table Grid 5" w:semiHidden="1" w:unhideWhenUsed="1"/>
-    <w:lsdException w:name="Table Grid 6" w:semiHidden="1" w:unhideWhenUsed="1"/>
-    <w:lsdException w:name="Table Grid 7" w:semiHidden="1" w:unhideWhenUsed="1"/>
-    <w:lsdException w:name="Table Grid 8" w:semiHidden="1" w:unhideWhenUsed="1"/>
-    <w:lsdException w:name="Table List 1" w:semiHidden="1" w:unhideWhenUsed="1"/>
-    <w:lsdException w:name="Table List 2" w:semiHidden="1" w:unhideWhenUsed="1"/>
-    <w:lsdException w:name="Table List 3" w:semiHidden="1" w:unhideWhenUsed="1"/>
-    <w:lsdException w:name="Table List 4" w:semiHidden="1" w:unhideWhenUsed="1"/>
-    <w:lsdException w:name="Table List 5" w:semiHidden="1" w:unhideWhenUsed="1"/>
-    <w:lsdException w:name="Table List 6" w:semiHidden="1" w:unhideWhenUsed="1"/>
-    <w:lsdException w:name="Table List 7" w:semiHidden="1" w:unhideWhenUsed="1"/>
-    <w:lsdException w:name="Table List 8" w:semiHidden="1" w:unhideWhenUsed="1"/>
-    <w:lsdException w:name="Table 3D effects 1" w:semiHidden="1" w:unhideWhenUsed="1"/>
-    <w:lsdException w:name="Table 3D effects 2" w:semiHidden="1" w:unhideWhenUsed="1"/>
-    <w:lsdException w:name="Table 3D effects 3" w:semiHidden="1" w:unhideWhenUsed="1"/>
-    <w:lsdException w:name="Table Contemporary" w:semiHidden="1" w:unhideWhenUsed="1"/>
-    <w:lsdException w:name="Table Elegant" w:semiHidden="1" w:unhideWhenUsed="1"/>
-    <w:lsdException w:name="Table Professional" w:semiHidden="1" w:unhideWhenUsed="1"/>
-    <w:lsdException w:name="Table Subtle 1" w:semiHidden="1" w:unhideWhenUsed="1"/>
-    <w:lsdException w:name="Table Subtle 2" w:semiHidden="1" w:unhideWhenUsed="1"/>
-    <w:lsdException w:name="Table Web 1" w:semiHidden="1" w:unhideWhenUsed="1"/>
-    <w:lsdException w:name="Table Web 2" w:semiHidden="1" w:unhideWhenUsed="1"/>
-    <w:lsdException w:name="Table Web 3" w:semiHidden="1" w:unhideWhenUsed="1"/>
-    <w:lsdException w:name="Balloon Text" w:semiHidden="1" w:unhideWhenUsed="1"/>
-    <w:lsdException w:name="Table Grid" w:uiPriority="39"/>
-    <w:lsdException w:name="Table Theme" w:semiHidden="1" w:unhideWhenUsed="1"/>
-    <w:lsdException w:name="Placeholder Text" w:semiHidden="1"/>
-    <w:lsdException w:name="No Spacing" w:uiPriority="1" w:qFormat="1"/>
-    <w:lsdException w:name="Light Shading" w:uiPriority="60"/>
-    <w:lsdException w:name="Light List" w:uiPriority="61"/>
-    <w:lsdException w:name="Light Grid" w:uiPriority="62"/>
-    <w:lsdException w:name="Medium Shading 1" w:uiPriority="63"/>
-    <w:lsdException w:name="Medium Shading 2" w:uiPriority="64"/>
-    <w:lsdException w:name="Medium List 1" w:uiPriority="65"/>
-    <w:lsdException w:name="Medium List 2" w:uiPriority="66"/>
-    <w:lsdException w:name="Medium Grid 1" w:uiPriority="67"/>
-    <w:lsdException w:name="Medium Grid 2" w:uiPriority="68"/>
-    <w:lsdException w:name="Medium Grid 3" w:uiPriority="69"/>
-    <w:lsdException w:name="Dark List" w:uiPriority="70"/>
-    <w:lsdException w:name="Colorful Shading" w:uiPriority="71"/>
-    <w:lsdException w:name="Colorful List" w:uiPriority="72"/>
-    <w:lsdException w:name="Colorful Grid" w:uiPriority="73"/>
-    <w:lsdException w:name="Light Shading Accent 1" w:uiPriority="60"/>
-    <w:lsdException w:name="Light List Accent 1" w:uiPriority="61"/>
-    <w:lsdException w:name="Light Grid Accent 1" w:uiPriority="62"/>
-    <w:lsdException w:name="Medium Shading 1 Accent 1" w:uiPriority="63"/>
-    <w:lsdException w:name="Medium Shading 2 Accent 1" w:uiPriority="64"/>
-    <w:lsdException w:name="Medium List 1 Accent 1" w:uiPriority="65"/>
-    <w:lsdException w:name="Revision" w:semiHidden="1"/>
-    <w:lsdException w:name="List Paragraph" w:uiPriority="34" w:qFormat="1"/>
-    <w:lsdException w:name="Quote" w:uiPriority="29" w:qFormat="1"/>
-    <w:lsdException w:name="Intense Quote" w:uiPriority="30" w:qFormat="1"/>
-    <w:lsdException w:name="Medium List 2 Accent 1" w:uiPriority="66"/>
-    <w:lsdException w:name="Medium Grid 1 Accent 1" w:uiPriority="67"/>
-    <w:lsdException w:name="Medium Grid 2 Accent 1" w:uiPriority="68"/>
-    <w:lsdException w:name="Medium Grid 3 Accent 1" w:uiPriority="69"/>
-    <w:lsdException w:name="Dark List Accent 1" w:uiPriority="70"/>
-    <w:lsdException w:name="Colorful Shading Accent 1" w:uiPriority="71"/>
-    <w:lsdException w:name="Colorful List Accent 1" w:uiPriority="72"/>
-    <w:lsdException w:name="Colorful Grid Accent 1" w:uiPriority="73"/>
-    <w:lsdException w:name="Light Shading Accent 2" w:uiPriority="60"/>
-    <w:lsdException w:name="Light List Accent 2" w:uiPriority="61"/>
-    <w:lsdException w:name="Light Grid Accent 2" w:uiPriority="62"/>
-    <w:lsdException w:name="Medium Shading 1 Accent 2" w:uiPriority="63"/>
-    <w:lsdException w:name="Medium Shading 2 Accent 2" w:uiPriority="64"/>
-    <w:lsdException w:name="Medium List 1 Accent 2" w:uiPriority="65"/>
-    <w:lsdException w:name="Medium List 2 Accent 2" w:uiPriority="66"/>
-    <w:lsdException w:name="Medium Grid 1 Accent 2" w:uiPriority="67"/>
-    <w:lsdException w:name="Medium Grid 2 Accent 2" w:uiPriority="68"/>
-    <w:lsdException w:name="Medium Grid 3 Accent 2" w:uiPriority="69"/>
-    <w:lsdException w:name="Dark List Accent 2" w:uiPriority="70"/>
-    <w:lsdException w:name="Colorful Shading Accent 2" w:uiPriority="71"/>
-    <w:lsdException w:name="Colorful List Accent 2" w:uiPriority="72"/>
-    <w:lsdException w:name="Colorful Grid Accent 2" w:uiPriority="73"/>
-    <w:lsdException w:name="Light Shading Accent 3" w:uiPriority="60"/>
-    <w:lsdException w:name="Light List Accent 3" w:uiPriority="61"/>
-    <w:lsdException w:name="Light Grid Accent 3" w:uiPriority="62"/>
-    <w:lsdException w:name="Medium Shading 1 Accent 3" w:uiPriority="63"/>
-    <w:lsdException w:name="Medium Shading 2 Accent 3" w:uiPriority="64"/>
-    <w:lsdException w:name="Medium List 1 Accent 3" w:uiPriority="65"/>
-    <w:lsdException w:name="Medium List 2 Accent 3" w:uiPriority="66"/>
-    <w:lsdException w:name="Medium Grid 1 Accent 3" w:uiPriority="67"/>
-    <w:lsdException w:name="Medium Grid 2 Accent 3" w:uiPriority="68"/>
-    <w:lsdException w:name="Medium Grid 3 Accent 3" w:uiPriority="69"/>
-    <w:lsdException w:name="Dark List Accent 3" w:uiPriority="70"/>
-    <w:lsdException w:name="Colorful Shading Accent 3" w:uiPriority="71"/>
-    <w:lsdException w:name="Colorful List Accent 3" w:uiPriority="72"/>
-    <w:lsdException w:name="Colorful Grid Accent 3" w:uiPriority="73"/>
-    <w:lsdException w:name="Light Shading Accent 4" w:uiPriority="60"/>
-    <w:lsdException w:name="Light List Accent 4" w:uiPriority="61"/>
-    <w:lsdException w:name="Light Grid Accent 4" w:uiPriority="62"/>
-    <w:lsdException w:name="Medium Shading 1 Accent 4" w:uiPriority="63"/>
-    <w:lsdException w:name="Medium Shading 2 Accent 4" w:uiPriority="64"/>
-    <w:lsdException w:name="Medium List 1 Accent 4" w:uiPriority="65"/>
-    <w:lsdException w:name="Medium List 2 Accent 4" w:uiPriority="66"/>
-    <w:lsdException w:name="Medium Grid 1 Accent 4" w:uiPriority="67"/>
-    <w:lsdException w:name="Medium Grid 2 Accent 4" w:uiPriority="68"/>
-    <w:lsdException w:name="Medium Grid 3 Accent 4" w:uiPriority="69"/>
-    <w:lsdException w:name="Dark List Accent 4" w:uiPriority="70"/>
-    <w:lsdException w:name="Colorful Shading Accent 4" w:uiPriority="71"/>
-    <w:lsdException w:name="Colorful List Accent 4" w:uiPriority="72"/>
-    <w:lsdException w:name="Colorful Grid Accent 4" w:uiPriority="73"/>
-    <w:lsdException w:name="Light Shading Accent 5" w:uiPriority="60"/>
-    <w:lsdException w:name="Light List Accent 5" w:uiPriority="61"/>
-    <w:lsdException w:name="Light Grid Accent 5" w:uiPriority="62"/>
-    <w:lsdException w:name="Medium Shading 1 Accent 5" w:uiPriority="63"/>
-    <w:lsdException w:name="Medium Shading 2 Accent 5" w:uiPriority="64"/>
-    <w:lsdException w:name="Medium List 1 Accent 5" w:uiPriority="65"/>
-    <w:lsdException w:name="Medium List 2 Accent 5" w:uiPriority="66"/>
-    <w:lsdException w:name="Medium Grid 1 Accent 5" w:uiPriority="67"/>
-    <w:lsdException w:name="Medium Grid 2 Accent 5" w:uiPriority="68"/>
-    <w:lsdException w:name="Medium Grid 3 Accent 5" w:uiPriority="69"/>
-    <w:lsdException w:name="Dark List Accent 5" w:uiPriority="70"/>
-    <w:lsdException w:name="Colorful Shading Accent 5" w:uiPriority="71"/>
-    <w:lsdException w:name="Colorful List Accent 5" w:uiPriority="72"/>
-    <w:lsdException w:name="Colorful Grid Accent 5" w:uiPriority="73"/>
-    <w:lsdException w:name="Light Shading Accent 6" w:uiPriority="60"/>
-    <w:lsdException w:name="Light List Accent 6" w:uiPriority="61"/>
-    <w:lsdException w:name="Light Grid Accent 6" w:uiPriority="62"/>
-    <w:lsdException w:name="Medium Shading 1 Accent 6" w:uiPriority="63"/>
-    <w:lsdException w:name="Medium Shading 2 Accent 6" w:uiPriority="64"/>
-    <w:lsdException w:name="Medium List 1 Accent 6" w:uiPriority="65"/>
-    <w:lsdException w:name="Medium List 2 Accent 6" w:uiPriority="66"/>
-    <w:lsdException w:name="Medium Grid 1 Accent 6" w:uiPriority="67"/>
-    <w:lsdException w:name="Medium Grid 2 Accent 6" w:uiPriority="68"/>
-    <w:lsdException w:name="Medium Grid 3 Accent 6" w:uiPriority="69"/>
-    <w:lsdException w:name="Dark List Accent 6" w:uiPriority="70"/>
-    <w:lsdException w:name="Colorful Shading Accent 6" w:uiPriority="71"/>
-    <w:lsdException w:name="Colorful List Accent 6" w:uiPriority="72"/>
-    <w:lsdException w:name="Colorful Grid Accent 6" w:uiPriority="73"/>
-    <w:lsdException w:name="Subtle Emphasis" w:uiPriority="19" w:qFormat="1"/>
-    <w:lsdException w:name="Intense Emphasis" w:uiPriority="21" w:qFormat="1"/>
-    <w:lsdException w:name="Subtle Reference" w:uiPriority="31" w:qFormat="1"/>
-    <w:lsdException w:name="Intense Reference" w:uiPriority="32" w:qFormat="1"/>
-    <w:lsdException w:name="Book Title" w:uiPriority="33" w:qFormat="1"/>
-    <w:lsdException w:name="Bibliography" w:semiHidden="1" w:uiPriority="37" w:unhideWhenUsed="1"/>
-    <w:lsdException w:name="TOC Heading" w:semiHidden="1" w:uiPriority="39" w:unhideWhenUsed="1" w:qFormat="1"/>
-    <w:lsdException w:name="Plain Table 1" w:uiPriority="41"/>
-    <w:lsdException w:name="Plain Table 2" w:uiPriority="42"/>
-    <w:lsdException w:name="Plain Table 3" w:uiPriority="43"/>
-    <w:lsdException w:name="Plain Table 4" w:uiPriority="44"/>
-    <w:lsdException w:name="Plain Table 5" w:uiPriority="45"/>
-    <w:lsdException w:name="Grid Table Light" w:uiPriority="40"/>
-    <w:lsdException w:name="Grid Table 1 Light" w:uiPriority="46"/>
-    <w:lsdException w:name="Grid Table 2" w:uiPriority="47"/>
-    <w:lsdException w:name="Grid Table 3" w:uiPriority="48"/>
-    <w:lsdException w:name="Grid Table 4" w:uiPriority="49"/>
-    <w:lsdException w:name="Grid Table 5 Dark" w:uiPriority="50"/>
-    <w:lsdException w:name="Grid Table 6 Colorful" w:uiPriority="51"/>
-    <w:lsdException w:name="Grid Table 7 Colorful" w:uiPriority="52"/>
-    <w:lsdException w:name="Grid Table 1 Light Accent 1" w:uiPriority="46"/>
-    <w:lsdException w:name="Grid Table 2 Accent 1" w:uiPriority="47"/>
-    <w:lsdException w:name="Grid Table 3 Accent 1" w:uiPriority="48"/>
-    <w:lsdException w:name="Grid Table 4 Accent 1" w:uiPriority="49"/>
-    <w:lsdException w:name="Grid Table 5 Dark Accent 1" w:uiPriority="50"/>
-    <w:lsdException w:name="Grid Table 6 Colorful Accent 1" w:uiPriority="51"/>
-    <w:lsdException w:name="Grid Table 7 Colorful Accent 1" w:uiPriority="52"/>
-    <w:lsdException w:name="Grid Table 1 Light Accent 2" w:uiPriority="46"/>
-    <w:lsdException w:name="Grid Table 2 Accent 2" w:uiPriority="47"/>
-    <w:lsdException w:name="Grid Table 3 Accent 2" w:uiPriority="48"/>
-    <w:lsdException w:name="Grid Table 4 Accent 2" w:uiPriority="49"/>
-    <w:lsdException w:name="Grid Table 5 Dark Accent 2" w:uiPriority="50"/>
-    <w:lsdException w:name="Grid Table 6 Colorful Accent 2" w:uiPriority="51"/>
-    <w:lsdException w:name="Grid Table 7 Colorful Accent 2" w:uiPriority="52"/>
-    <w:lsdException w:name="Grid Table 1 Light Accent 3" w:uiPriority="46"/>
-    <w:lsdException w:name="Grid Table 2 Accent 3" w:uiPriority="47"/>
-    <w:lsdException w:name="Grid Table 3 Accent 3" w:uiPriority="48"/>
-    <w:lsdException w:name="Grid Table 4 Accent 3" w:uiPriority="49"/>
-    <w:lsdException w:name="Grid Table 5 Dark Accent 3" w:uiPriority="50"/>
-    <w:lsdException w:name="Grid Table 6 Colorful Accent 3" w:uiPriority="51"/>
-    <w:lsdException w:name="Grid Table 7 Colorful Accent 3" w:uiPriority="52"/>
-    <w:lsdException w:name="Grid Table 1 Light Accent 4" w:uiPriority="46"/>
-    <w:lsdException w:name="Grid Table 2 Accent 4" w:uiPriority="47"/>
-    <w:lsdException w:name="Grid Table 3 Accent 4" w:uiPriority="48"/>
-    <w:lsdException w:name="Grid Table 4 Accent 4" w:uiPriority="49"/>
-    <w:lsdException w:name="Grid Table 5 Dark Accent 4" w:uiPriority="50"/>
-    <w:lsdException w:name="Grid Table 6 Colorful Accent 4" w:uiPriority="51"/>
-    <w:lsdException w:name="Grid Table 7 Colorful Accent 4" w:uiPriority="52"/>
-    <w:lsdException w:name="Grid Table 1 Light Accent 5" w:uiPriority="46"/>
-    <w:lsdException w:name="Grid Table 2 Accent 5" w:uiPriority="47"/>
-    <w:lsdException w:name="Grid Table 3 Accent 5" w:uiPriority="48"/>
-    <w:lsdException w:name="Grid Table 4 Accent 5" w:uiPriority="49"/>
-    <w:lsdException w:name="Grid Table 5 Dark Accent 5" w:uiPriority="50"/>
-    <w:lsdException w:name="Grid Table 6 Colorful Accent 5" w:uiPriority="51"/>
-    <w:lsdException w:name="Grid Table 7 Colorful Accent 5" w:uiPriority="52"/>
-    <w:lsdException w:name="Grid Table 1 Light Accent 6" w:uiPriority="46"/>
-    <w:lsdException w:name="Grid Table 2 Accent 6" w:uiPriority="47"/>
-    <w:lsdException w:name="Grid Table 3 Accent 6" w:uiPriority="48"/>
-    <w:lsdException w:name="Grid Table 4 Accent 6" w:uiPriority="49"/>
-    <w:lsdException w:name="Grid Table 5 Dark Accent 6" w:uiPriority="50"/>
-    <w:lsdException w:name="Grid Table 6 Colorful Accent 6" w:uiPriority="51"/>
-    <w:lsdException w:name="Grid Table 7 Colorful Accent 6" w:uiPriority="52"/>
-    <w:lsdException w:name="List Table 1 Light" w:uiPriority="46"/>
-    <w:lsdException w:name="List Table 2" w:uiPriority="47"/>
-    <w:lsdException w:name="List Table 3" w:uiPriority="48"/>
-    <w:lsdException w:name="List Table 4" w:uiPriority="49"/>
-    <w:lsdException w:name="List Table 5 Dark" w:uiPriority="50"/>
-    <w:lsdException w:name="List Table 6 Colorful" w:uiPriority="51"/>
-    <w:lsdException w:name="List Table 7 Colorful" w:uiPriority="52"/>
-    <w:lsdException w:name="List Table 1 Light Accent 1" w:uiPriority="46"/>
-    <w:lsdException w:name="List Table 2 Accent 1" w:uiPriority="47"/>
-    <w:lsdException w:name="List Table 3 Accent 1" w:uiPriority="48"/>
-    <w:lsdException w:name="List Table 4 Accent 1" w:uiPriority="49"/>
-    <w:lsdException w:name="List Table 5 Dark Accent 1" w:uiPriority="50"/>
-    <w:lsdException w:name="List Table 6 Colorful Accent 1" w:uiPriority="51"/>
-    <w:lsdException w:name="List Table 7 Colorful Accent 1" w:uiPriority="52"/>
-    <w:lsdException w:name="List Table 1 Light Accent 2" w:uiPriority="46"/>
-    <w:lsdException w:name="List Table 2 Accent 2" w:uiPriority="47"/>
-    <w:lsdException w:name="List Table 3 Accent 2" w:uiPriority="48"/>
-    <w:lsdException w:name="List Table 4 Accent 2" w:uiPriority="49"/>
-    <w:lsdException w:name="List Table 5 Dark Accent 2" w:uiPriority="50"/>
-    <w:lsdException w:name="List Table 6 Colorful Accent 2" w:uiPriority="51"/>
-    <w:lsdException w:name="List Table 7 Colorful Accent 2" w:uiPriority="52"/>
-    <w:lsdException w:name="List Table 1 Light Accent 3" w:uiPriority="46"/>
-    <w:lsdException w:name="List Table 2 Accent 3" w:uiPriority="47"/>
-    <w:lsdException w:name="List Table 3 Accent 3" w:uiPriority="48"/>
-    <w:lsdException w:name="List Table 4 Accent 3" w:uiPriority="49"/>
-    <w:lsdException w:name="List Table 5 Dark Accent 3" w:uiPriority="50"/>
-    <w:lsdException w:name="List Table 6 Colorful Accent 3" w:uiPriority="51"/>
-    <w:lsdException w:name="List Table 7 Colorful Accent 3" w:uiPriority="52"/>
-    <w:lsdException w:name="List Table 1 Light Accent 4" w:uiPriority="46"/>
-    <w:lsdException w:name="List Table 2 Accent 4" w:uiPriority="47"/>
-    <w:lsdException w:name="List Table 3 Accent 4" w:uiPriority="48"/>
-    <w:lsdException w:name="List Table 4 Accent 4" w:uiPriority="49"/>
-    <w:lsdException w:name="List Table 5 Dark Accent 4" w:uiPriority="50"/>
-    <w:lsdException w:name="List Table 6 Colorful Accent 4" w:uiPriority="51"/>
-    <w:lsdException w:name="List Table 7 Colorful Accent 4" w:uiPriority="52"/>
-    <w:lsdException w:name="List Table 1 Light Accent 5" w:uiPriority="46"/>
-    <w:lsdException w:name="List Table 2 Accent 5" w:uiPriority="47"/>
-    <w:lsdException w:name="List Table 3 Accent 5" w:uiPriority="48"/>
-    <w:lsdException w:name="List Table 4 Accent 5" w:uiPriority="49"/>
-    <w:lsdException w:name="List Table 5 Dark Accent 5" w:uiPriority="50"/>
-    <w:lsdException w:name="List Table 6 Colorful Accent 5" w:uiPriority="51"/>
-    <w:lsdException w:name="List Table 7 Colorful Accent 5" w:uiPriority="52"/>
-    <w:lsdException w:name="List Table 1 Light Accent 6" w:uiPriority="46"/>
-    <w:lsdException w:name="List Table 2 Accent 6" w:uiPriority="47"/>
-    <w:lsdException w:name="List Table 3 Accent 6" w:uiPriority="48"/>
-    <w:lsdException w:name="List Table 4 Accent 6" w:uiPriority="49"/>
-    <w:lsdException w:name="List Table 5 Dark Accent 6" w:uiPriority="50"/>
-    <w:lsdException w:name="List Table 6 Colorful Accent 6" w:uiPriority="51"/>
-    <w:lsdException w:name="List Table 7 Colorful Accent 6" w:uiPriority="52"/>
-  </w:latentStyles>
-  <w:style w:type="paragraph" w:default="1" w:styleId="Normal">
-    <w:name w:val="Normal"/>
-    <w:qFormat/>
-  </w:style>
-  <w:style w:type="character" w:default="1" w:styleId="Fontepargpadro">
-    <w:name w:val="Default Paragraph Font"/>
-    <w:uiPriority w:val="1"/>
-    <w:semiHidden/>
-    <w:unhideWhenUsed/>
-  </w:style>
-  <w:style w:type="table" w:default="1" w:styleId="Tabelanormal">
-    <w:name w:val="Normal Table"/>
-    <w:uiPriority w:val="99"/>
-    <w:semiHidden/>
-    <w:unhideWhenUsed/>
-    <w:tblPr>
-      <w:tblInd w:w="0" w:type="dxa"/>
-      <w:tblCellMar>
-        <w:top w:w="0" w:type="dxa"/>
-        <w:left w:w="108" w:type="dxa"/>
-        <w:bottom w:w="0" w:type="dxa"/>
-        <w:right w:w="108" w:type="dxa"/>
-      </w:tblCellMar>
-    </w:tblPr>
-  </w:style>
-  <w:style w:type="numbering" w:default="1" w:styleId="Semlista">
-    <w:name w:val="No List"/>
-    <w:uiPriority w:val="99"/>
-    <w:semiHidden/>
-    <w:unhideWhenUsed/>
-  </w:style>
-  <w:style w:type="paragraph" w:customStyle="1" w:styleId="56EE5A1BEECB40ED8168C9F576185770">
-    <w:name w:val="56EE5A1BEECB40ED8168C9F576185770"/>
-    <w:rsid w:val="00A35E6B"/>
-  </w:style>
-  <w:style w:type="paragraph" w:customStyle="1" w:styleId="6207AF204B84482CBFE41204B3DD55C9">
-    <w:name w:val="6207AF204B84482CBFE41204B3DD55C9"/>
-    <w:rsid w:val="00A35E6B"/>
-  </w:style>
-  <w:style w:type="paragraph" w:customStyle="1" w:styleId="928C619EB6D1405D8D2242AAC38582C8">
-    <w:name w:val="928C619EB6D1405D8D2242AAC38582C8"/>
-    <w:rsid w:val="00A35E6B"/>
-  </w:style>
-  <w:style w:type="paragraph" w:customStyle="1" w:styleId="BC19B81DBDED43E59BAD25E5A0539809">
-    <w:name w:val="BC19B81DBDED43E59BAD25E5A0539809"/>
-    <w:rsid w:val="00A35E6B"/>
-  </w:style>
-  <w:style w:type="paragraph" w:customStyle="1" w:styleId="1175379E951C45BB9DCCE9FC987CD363">
-    <w:name w:val="1175379E951C45BB9DCCE9FC987CD363"/>
-    <w:rsid w:val="00A35E6B"/>
-  </w:style>
-  <w:style w:type="paragraph" w:customStyle="1" w:styleId="EEAA4068102446AFA5DB2F301568A424">
-    <w:name w:val="EEAA4068102446AFA5DB2F301568A424"/>
-    <w:rsid w:val="00A35E6B"/>
-  </w:style>
-</w:styles>
-</file>
-
-<file path=word/glossary/webSettings.xml><?xml version="1.0" encoding="utf-8"?>
-<w:webSettings xmlns:mc="http://schemas.openxmlformats.org/markup-compatibility/2006" xmlns:r="http://schemas.openxmlformats.org/officeDocument/2006/relationships" xmlns:w="http://schemas.openxmlformats.org/wordprocessingml/2006/main" xmlns:w14="http://schemas.microsoft.com/office/word/2010/wordml" xmlns:w15="http://schemas.microsoft.com/office/word/2012/wordml" mc:Ignorable="w14 w15">
-  <w:optimizeForBrowser/>
-  <w:allowPNG/>
-</w:webSettings>
-</file>
-
 <file path=word/theme/theme1.xml><?xml version="1.0" encoding="utf-8"?>
 <a:theme xmlns:a="http://schemas.openxmlformats.org/drawingml/2006/main" name="Tema do Office">
   <a:themeElements>
@@ -12807,7 +12387,7 @@
 </file>
 
 <file path=customXml/itemProps1.xml><?xml version="1.0" encoding="utf-8"?>
-<ds:datastoreItem xmlns:ds="http://schemas.openxmlformats.org/officeDocument/2006/customXml" ds:itemID="{7E259ADA-821E-4E91-A700-F8AB555BDBAD}">
+<ds:datastoreItem xmlns:ds="http://schemas.openxmlformats.org/officeDocument/2006/customXml" ds:itemID="{073B9881-451C-4773-9446-A6D8E8ECDB21}">
   <ds:schemaRefs>
     <ds:schemaRef ds:uri="http://schemas.openxmlformats.org/officeDocument/2006/bibliography"/>
   </ds:schemaRefs>

</xml_diff>

<commit_message>
Correções no modelo conceitual concluidas
</commit_message>
<xml_diff>
--- a/Projeto de banco de dados.docx
+++ b/Projeto de banco de dados.docx
@@ -940,6 +940,8 @@
       </w:sdtPr>
       <w:sdtEndPr/>
       <w:sdtContent>
+        <w:bookmarkStart w:id="0" w:name="_GoBack" w:displacedByCustomXml="prev"/>
+        <w:bookmarkEnd w:id="0" w:displacedByCustomXml="prev"/>
         <w:p>
           <w:pPr>
             <w:pStyle w:val="CabealhodoSumrio"/>
@@ -1614,14 +1616,14 @@
         <w:lastRenderedPageBreak/>
         <w:t xml:space="preserve"> </w:t>
       </w:r>
-      <w:bookmarkStart w:id="0" w:name="_Toc535760865"/>
+      <w:bookmarkStart w:id="1" w:name="_Toc535760865"/>
       <w:r>
         <w:rPr>
           <w:sz w:val="28"/>
         </w:rPr>
         <w:t>Introdução</w:t>
       </w:r>
-      <w:bookmarkEnd w:id="0"/>
+      <w:bookmarkEnd w:id="1"/>
     </w:p>
     <w:p>
       <w:pPr>
@@ -1861,46 +1863,12 @@
     </w:p>
     <w:p>
       <w:pPr>
+        <w:ind w:firstLine="0"/>
         <w:rPr>
           <w:rFonts w:ascii="Times New Roman" w:hAnsi="Times New Roman"/>
         </w:rPr>
       </w:pPr>
     </w:p>
-    <w:p>
-      <w:pPr>
-        <w:rPr>
-          <w:rFonts w:ascii="Times New Roman" w:hAnsi="Times New Roman"/>
-        </w:rPr>
-      </w:pPr>
-    </w:p>
-    <w:p>
-      <w:pPr>
-        <w:rPr>
-          <w:rFonts w:ascii="Times New Roman" w:hAnsi="Times New Roman"/>
-        </w:rPr>
-      </w:pPr>
-    </w:p>
-    <w:p>
-      <w:pPr>
-        <w:rPr>
-          <w:rFonts w:ascii="Times New Roman" w:hAnsi="Times New Roman"/>
-        </w:rPr>
-      </w:pPr>
-    </w:p>
-    <w:p>
-      <w:pPr>
-        <w:rPr>
-          <w:rFonts w:ascii="Times New Roman" w:hAnsi="Times New Roman"/>
-        </w:rPr>
-      </w:pPr>
-    </w:p>
-    <w:p>
-      <w:pPr>
-        <w:rPr>
-          <w:rFonts w:ascii="Times New Roman" w:hAnsi="Times New Roman"/>
-        </w:rPr>
-      </w:pPr>
-    </w:p>
     <w:p/>
     <w:p>
       <w:pPr>
@@ -1913,16 +1881,17 @@
         <w:rPr>
           <w:sz w:val="28"/>
         </w:rPr>
+        <w:lastRenderedPageBreak/>
         <w:t xml:space="preserve"> </w:t>
       </w:r>
-      <w:bookmarkStart w:id="1" w:name="_Toc535760866"/>
+      <w:bookmarkStart w:id="2" w:name="_Toc535760866"/>
       <w:r>
         <w:rPr>
           <w:sz w:val="28"/>
         </w:rPr>
         <w:t>Modelo Conceitual</w:t>
       </w:r>
-      <w:bookmarkEnd w:id="1"/>
+      <w:bookmarkEnd w:id="2"/>
     </w:p>
     <w:p>
       <w:pPr>
@@ -1936,14 +1905,14 @@
           <w:sz w:val="28"/>
         </w:rPr>
       </w:pPr>
-      <w:bookmarkStart w:id="2" w:name="_Toc535760867"/>
+      <w:bookmarkStart w:id="3" w:name="_Toc535760867"/>
       <w:r>
         <w:rPr>
           <w:sz w:val="28"/>
         </w:rPr>
         <w:t>2.1. Levantamento dos requisitos</w:t>
       </w:r>
-      <w:bookmarkEnd w:id="2"/>
+      <w:bookmarkEnd w:id="3"/>
     </w:p>
     <w:p>
       <w:pPr>
@@ -2337,43 +2306,36 @@
           <w:rFonts w:ascii="Arial" w:hAnsi="Arial" w:cs="Arial"/>
           <w:sz w:val="24"/>
         </w:rPr>
-        <w:t xml:space="preserve"> Sobre o médico que autoriza as receitas é necessário armazenar dados como: número no conselho regional de medicina, CPF e nome. A receita pode ser </w:t>
-      </w:r>
+        <w:t xml:space="preserve"> Sobre o médico que autoriza as receitas é necessário armazenar dados como: número no conselho regional de medicina, CPF e nome. A receita pode ser autorizada por no máximo um médico, que por sua vez pode autorizar </w:t>
+      </w:r>
+      <w:r>
+        <w:rPr>
+          <w:rFonts w:ascii="Arial" w:hAnsi="Arial" w:cs="Arial"/>
+          <w:sz w:val="24"/>
+        </w:rPr>
+        <w:t>várias</w:t>
+      </w:r>
+      <w:r>
+        <w:rPr>
+          <w:rFonts w:ascii="Arial" w:hAnsi="Arial" w:cs="Arial"/>
+          <w:sz w:val="24"/>
+        </w:rPr>
+        <w:t xml:space="preserve"> receitas.</w:t>
+      </w:r>
+    </w:p>
+    <w:p>
+      <w:pPr>
+        <w:rPr>
+          <w:rFonts w:ascii="Arial" w:hAnsi="Arial" w:cs="Arial"/>
+          <w:sz w:val="24"/>
+        </w:rPr>
+      </w:pPr>
       <w:r>
         <w:rPr>
           <w:rFonts w:ascii="Arial" w:hAnsi="Arial" w:cs="Arial"/>
           <w:sz w:val="24"/>
         </w:rPr>
         <w:lastRenderedPageBreak/>
-        <w:t xml:space="preserve">autorizada por no máximo um médico, que por sua vez pode autorizar </w:t>
-      </w:r>
-      <w:r>
-        <w:rPr>
-          <w:rFonts w:ascii="Arial" w:hAnsi="Arial" w:cs="Arial"/>
-          <w:sz w:val="24"/>
-        </w:rPr>
-        <w:t>várias</w:t>
-      </w:r>
-      <w:r>
-        <w:rPr>
-          <w:rFonts w:ascii="Arial" w:hAnsi="Arial" w:cs="Arial"/>
-          <w:sz w:val="24"/>
-        </w:rPr>
-        <w:t xml:space="preserve"> receitas.</w:t>
-      </w:r>
-    </w:p>
-    <w:p>
-      <w:pPr>
-        <w:rPr>
-          <w:rFonts w:ascii="Arial" w:hAnsi="Arial" w:cs="Arial"/>
-          <w:sz w:val="24"/>
-        </w:rPr>
-      </w:pPr>
-      <w:r>
-        <w:rPr>
-          <w:rFonts w:ascii="Arial" w:hAnsi="Arial" w:cs="Arial"/>
-          <w:sz w:val="24"/>
-        </w:rPr>
         <w:t xml:space="preserve">Cada produto </w:t>
       </w:r>
       <w:r>
@@ -2431,21 +2393,155 @@
           <w:rFonts w:ascii="Arial" w:hAnsi="Arial" w:cs="Arial"/>
           <w:sz w:val="24"/>
         </w:rPr>
-        <w:t>al da venda, funcionário que realizou a venda, os produtos adquiridos tais como a quantidade de cada um. Cada venda é realizada por apenas um funcionário, que por sua vez pode realizar várias vendas.</w:t>
-      </w:r>
-      <w:r>
-        <w:rPr>
-          <w:rFonts w:ascii="Arial" w:hAnsi="Arial" w:cs="Arial"/>
-          <w:sz w:val="24"/>
-        </w:rPr>
-        <w:t xml:space="preserve"> Um produto pode ser vendido em diversas vendas, assim como uma venda pode envolver vários produtos</w:t>
-      </w:r>
-      <w:r>
-        <w:rPr>
-          <w:rFonts w:ascii="Arial" w:hAnsi="Arial" w:cs="Arial"/>
-          <w:sz w:val="24"/>
-        </w:rPr>
-        <w:t>. É necessário também armazenar o preço unitário de cada produto contido na venda</w:t>
+        <w:t>al da venda, funcionário que realizou a venda, os produtos adquiridos tais como a quantidade</w:t>
+      </w:r>
+      <w:r>
+        <w:rPr>
+          <w:rFonts w:ascii="Arial" w:hAnsi="Arial" w:cs="Arial"/>
+          <w:sz w:val="24"/>
+        </w:rPr>
+        <w:t xml:space="preserve"> e o preço unitário</w:t>
+      </w:r>
+      <w:r>
+        <w:rPr>
+          <w:rFonts w:ascii="Arial" w:hAnsi="Arial" w:cs="Arial"/>
+          <w:sz w:val="24"/>
+        </w:rPr>
+        <w:t xml:space="preserve"> de cada um. Cada venda é realizada por apenas um funcionário, que por sua vez pode realizar várias vendas.</w:t>
+      </w:r>
+      <w:r>
+        <w:rPr>
+          <w:rFonts w:ascii="Arial" w:hAnsi="Arial" w:cs="Arial"/>
+          <w:sz w:val="24"/>
+        </w:rPr>
+        <w:t xml:space="preserve"> Um produto pode ser vendido em diversas vendas, assim como uma venda pode envolver vários produtos.</w:t>
+      </w:r>
+      <w:r>
+        <w:rPr>
+          <w:rFonts w:ascii="Arial" w:hAnsi="Arial" w:cs="Arial"/>
+          <w:sz w:val="24"/>
+        </w:rPr>
+        <w:t xml:space="preserve"> As farmácias da franquia oferecem três formas de pagamento: dinheiro, cartão de credito e crediário</w:t>
+      </w:r>
+      <w:r>
+        <w:rPr>
+          <w:rFonts w:ascii="Arial" w:hAnsi="Arial" w:cs="Arial"/>
+          <w:sz w:val="24"/>
+        </w:rPr>
+        <w:t>,</w:t>
+      </w:r>
+      <w:r>
+        <w:rPr>
+          <w:rFonts w:ascii="Arial" w:hAnsi="Arial" w:cs="Arial"/>
+          <w:sz w:val="24"/>
+        </w:rPr>
+        <w:t xml:space="preserve"> caso a compra seja paga com cartão de credito, devem ser armazenados</w:t>
+      </w:r>
+      <w:r>
+        <w:rPr>
+          <w:rFonts w:ascii="Arial" w:hAnsi="Arial" w:cs="Arial"/>
+          <w:sz w:val="24"/>
+        </w:rPr>
+        <w:t xml:space="preserve">: </w:t>
+      </w:r>
+      <w:r>
+        <w:rPr>
+          <w:rFonts w:ascii="Arial" w:hAnsi="Arial" w:cs="Arial"/>
+          <w:sz w:val="24"/>
+        </w:rPr>
+        <w:t xml:space="preserve">um </w:t>
+      </w:r>
+      <w:r>
+        <w:rPr>
+          <w:rFonts w:ascii="Arial" w:hAnsi="Arial" w:cs="Arial"/>
+          <w:sz w:val="24"/>
+        </w:rPr>
+        <w:t>número</w:t>
+      </w:r>
+      <w:r>
+        <w:rPr>
+          <w:rFonts w:ascii="Arial" w:hAnsi="Arial" w:cs="Arial"/>
+          <w:sz w:val="24"/>
+        </w:rPr>
+        <w:t xml:space="preserve"> único</w:t>
+      </w:r>
+      <w:r>
+        <w:rPr>
+          <w:rFonts w:ascii="Arial" w:hAnsi="Arial" w:cs="Arial"/>
+          <w:sz w:val="24"/>
+        </w:rPr>
+        <w:t>, bandeira, número de parcelas e nome do titular. Cada cartão pode ser utilizado em diversas vendas</w:t>
+      </w:r>
+      <w:r>
+        <w:rPr>
+          <w:rFonts w:ascii="Arial" w:hAnsi="Arial" w:cs="Arial"/>
+          <w:sz w:val="24"/>
+        </w:rPr>
+        <w:t xml:space="preserve"> à cartão</w:t>
+      </w:r>
+      <w:r>
+        <w:rPr>
+          <w:rFonts w:ascii="Arial" w:hAnsi="Arial" w:cs="Arial"/>
+          <w:sz w:val="24"/>
+        </w:rPr>
+        <w:t xml:space="preserve"> e cada venda pode utilizar diversos cartões.</w:t>
+      </w:r>
+    </w:p>
+    <w:p>
+      <w:pPr>
+        <w:rPr>
+          <w:rFonts w:ascii="Arial" w:hAnsi="Arial" w:cs="Arial"/>
+          <w:sz w:val="24"/>
+        </w:rPr>
+      </w:pPr>
+      <w:r>
+        <w:rPr>
+          <w:rFonts w:ascii="Arial" w:hAnsi="Arial" w:cs="Arial"/>
+          <w:sz w:val="24"/>
+        </w:rPr>
+        <w:t>Caso opte pela forma de crediário, é necessário que seja</w:t>
+      </w:r>
+      <w:r>
+        <w:rPr>
+          <w:rFonts w:ascii="Arial" w:hAnsi="Arial" w:cs="Arial"/>
+          <w:sz w:val="24"/>
+        </w:rPr>
+        <w:t xml:space="preserve"> salvo o valor de debito do cliente, além de ser feito um cadastro do cliente, onde devem ser salvos dados como: nome, CPF, sexo, telefone</w:t>
+      </w:r>
+      <w:r>
+        <w:rPr>
+          <w:rFonts w:ascii="Arial" w:hAnsi="Arial" w:cs="Arial"/>
+          <w:sz w:val="24"/>
+        </w:rPr>
+        <w:t>s de contato</w:t>
+      </w:r>
+      <w:r>
+        <w:rPr>
+          <w:rFonts w:ascii="Arial" w:hAnsi="Arial" w:cs="Arial"/>
+          <w:sz w:val="24"/>
+        </w:rPr>
+        <w:t>, nascimento e endereço.</w:t>
+      </w:r>
+      <w:r>
+        <w:rPr>
+          <w:rFonts w:ascii="Arial" w:hAnsi="Arial" w:cs="Arial"/>
+          <w:sz w:val="24"/>
+        </w:rPr>
+        <w:t xml:space="preserve"> Cada venda crediário</w:t>
+      </w:r>
+      <w:r>
+        <w:rPr>
+          <w:rFonts w:ascii="Arial" w:hAnsi="Arial" w:cs="Arial"/>
+          <w:sz w:val="24"/>
+        </w:rPr>
+        <w:t xml:space="preserve"> pode ser feita por apenas um cliente, esse por sua vez pode responder por várias compras</w:t>
+      </w:r>
+      <w:r>
+        <w:rPr>
+          <w:rFonts w:ascii="Arial" w:hAnsi="Arial" w:cs="Arial"/>
+          <w:sz w:val="24"/>
+        </w:rPr>
+        <w:t xml:space="preserve"> nessa modalidade</w:t>
       </w:r>
       <w:r>
         <w:rPr>
@@ -2454,140 +2550,6 @@
         </w:rPr>
         <w:t>.</w:t>
       </w:r>
-      <w:r>
-        <w:rPr>
-          <w:rFonts w:ascii="Arial" w:hAnsi="Arial" w:cs="Arial"/>
-          <w:sz w:val="24"/>
-        </w:rPr>
-        <w:t xml:space="preserve"> As farmácias da franquia oferecem três formas de pagamento: dinheiro, cartão de credito e crediário</w:t>
-      </w:r>
-      <w:r>
-        <w:rPr>
-          <w:rFonts w:ascii="Arial" w:hAnsi="Arial" w:cs="Arial"/>
-          <w:sz w:val="24"/>
-        </w:rPr>
-        <w:t>,</w:t>
-      </w:r>
-      <w:r>
-        <w:rPr>
-          <w:rFonts w:ascii="Arial" w:hAnsi="Arial" w:cs="Arial"/>
-          <w:sz w:val="24"/>
-        </w:rPr>
-        <w:t xml:space="preserve"> caso a compra seja paga com cartão de credito, devem ser armazenados</w:t>
-      </w:r>
-      <w:r>
-        <w:rPr>
-          <w:rFonts w:ascii="Arial" w:hAnsi="Arial" w:cs="Arial"/>
-          <w:sz w:val="24"/>
-        </w:rPr>
-        <w:t xml:space="preserve">: </w:t>
-      </w:r>
-      <w:r>
-        <w:rPr>
-          <w:rFonts w:ascii="Arial" w:hAnsi="Arial" w:cs="Arial"/>
-          <w:sz w:val="24"/>
-        </w:rPr>
-        <w:t xml:space="preserve">um </w:t>
-      </w:r>
-      <w:r>
-        <w:rPr>
-          <w:rFonts w:ascii="Arial" w:hAnsi="Arial" w:cs="Arial"/>
-          <w:sz w:val="24"/>
-        </w:rPr>
-        <w:t>número</w:t>
-      </w:r>
-      <w:r>
-        <w:rPr>
-          <w:rFonts w:ascii="Arial" w:hAnsi="Arial" w:cs="Arial"/>
-          <w:sz w:val="24"/>
-        </w:rPr>
-        <w:t xml:space="preserve"> único</w:t>
-      </w:r>
-      <w:r>
-        <w:rPr>
-          <w:rFonts w:ascii="Arial" w:hAnsi="Arial" w:cs="Arial"/>
-          <w:sz w:val="24"/>
-        </w:rPr>
-        <w:t>, bandeira, número de parcelas e nome do titular. Cada cartão pode ser utilizado em diversas vendas</w:t>
-      </w:r>
-      <w:r>
-        <w:rPr>
-          <w:rFonts w:ascii="Arial" w:hAnsi="Arial" w:cs="Arial"/>
-          <w:sz w:val="24"/>
-        </w:rPr>
-        <w:t xml:space="preserve"> à cartão</w:t>
-      </w:r>
-      <w:r>
-        <w:rPr>
-          <w:rFonts w:ascii="Arial" w:hAnsi="Arial" w:cs="Arial"/>
-          <w:sz w:val="24"/>
-        </w:rPr>
-        <w:t xml:space="preserve"> e cada venda pode utilizar diversos cartões.</w:t>
-      </w:r>
-    </w:p>
-    <w:p>
-      <w:pPr>
-        <w:rPr>
-          <w:rFonts w:ascii="Arial" w:hAnsi="Arial" w:cs="Arial"/>
-          <w:sz w:val="24"/>
-        </w:rPr>
-      </w:pPr>
-      <w:r>
-        <w:rPr>
-          <w:rFonts w:ascii="Arial" w:hAnsi="Arial" w:cs="Arial"/>
-          <w:sz w:val="24"/>
-        </w:rPr>
-        <w:t>Caso opte pela forma de crediário, é necessário que seja</w:t>
-      </w:r>
-      <w:r>
-        <w:rPr>
-          <w:rFonts w:ascii="Arial" w:hAnsi="Arial" w:cs="Arial"/>
-          <w:sz w:val="24"/>
-        </w:rPr>
-        <w:t xml:space="preserve"> salvo o valor de debito do cliente, além de ser feito um cadastro do cliente, onde devem ser salvos dados como: nome, CPF, sexo, telefone</w:t>
-      </w:r>
-      <w:r>
-        <w:rPr>
-          <w:rFonts w:ascii="Arial" w:hAnsi="Arial" w:cs="Arial"/>
-          <w:sz w:val="24"/>
-        </w:rPr>
-        <w:t>s de contato</w:t>
-      </w:r>
-      <w:r>
-        <w:rPr>
-          <w:rFonts w:ascii="Arial" w:hAnsi="Arial" w:cs="Arial"/>
-          <w:sz w:val="24"/>
-        </w:rPr>
-        <w:t>, nascimento e endereço.</w:t>
-      </w:r>
-      <w:r>
-        <w:rPr>
-          <w:rFonts w:ascii="Arial" w:hAnsi="Arial" w:cs="Arial"/>
-          <w:sz w:val="24"/>
-        </w:rPr>
-        <w:t xml:space="preserve"> Cada venda crediário</w:t>
-      </w:r>
-      <w:r>
-        <w:rPr>
-          <w:rFonts w:ascii="Arial" w:hAnsi="Arial" w:cs="Arial"/>
-          <w:sz w:val="24"/>
-        </w:rPr>
-        <w:t xml:space="preserve"> pode ser feita por apenas um cliente, esse por sua vez pode responder por várias compras</w:t>
-      </w:r>
-      <w:r>
-        <w:rPr>
-          <w:rFonts w:ascii="Arial" w:hAnsi="Arial" w:cs="Arial"/>
-          <w:sz w:val="24"/>
-        </w:rPr>
-        <w:t xml:space="preserve"> nessa modalidade</w:t>
-      </w:r>
-      <w:r>
-        <w:rPr>
-          <w:rFonts w:ascii="Arial" w:hAnsi="Arial" w:cs="Arial"/>
-          <w:sz w:val="24"/>
-        </w:rPr>
-        <w:t>.</w:t>
-      </w:r>
     </w:p>
     <w:p>
       <w:pPr>
@@ -2665,29 +2627,22 @@
           <w:rFonts w:ascii="Arial" w:hAnsi="Arial" w:cs="Arial"/>
           <w:sz w:val="24"/>
         </w:rPr>
-        <w:t xml:space="preserve"> Em uma análise mais ampla, se faz necessário </w:t>
-      </w:r>
+        <w:t xml:space="preserve"> Em uma análise mais ampla, se faz necessário que o estados dos estoques sejam consultados, para que se saiba quais se encontram em estados crítico e quais se encontram estabilizados.</w:t>
+      </w:r>
+    </w:p>
+    <w:p>
+      <w:pPr>
+        <w:rPr>
+          <w:rFonts w:ascii="Arial" w:hAnsi="Arial" w:cs="Arial"/>
+          <w:sz w:val="24"/>
+        </w:rPr>
+      </w:pPr>
       <w:r>
         <w:rPr>
           <w:rFonts w:ascii="Arial" w:hAnsi="Arial" w:cs="Arial"/>
           <w:sz w:val="24"/>
         </w:rPr>
         <w:lastRenderedPageBreak/>
-        <w:t>que o estados dos estoques sejam consultados, para que se saiba quais se encontram em estados crítico e quais se encontram estabilizados.</w:t>
-      </w:r>
-    </w:p>
-    <w:p>
-      <w:pPr>
-        <w:rPr>
-          <w:rFonts w:ascii="Arial" w:hAnsi="Arial" w:cs="Arial"/>
-          <w:sz w:val="24"/>
-        </w:rPr>
-      </w:pPr>
-      <w:r>
-        <w:rPr>
-          <w:rFonts w:ascii="Arial" w:hAnsi="Arial" w:cs="Arial"/>
-          <w:sz w:val="24"/>
-        </w:rPr>
         <w:t xml:space="preserve">Sobre as vendas, é importante que seja feita uma pesquisa que retorne cada cliente que está em debito com a farmácia, assim como </w:t>
       </w:r>
       <w:r>
@@ -2805,6 +2760,15 @@
         <w:tab/>
         <w:t>Por fim, é preciso saber quais produtos estão sendo mais consumidos em cada unidade farmacêutica, com a finalidade de criar estratégias de venda que se adequem melhor a cada localidade.</w:t>
       </w:r>
+    </w:p>
+    <w:p>
+      <w:pPr>
+        <w:ind w:firstLine="0"/>
+        <w:rPr>
+          <w:rFonts w:ascii="Arial" w:hAnsi="Arial" w:cs="Arial"/>
+          <w:sz w:val="24"/>
+        </w:rPr>
+      </w:pPr>
     </w:p>
     <w:p>
       <w:pPr>
@@ -2955,26 +2919,50 @@
           <w:sz w:val="28"/>
         </w:rPr>
       </w:pPr>
-      <w:bookmarkStart w:id="3" w:name="_Toc535760868"/>
+      <w:bookmarkStart w:id="4" w:name="_Toc535760868"/>
+      <w:r>
+        <w:rPr>
+          <w:sz w:val="28"/>
+        </w:rPr>
+        <w:lastRenderedPageBreak/>
+        <w:t xml:space="preserve">Diagrama Entidade </w:t>
+      </w:r>
+      <w:r>
+        <w:rPr>
+          <w:sz w:val="28"/>
+        </w:rPr>
+        <w:t>–</w:t>
+      </w:r>
+      <w:r>
+        <w:rPr>
+          <w:sz w:val="28"/>
+        </w:rPr>
+        <w:t xml:space="preserve"> Relacionamento</w:t>
+      </w:r>
+      <w:bookmarkEnd w:id="4"/>
+    </w:p>
+    <w:p>
+      <w:pPr>
+        <w:ind w:firstLine="0"/>
+      </w:pPr>
       <w:r>
         <w:rPr>
           <w:noProof/>
           <w:lang w:eastAsia="pt-BR"/>
         </w:rPr>
-        <w:lastRenderedPageBreak/>
         <w:drawing>
-          <wp:anchor distT="0" distB="0" distL="114300" distR="114300" simplePos="0" relativeHeight="251670016" behindDoc="0" locked="0" layoutInCell="1" allowOverlap="1">
+          <wp:anchor distT="0" distB="0" distL="114300" distR="114300" simplePos="0" relativeHeight="251663360" behindDoc="0" locked="0" layoutInCell="1" allowOverlap="1">
             <wp:simplePos x="0" y="0"/>
             <wp:positionH relativeFrom="margin">
-              <wp:posOffset>-1534795</wp:posOffset>
+              <wp:posOffset>-1470025</wp:posOffset>
             </wp:positionH>
             <wp:positionV relativeFrom="margin">
-              <wp:posOffset>1830705</wp:posOffset>
+              <wp:posOffset>1967865</wp:posOffset>
             </wp:positionV>
-            <wp:extent cx="8382000" cy="5457190"/>
-            <wp:effectExtent l="0" t="1466850" r="0" b="1438910"/>
+            <wp:extent cx="8286115" cy="5571490"/>
+            <wp:effectExtent l="0" t="1352550" r="0" b="1343660"/>
             <wp:wrapSquare wrapText="bothSides"/>
-            <wp:docPr id="2" name="Imagem 2"/>
+            <wp:docPr id="3" name="Imagem 3"/>
             <wp:cNvGraphicFramePr>
               <a:graphicFrameLocks xmlns:a="http://schemas.openxmlformats.org/drawingml/2006/main" noChangeAspect="1"/>
             </wp:cNvGraphicFramePr>
@@ -2982,7 +2970,7 @@
               <a:graphicData uri="http://schemas.openxmlformats.org/drawingml/2006/picture">
                 <pic:pic xmlns:pic="http://schemas.openxmlformats.org/drawingml/2006/picture">
                   <pic:nvPicPr>
-                    <pic:cNvPr id="2" name="DER.jpg"/>
+                    <pic:cNvPr id="3" name="DER.jpg"/>
                     <pic:cNvPicPr/>
                   </pic:nvPicPr>
                   <pic:blipFill>
@@ -3000,7 +2988,7 @@
                   <pic:spPr>
                     <a:xfrm rot="16200000">
                       <a:off x="0" y="0"/>
-                      <a:ext cx="8382000" cy="5457190"/>
+                      <a:ext cx="8286115" cy="5571490"/>
                     </a:xfrm>
                     <a:prstGeom prst="rect">
                       <a:avLst/>
@@ -3009,34 +2997,15 @@
                 </pic:pic>
               </a:graphicData>
             </a:graphic>
-            <wp14:sizeRelH relativeFrom="margin">
+            <wp14:sizeRelH relativeFrom="page">
               <wp14:pctWidth>0</wp14:pctWidth>
             </wp14:sizeRelH>
-            <wp14:sizeRelV relativeFrom="margin">
+            <wp14:sizeRelV relativeFrom="page">
               <wp14:pctHeight>0</wp14:pctHeight>
             </wp14:sizeRelV>
           </wp:anchor>
         </w:drawing>
       </w:r>
-      <w:r>
-        <w:rPr>
-          <w:sz w:val="28"/>
-        </w:rPr>
-        <w:t xml:space="preserve">Diagrama Entidade </w:t>
-      </w:r>
-      <w:r>
-        <w:rPr>
-          <w:sz w:val="28"/>
-        </w:rPr>
-        <w:t>–</w:t>
-      </w:r>
-      <w:r>
-        <w:rPr>
-          <w:sz w:val="28"/>
-        </w:rPr>
-        <w:t xml:space="preserve"> Relacionamento</w:t>
-      </w:r>
-      <w:bookmarkEnd w:id="3"/>
     </w:p>
     <w:p>
       <w:pPr>
@@ -3050,14 +3019,14 @@
         <w:lastRenderedPageBreak/>
         <w:t xml:space="preserve"> </w:t>
       </w:r>
-      <w:bookmarkStart w:id="4" w:name="_Toc535760869"/>
+      <w:bookmarkStart w:id="5" w:name="_Toc535760869"/>
       <w:r>
         <w:rPr>
           <w:sz w:val="28"/>
         </w:rPr>
         <w:t>Dicionário conceitual de dados</w:t>
       </w:r>
-      <w:bookmarkEnd w:id="4"/>
+      <w:bookmarkEnd w:id="5"/>
     </w:p>
     <w:p>
       <w:pPr>
@@ -4296,16 +4265,14 @@
           <w:sz w:val="24"/>
         </w:rPr>
       </w:pPr>
-      <w:proofErr w:type="gramStart"/>
-      <w:r>
-        <w:rPr>
-          <w:rFonts w:ascii="Arial" w:hAnsi="Arial" w:cs="Arial"/>
-          <w:b/>
-          <w:sz w:val="24"/>
-        </w:rPr>
-        <w:t>Atributo(</w:t>
-      </w:r>
-      <w:proofErr w:type="gramEnd"/>
+      <w:r>
+        <w:rPr>
+          <w:rFonts w:ascii="Arial" w:hAnsi="Arial" w:cs="Arial"/>
+          <w:b/>
+          <w:sz w:val="24"/>
+        </w:rPr>
+        <w:t>Atributo (</w:t>
+      </w:r>
       <w:r>
         <w:rPr>
           <w:rFonts w:ascii="Arial" w:hAnsi="Arial" w:cs="Arial"/>
@@ -4359,14 +4326,6 @@
     </w:p>
     <w:p>
       <w:pPr>
-        <w:rPr>
-          <w:rFonts w:ascii="Arial" w:hAnsi="Arial" w:cs="Arial"/>
-          <w:sz w:val="24"/>
-        </w:rPr>
-      </w:pPr>
-    </w:p>
-    <w:p>
-      <w:pPr>
         <w:pStyle w:val="PargrafodaLista"/>
         <w:ind w:left="2444" w:firstLine="0"/>
         <w:rPr>
@@ -4598,18 +4557,99 @@
           <w:rFonts w:ascii="Arial" w:hAnsi="Arial" w:cs="Arial"/>
           <w:sz w:val="24"/>
         </w:rPr>
-        <w:t>É uma especificação da entidade venda.</w:t>
+        <w:t>É uma especificação da entidade venda</w:t>
+      </w:r>
+      <w:r>
+        <w:rPr>
+          <w:rFonts w:ascii="Arial" w:hAnsi="Arial" w:cs="Arial"/>
+          <w:sz w:val="24"/>
+        </w:rPr>
+        <w:t xml:space="preserve"> criada para armazenar informações sobre o número de parcelas da compra</w:t>
+      </w:r>
+      <w:r>
+        <w:rPr>
+          <w:rFonts w:ascii="Arial" w:hAnsi="Arial" w:cs="Arial"/>
+          <w:sz w:val="24"/>
+        </w:rPr>
+        <w:t>.</w:t>
       </w:r>
     </w:p>
     <w:p>
       <w:pPr>
         <w:pStyle w:val="PargrafodaLista"/>
-        <w:ind w:left="1004" w:firstLine="0"/>
-        <w:rPr>
-          <w:rFonts w:ascii="Arial" w:hAnsi="Arial" w:cs="Arial"/>
-          <w:sz w:val="24"/>
-        </w:rPr>
-      </w:pPr>
+        <w:numPr>
+          <w:ilvl w:val="0"/>
+          <w:numId w:val="29"/>
+        </w:numPr>
+        <w:rPr>
+          <w:rFonts w:ascii="Arial" w:hAnsi="Arial" w:cs="Arial"/>
+          <w:b/>
+          <w:sz w:val="24"/>
+        </w:rPr>
+      </w:pPr>
+      <w:proofErr w:type="gramStart"/>
+      <w:r>
+        <w:rPr>
+          <w:rFonts w:ascii="Arial" w:hAnsi="Arial" w:cs="Arial"/>
+          <w:b/>
+          <w:sz w:val="24"/>
+        </w:rPr>
+        <w:t>Atributo(</w:t>
+      </w:r>
+      <w:proofErr w:type="gramEnd"/>
+      <w:r>
+        <w:rPr>
+          <w:rFonts w:ascii="Arial" w:hAnsi="Arial" w:cs="Arial"/>
+          <w:b/>
+          <w:sz w:val="24"/>
+        </w:rPr>
+        <w:t>s)</w:t>
+      </w:r>
+      <w:r>
+        <w:rPr>
+          <w:rFonts w:ascii="Arial" w:hAnsi="Arial" w:cs="Arial"/>
+          <w:b/>
+          <w:sz w:val="24"/>
+        </w:rPr>
+        <w:t>:</w:t>
+      </w:r>
+    </w:p>
+    <w:p>
+      <w:pPr>
+        <w:pStyle w:val="PargrafodaLista"/>
+        <w:numPr>
+          <w:ilvl w:val="0"/>
+          <w:numId w:val="37"/>
+        </w:numPr>
+        <w:rPr>
+          <w:rFonts w:ascii="Arial" w:hAnsi="Arial" w:cs="Arial"/>
+          <w:b/>
+          <w:sz w:val="24"/>
+        </w:rPr>
+      </w:pPr>
+      <w:r>
+        <w:rPr>
+          <w:rFonts w:ascii="Arial" w:hAnsi="Arial" w:cs="Arial"/>
+          <w:sz w:val="24"/>
+        </w:rPr>
+        <w:t>Número de Parcelas: Atributo que armazena o número de parcelas da compra.</w:t>
+      </w:r>
+    </w:p>
+    <w:p>
+      <w:pPr>
+        <w:ind w:firstLine="0"/>
+        <w:rPr>
+          <w:rFonts w:ascii="Arial" w:hAnsi="Arial" w:cs="Arial"/>
+          <w:sz w:val="24"/>
+        </w:rPr>
+      </w:pPr>
+      <w:r>
+        <w:rPr>
+          <w:rFonts w:ascii="Arial" w:hAnsi="Arial" w:cs="Arial"/>
+          <w:sz w:val="24"/>
+        </w:rPr>
+        <w:t xml:space="preserve"> </w:t>
+      </w:r>
     </w:p>
     <w:p>
       <w:pPr>
@@ -4751,8 +4791,6 @@
         </w:rPr>
         <w:t xml:space="preserve"> chave</w:t>
       </w:r>
-      <w:bookmarkStart w:id="5" w:name="_GoBack"/>
-      <w:bookmarkEnd w:id="5"/>
       <w:r>
         <w:rPr>
           <w:rFonts w:ascii="Arial" w:hAnsi="Arial" w:cs="Arial"/>
@@ -5029,7 +5067,6 @@
           <w:b/>
           <w:sz w:val="24"/>
         </w:rPr>
-        <w:lastRenderedPageBreak/>
         <w:t>Atributo(s)</w:t>
       </w:r>
       <w:r>
@@ -5501,108 +5538,12 @@
     <w:p>
       <w:pPr>
         <w:pStyle w:val="PargrafodaLista"/>
-        <w:numPr>
-          <w:ilvl w:val="0"/>
-          <w:numId w:val="28"/>
-        </w:numPr>
-        <w:ind w:hanging="437"/>
-        <w:rPr>
-          <w:rFonts w:ascii="Arial" w:hAnsi="Arial" w:cs="Arial"/>
-          <w:b/>
-          <w:sz w:val="24"/>
-        </w:rPr>
-      </w:pPr>
-      <w:r>
-        <w:rPr>
-          <w:rFonts w:ascii="Arial" w:hAnsi="Arial" w:cs="Arial"/>
-          <w:b/>
-          <w:sz w:val="24"/>
-        </w:rPr>
-        <w:t xml:space="preserve">Entidade </w:t>
-      </w:r>
-      <w:r>
-        <w:rPr>
-          <w:rFonts w:ascii="Arial" w:hAnsi="Arial" w:cs="Arial"/>
-          <w:b/>
-          <w:sz w:val="24"/>
-        </w:rPr>
-        <w:t>Receituário medico</w:t>
-      </w:r>
-      <w:r>
-        <w:rPr>
-          <w:rFonts w:ascii="Arial" w:hAnsi="Arial" w:cs="Arial"/>
-          <w:b/>
-          <w:sz w:val="24"/>
-        </w:rPr>
-        <w:t>:</w:t>
-      </w:r>
-    </w:p>
-    <w:p>
-      <w:pPr>
-        <w:pStyle w:val="PargrafodaLista"/>
-        <w:ind w:left="1004" w:firstLine="0"/>
-        <w:rPr>
-          <w:rFonts w:ascii="Arial" w:hAnsi="Arial" w:cs="Arial"/>
-          <w:sz w:val="24"/>
-        </w:rPr>
-      </w:pPr>
-      <w:r>
-        <w:rPr>
-          <w:rFonts w:ascii="Arial" w:hAnsi="Arial" w:cs="Arial"/>
-          <w:sz w:val="24"/>
-        </w:rPr>
-        <w:t>É uma especificação de produtos criada para armazenar informações referentes a produtos que necessitem de receita.</w:t>
-      </w:r>
-    </w:p>
-    <w:p>
-      <w:pPr>
-        <w:pStyle w:val="PargrafodaLista"/>
-        <w:numPr>
-          <w:ilvl w:val="0"/>
-          <w:numId w:val="29"/>
-        </w:numPr>
-        <w:rPr>
-          <w:rFonts w:ascii="Arial" w:hAnsi="Arial" w:cs="Arial"/>
-          <w:b/>
-          <w:sz w:val="24"/>
-        </w:rPr>
-      </w:pPr>
-      <w:r>
-        <w:rPr>
-          <w:rFonts w:ascii="Arial" w:hAnsi="Arial" w:cs="Arial"/>
-          <w:b/>
-          <w:sz w:val="24"/>
-        </w:rPr>
-        <w:t>Atributo(s)</w:t>
-      </w:r>
-      <w:r>
-        <w:rPr>
-          <w:rFonts w:ascii="Arial" w:hAnsi="Arial" w:cs="Arial"/>
-          <w:b/>
-          <w:sz w:val="24"/>
-        </w:rPr>
-        <w:t>:</w:t>
-      </w:r>
-    </w:p>
-    <w:p>
-      <w:pPr>
-        <w:pStyle w:val="PargrafodaLista"/>
-        <w:numPr>
-          <w:ilvl w:val="0"/>
-          <w:numId w:val="36"/>
-        </w:numPr>
-        <w:rPr>
-          <w:rFonts w:ascii="Arial" w:hAnsi="Arial" w:cs="Arial"/>
-          <w:sz w:val="24"/>
-        </w:rPr>
-      </w:pPr>
-      <w:r>
-        <w:rPr>
-          <w:rFonts w:ascii="Arial" w:hAnsi="Arial" w:cs="Arial"/>
-          <w:sz w:val="24"/>
-        </w:rPr>
-        <w:t>Tarja: Atributo que armazena a tarja presente no produto.</w:t>
-      </w:r>
+        <w:ind w:left="2444" w:firstLine="0"/>
+        <w:rPr>
+          <w:rFonts w:ascii="Arial" w:hAnsi="Arial" w:cs="Arial"/>
+          <w:sz w:val="24"/>
+        </w:rPr>
+      </w:pPr>
     </w:p>
     <w:p>
       <w:pPr>
@@ -5634,6 +5575,7 @@
           <w:b/>
           <w:sz w:val="24"/>
         </w:rPr>
+        <w:lastRenderedPageBreak/>
         <w:t xml:space="preserve">Entidade </w:t>
       </w:r>
       <w:r>
@@ -5642,7 +5584,7 @@
           <w:b/>
           <w:sz w:val="24"/>
         </w:rPr>
-        <w:t>Receita</w:t>
+        <w:t>Receituário medico</w:t>
       </w:r>
       <w:r>
         <w:rPr>
@@ -5667,7 +5609,7 @@
           <w:rFonts w:ascii="Arial" w:hAnsi="Arial" w:cs="Arial"/>
           <w:sz w:val="24"/>
         </w:rPr>
-        <w:t>É uma entidade criada para armazenar informações referentes às receitas medicas.</w:t>
+        <w:t>É uma especificação de produtos criada para armazenar informações referentes a produtos que necessitem de receita.</w:t>
       </w:r>
     </w:p>
     <w:p>
@@ -5717,95 +5659,7 @@
           <w:rFonts w:ascii="Arial" w:hAnsi="Arial" w:cs="Arial"/>
           <w:sz w:val="24"/>
         </w:rPr>
-        <w:t>Classificação: Atributo que armazena a classificação presente na receita.</w:t>
-      </w:r>
-    </w:p>
-    <w:p>
-      <w:pPr>
-        <w:pStyle w:val="PargrafodaLista"/>
-        <w:numPr>
-          <w:ilvl w:val="0"/>
-          <w:numId w:val="36"/>
-        </w:numPr>
-        <w:rPr>
-          <w:rFonts w:ascii="Arial" w:hAnsi="Arial" w:cs="Arial"/>
-          <w:sz w:val="24"/>
-        </w:rPr>
-      </w:pPr>
-      <w:r>
-        <w:rPr>
-          <w:rFonts w:ascii="Arial" w:hAnsi="Arial" w:cs="Arial"/>
-          <w:sz w:val="24"/>
-        </w:rPr>
-        <w:t xml:space="preserve">Paciente: Atributo que armazena </w:t>
-      </w:r>
-      <w:r>
-        <w:rPr>
-          <w:rFonts w:ascii="Arial" w:hAnsi="Arial" w:cs="Arial"/>
-          <w:sz w:val="24"/>
-        </w:rPr>
-        <w:t>o nome</w:t>
-      </w:r>
-      <w:r>
-        <w:rPr>
-          <w:rFonts w:ascii="Arial" w:hAnsi="Arial" w:cs="Arial"/>
-          <w:sz w:val="24"/>
-        </w:rPr>
-        <w:t xml:space="preserve"> </w:t>
-      </w:r>
-      <w:r>
-        <w:rPr>
-          <w:rFonts w:ascii="Arial" w:hAnsi="Arial" w:cs="Arial"/>
-          <w:sz w:val="24"/>
-        </w:rPr>
-        <w:t xml:space="preserve">do </w:t>
-      </w:r>
-      <w:r>
-        <w:rPr>
-          <w:rFonts w:ascii="Arial" w:hAnsi="Arial" w:cs="Arial"/>
-          <w:sz w:val="24"/>
-        </w:rPr>
-        <w:t>paciente que necessita do produto.</w:t>
-      </w:r>
-    </w:p>
-    <w:p>
-      <w:pPr>
-        <w:pStyle w:val="PargrafodaLista"/>
-        <w:numPr>
-          <w:ilvl w:val="0"/>
-          <w:numId w:val="36"/>
-        </w:numPr>
-        <w:rPr>
-          <w:rFonts w:ascii="Arial" w:hAnsi="Arial" w:cs="Arial"/>
-          <w:sz w:val="24"/>
-        </w:rPr>
-      </w:pPr>
-      <w:r>
-        <w:rPr>
-          <w:rFonts w:ascii="Arial" w:hAnsi="Arial" w:cs="Arial"/>
-          <w:sz w:val="24"/>
-        </w:rPr>
-        <w:t>Prescrição: Atributo que armazena informação referente ao modo de administrar o produto.</w:t>
-      </w:r>
-    </w:p>
-    <w:p>
-      <w:pPr>
-        <w:pStyle w:val="PargrafodaLista"/>
-        <w:numPr>
-          <w:ilvl w:val="0"/>
-          <w:numId w:val="36"/>
-        </w:numPr>
-        <w:rPr>
-          <w:rFonts w:ascii="Arial" w:hAnsi="Arial" w:cs="Arial"/>
-          <w:sz w:val="24"/>
-        </w:rPr>
-      </w:pPr>
-      <w:r>
-        <w:rPr>
-          <w:rFonts w:ascii="Arial" w:hAnsi="Arial" w:cs="Arial"/>
-          <w:sz w:val="24"/>
-        </w:rPr>
-        <w:t>Número: Atributo chave que armazena o número da receita medica.</w:t>
+        <w:t>Tarja: Atributo que armazena a tarja presente no produto.</w:t>
       </w:r>
     </w:p>
     <w:p>
@@ -5846,7 +5700,7 @@
           <w:b/>
           <w:sz w:val="24"/>
         </w:rPr>
-        <w:t>Médico</w:t>
+        <w:t>Receita</w:t>
       </w:r>
       <w:r>
         <w:rPr>
@@ -5871,7 +5725,7 @@
           <w:rFonts w:ascii="Arial" w:hAnsi="Arial" w:cs="Arial"/>
           <w:sz w:val="24"/>
         </w:rPr>
-        <w:t>É uma entidade criada para armazenar informações referentes ao médico que autoriza uma receita.</w:t>
+        <w:t>É uma entidade criada para armazenar informações referentes às receitas medicas.</w:t>
       </w:r>
     </w:p>
     <w:p>
@@ -5921,7 +5775,7 @@
           <w:rFonts w:ascii="Arial" w:hAnsi="Arial" w:cs="Arial"/>
           <w:sz w:val="24"/>
         </w:rPr>
-        <w:t>NúmeroCRM: Atributo chave que armazena o número do conselho regional de medicina do médico.</w:t>
+        <w:t>Classificação: Atributo que armazena a classificação presente na receita.</w:t>
       </w:r>
     </w:p>
     <w:p>
@@ -5941,7 +5795,35 @@
           <w:rFonts w:ascii="Arial" w:hAnsi="Arial" w:cs="Arial"/>
           <w:sz w:val="24"/>
         </w:rPr>
-        <w:t>CPF: Atributo chave que armazena o CPF do médico.</w:t>
+        <w:t xml:space="preserve">Paciente: Atributo que armazena </w:t>
+      </w:r>
+      <w:r>
+        <w:rPr>
+          <w:rFonts w:ascii="Arial" w:hAnsi="Arial" w:cs="Arial"/>
+          <w:sz w:val="24"/>
+        </w:rPr>
+        <w:t>o nome</w:t>
+      </w:r>
+      <w:r>
+        <w:rPr>
+          <w:rFonts w:ascii="Arial" w:hAnsi="Arial" w:cs="Arial"/>
+          <w:sz w:val="24"/>
+        </w:rPr>
+        <w:t xml:space="preserve"> </w:t>
+      </w:r>
+      <w:r>
+        <w:rPr>
+          <w:rFonts w:ascii="Arial" w:hAnsi="Arial" w:cs="Arial"/>
+          <w:sz w:val="24"/>
+        </w:rPr>
+        <w:t xml:space="preserve">do </w:t>
+      </w:r>
+      <w:r>
+        <w:rPr>
+          <w:rFonts w:ascii="Arial" w:hAnsi="Arial" w:cs="Arial"/>
+          <w:sz w:val="24"/>
+        </w:rPr>
+        <w:t>paciente que necessita do produto.</w:t>
       </w:r>
     </w:p>
     <w:p>
@@ -5961,11 +5843,33 @@
           <w:rFonts w:ascii="Arial" w:hAnsi="Arial" w:cs="Arial"/>
           <w:sz w:val="24"/>
         </w:rPr>
-        <w:t xml:space="preserve">Nome: Atributo que armazena o nome do médico. </w:t>
-      </w:r>
-    </w:p>
-    <w:p>
-      <w:pPr>
+        <w:t>Prescrição: Atributo que armazena informação referente ao modo de administrar o produto.</w:t>
+      </w:r>
+    </w:p>
+    <w:p>
+      <w:pPr>
+        <w:pStyle w:val="PargrafodaLista"/>
+        <w:numPr>
+          <w:ilvl w:val="0"/>
+          <w:numId w:val="36"/>
+        </w:numPr>
+        <w:rPr>
+          <w:rFonts w:ascii="Arial" w:hAnsi="Arial" w:cs="Arial"/>
+          <w:sz w:val="24"/>
+        </w:rPr>
+      </w:pPr>
+      <w:r>
+        <w:rPr>
+          <w:rFonts w:ascii="Arial" w:hAnsi="Arial" w:cs="Arial"/>
+          <w:sz w:val="24"/>
+        </w:rPr>
+        <w:t>Número: Atributo chave que armazena o número da receita medica.</w:t>
+      </w:r>
+    </w:p>
+    <w:p>
+      <w:pPr>
+        <w:pStyle w:val="PargrafodaLista"/>
+        <w:ind w:left="2444" w:firstLine="0"/>
         <w:rPr>
           <w:rFonts w:ascii="Arial" w:hAnsi="Arial" w:cs="Arial"/>
           <w:sz w:val="24"/>
@@ -5979,18 +5883,53 @@
           <w:ilvl w:val="0"/>
           <w:numId w:val="28"/>
         </w:numPr>
-        <w:rPr>
-          <w:rFonts w:ascii="Arial" w:hAnsi="Arial" w:cs="Arial"/>
-          <w:b/>
-        </w:rPr>
-      </w:pPr>
-      <w:r>
-        <w:rPr>
-          <w:rFonts w:ascii="Arial" w:hAnsi="Arial" w:cs="Arial"/>
-          <w:b/>
-          <w:sz w:val="24"/>
-        </w:rPr>
-        <w:t>Relacionamentos</w:t>
+        <w:ind w:hanging="437"/>
+        <w:rPr>
+          <w:rFonts w:ascii="Arial" w:hAnsi="Arial" w:cs="Arial"/>
+          <w:b/>
+          <w:sz w:val="24"/>
+        </w:rPr>
+      </w:pPr>
+      <w:r>
+        <w:rPr>
+          <w:rFonts w:ascii="Arial" w:hAnsi="Arial" w:cs="Arial"/>
+          <w:b/>
+          <w:sz w:val="24"/>
+        </w:rPr>
+        <w:t xml:space="preserve">Entidade </w:t>
+      </w:r>
+      <w:r>
+        <w:rPr>
+          <w:rFonts w:ascii="Arial" w:hAnsi="Arial" w:cs="Arial"/>
+          <w:b/>
+          <w:sz w:val="24"/>
+        </w:rPr>
+        <w:t>Médico</w:t>
+      </w:r>
+      <w:r>
+        <w:rPr>
+          <w:rFonts w:ascii="Arial" w:hAnsi="Arial" w:cs="Arial"/>
+          <w:b/>
+          <w:sz w:val="24"/>
+        </w:rPr>
+        <w:t>:</w:t>
+      </w:r>
+    </w:p>
+    <w:p>
+      <w:pPr>
+        <w:pStyle w:val="PargrafodaLista"/>
+        <w:ind w:left="1004" w:firstLine="0"/>
+        <w:rPr>
+          <w:rFonts w:ascii="Arial" w:hAnsi="Arial" w:cs="Arial"/>
+          <w:sz w:val="24"/>
+        </w:rPr>
+      </w:pPr>
+      <w:r>
+        <w:rPr>
+          <w:rFonts w:ascii="Arial" w:hAnsi="Arial" w:cs="Arial"/>
+          <w:sz w:val="24"/>
+        </w:rPr>
+        <w:t>É uma entidade criada para armazenar informações referentes ao médico que autoriza uma receita.</w:t>
       </w:r>
     </w:p>
     <w:p>
@@ -6012,114 +5951,104 @@
           <w:b/>
           <w:sz w:val="24"/>
         </w:rPr>
-        <w:t xml:space="preserve">Abastecida: </w:t>
-      </w:r>
-      <w:r>
-        <w:rPr>
-          <w:rFonts w:ascii="Arial" w:hAnsi="Arial" w:cs="Arial"/>
-          <w:sz w:val="24"/>
-        </w:rPr>
-        <w:t xml:space="preserve">É um relacionamento entre as entidades </w:t>
-      </w:r>
-      <w:r>
-        <w:rPr>
-          <w:rFonts w:ascii="Arial" w:hAnsi="Arial" w:cs="Arial"/>
-          <w:i/>
-          <w:sz w:val="24"/>
-        </w:rPr>
-        <w:t>Farmácia</w:t>
-      </w:r>
-      <w:r>
-        <w:rPr>
-          <w:rFonts w:ascii="Arial" w:hAnsi="Arial" w:cs="Arial"/>
-          <w:sz w:val="24"/>
-        </w:rPr>
-        <w:t xml:space="preserve"> e </w:t>
-      </w:r>
-      <w:r>
-        <w:rPr>
-          <w:rFonts w:ascii="Arial" w:hAnsi="Arial" w:cs="Arial"/>
-          <w:i/>
-          <w:sz w:val="24"/>
-        </w:rPr>
-        <w:t>Fornecedor</w:t>
-      </w:r>
-      <w:r>
-        <w:rPr>
-          <w:rFonts w:ascii="Arial" w:hAnsi="Arial" w:cs="Arial"/>
-          <w:sz w:val="24"/>
-        </w:rPr>
-        <w:t>. Uma farm</w:t>
-      </w:r>
-      <w:r>
-        <w:rPr>
-          <w:rFonts w:ascii="Arial" w:hAnsi="Arial" w:cs="Arial"/>
-          <w:sz w:val="24"/>
-        </w:rPr>
-        <w:t xml:space="preserve">ácia pode ser abastecida, </w:t>
-      </w:r>
-      <w:r>
-        <w:rPr>
-          <w:rFonts w:ascii="Arial" w:hAnsi="Arial" w:cs="Arial"/>
-          <w:sz w:val="24"/>
-        </w:rPr>
-        <w:t>no mínimo</w:t>
-      </w:r>
-      <w:r>
-        <w:rPr>
-          <w:rFonts w:ascii="Arial" w:hAnsi="Arial" w:cs="Arial"/>
-          <w:sz w:val="24"/>
-        </w:rPr>
-        <w:t>,</w:t>
-      </w:r>
-      <w:r>
-        <w:rPr>
-          <w:rFonts w:ascii="Arial" w:hAnsi="Arial" w:cs="Arial"/>
-          <w:sz w:val="24"/>
-        </w:rPr>
-        <w:t xml:space="preserve"> </w:t>
-      </w:r>
-      <w:r>
-        <w:rPr>
-          <w:rFonts w:ascii="Arial" w:hAnsi="Arial" w:cs="Arial"/>
-          <w:sz w:val="24"/>
-        </w:rPr>
-        <w:t xml:space="preserve">por um </w:t>
-      </w:r>
-      <w:r>
-        <w:rPr>
-          <w:rFonts w:ascii="Arial" w:hAnsi="Arial" w:cs="Arial"/>
-          <w:sz w:val="24"/>
-        </w:rPr>
-        <w:t xml:space="preserve">fornecedor e o máximo a vários. Um fornecedor pode </w:t>
-      </w:r>
-      <w:r>
-        <w:rPr>
-          <w:rFonts w:ascii="Arial" w:hAnsi="Arial" w:cs="Arial"/>
-          <w:sz w:val="24"/>
-        </w:rPr>
-        <w:t xml:space="preserve">abastecer, </w:t>
-      </w:r>
-      <w:r>
-        <w:rPr>
-          <w:rFonts w:ascii="Arial" w:hAnsi="Arial" w:cs="Arial"/>
-          <w:sz w:val="24"/>
-        </w:rPr>
-        <w:t xml:space="preserve">no mínimo uma farmácia e no máximo a </w:t>
-      </w:r>
-      <w:r>
-        <w:rPr>
-          <w:rFonts w:ascii="Arial" w:hAnsi="Arial" w:cs="Arial"/>
-          <w:sz w:val="24"/>
-        </w:rPr>
-        <w:t>várias</w:t>
-      </w:r>
-      <w:r>
-        <w:rPr>
-          <w:rFonts w:ascii="Arial" w:hAnsi="Arial" w:cs="Arial"/>
-          <w:sz w:val="24"/>
-        </w:rPr>
-        <w:t xml:space="preserve"> farmácias.</w:t>
+        <w:t>Atributo(s)</w:t>
+      </w:r>
+      <w:r>
+        <w:rPr>
+          <w:rFonts w:ascii="Arial" w:hAnsi="Arial" w:cs="Arial"/>
+          <w:b/>
+          <w:sz w:val="24"/>
+        </w:rPr>
+        <w:t>:</w:t>
+      </w:r>
+    </w:p>
+    <w:p>
+      <w:pPr>
+        <w:pStyle w:val="PargrafodaLista"/>
+        <w:numPr>
+          <w:ilvl w:val="0"/>
+          <w:numId w:val="36"/>
+        </w:numPr>
+        <w:rPr>
+          <w:rFonts w:ascii="Arial" w:hAnsi="Arial" w:cs="Arial"/>
+          <w:sz w:val="24"/>
+        </w:rPr>
+      </w:pPr>
+      <w:r>
+        <w:rPr>
+          <w:rFonts w:ascii="Arial" w:hAnsi="Arial" w:cs="Arial"/>
+          <w:sz w:val="24"/>
+        </w:rPr>
+        <w:t>NúmeroCRM: Atributo chave que armazena o número do conselho regional de medicina do médico.</w:t>
+      </w:r>
+    </w:p>
+    <w:p>
+      <w:pPr>
+        <w:pStyle w:val="PargrafodaLista"/>
+        <w:numPr>
+          <w:ilvl w:val="0"/>
+          <w:numId w:val="36"/>
+        </w:numPr>
+        <w:rPr>
+          <w:rFonts w:ascii="Arial" w:hAnsi="Arial" w:cs="Arial"/>
+          <w:sz w:val="24"/>
+        </w:rPr>
+      </w:pPr>
+      <w:r>
+        <w:rPr>
+          <w:rFonts w:ascii="Arial" w:hAnsi="Arial" w:cs="Arial"/>
+          <w:sz w:val="24"/>
+        </w:rPr>
+        <w:t>CPF: Atributo chave que armazena o CPF do médico.</w:t>
+      </w:r>
+    </w:p>
+    <w:p>
+      <w:pPr>
+        <w:pStyle w:val="PargrafodaLista"/>
+        <w:numPr>
+          <w:ilvl w:val="0"/>
+          <w:numId w:val="36"/>
+        </w:numPr>
+        <w:rPr>
+          <w:rFonts w:ascii="Arial" w:hAnsi="Arial" w:cs="Arial"/>
+          <w:sz w:val="24"/>
+        </w:rPr>
+      </w:pPr>
+      <w:r>
+        <w:rPr>
+          <w:rFonts w:ascii="Arial" w:hAnsi="Arial" w:cs="Arial"/>
+          <w:sz w:val="24"/>
+        </w:rPr>
+        <w:t xml:space="preserve">Nome: Atributo que armazena o nome do médico. </w:t>
+      </w:r>
+    </w:p>
+    <w:p>
+      <w:pPr>
+        <w:rPr>
+          <w:rFonts w:ascii="Arial" w:hAnsi="Arial" w:cs="Arial"/>
+          <w:sz w:val="24"/>
+        </w:rPr>
+      </w:pPr>
+    </w:p>
+    <w:p>
+      <w:pPr>
+        <w:pStyle w:val="PargrafodaLista"/>
+        <w:numPr>
+          <w:ilvl w:val="0"/>
+          <w:numId w:val="28"/>
+        </w:numPr>
+        <w:rPr>
+          <w:rFonts w:ascii="Arial" w:hAnsi="Arial" w:cs="Arial"/>
+          <w:b/>
+        </w:rPr>
+      </w:pPr>
+      <w:r>
+        <w:rPr>
+          <w:rFonts w:ascii="Arial" w:hAnsi="Arial" w:cs="Arial"/>
+          <w:b/>
+          <w:sz w:val="24"/>
+        </w:rPr>
+        <w:t>Relacionamentos</w:t>
       </w:r>
     </w:p>
     <w:p>
@@ -6141,22 +6070,65 @@
           <w:b/>
           <w:sz w:val="24"/>
         </w:rPr>
-        <w:t>Possui</w:t>
-      </w:r>
-      <w:r>
-        <w:rPr>
-          <w:rFonts w:ascii="Arial" w:hAnsi="Arial" w:cs="Arial"/>
-          <w:b/>
-          <w:sz w:val="24"/>
-        </w:rPr>
-        <w:t xml:space="preserve">: </w:t>
-      </w:r>
-      <w:r>
-        <w:rPr>
-          <w:rFonts w:ascii="Arial" w:hAnsi="Arial" w:cs="Arial"/>
-          <w:sz w:val="24"/>
-        </w:rPr>
-        <w:t>É um relacionamento entre as entidades</w:t>
+        <w:t xml:space="preserve">Abastecida: </w:t>
+      </w:r>
+      <w:r>
+        <w:rPr>
+          <w:rFonts w:ascii="Arial" w:hAnsi="Arial" w:cs="Arial"/>
+          <w:sz w:val="24"/>
+        </w:rPr>
+        <w:t xml:space="preserve">É um relacionamento entre as entidades </w:t>
+      </w:r>
+      <w:r>
+        <w:rPr>
+          <w:rFonts w:ascii="Arial" w:hAnsi="Arial" w:cs="Arial"/>
+          <w:i/>
+          <w:sz w:val="24"/>
+        </w:rPr>
+        <w:t>Farmácia</w:t>
+      </w:r>
+      <w:r>
+        <w:rPr>
+          <w:rFonts w:ascii="Arial" w:hAnsi="Arial" w:cs="Arial"/>
+          <w:sz w:val="24"/>
+        </w:rPr>
+        <w:t xml:space="preserve"> e </w:t>
+      </w:r>
+      <w:r>
+        <w:rPr>
+          <w:rFonts w:ascii="Arial" w:hAnsi="Arial" w:cs="Arial"/>
+          <w:i/>
+          <w:sz w:val="24"/>
+        </w:rPr>
+        <w:t>Fornecedor</w:t>
+      </w:r>
+      <w:r>
+        <w:rPr>
+          <w:rFonts w:ascii="Arial" w:hAnsi="Arial" w:cs="Arial"/>
+          <w:sz w:val="24"/>
+        </w:rPr>
+        <w:t>. Uma farm</w:t>
+      </w:r>
+      <w:r>
+        <w:rPr>
+          <w:rFonts w:ascii="Arial" w:hAnsi="Arial" w:cs="Arial"/>
+          <w:sz w:val="24"/>
+        </w:rPr>
+        <w:t xml:space="preserve">ácia pode ser abastecida, </w:t>
+      </w:r>
+      <w:r>
+        <w:rPr>
+          <w:rFonts w:ascii="Arial" w:hAnsi="Arial" w:cs="Arial"/>
+          <w:sz w:val="24"/>
+        </w:rPr>
+        <w:t>no mínimo</w:t>
+      </w:r>
+      <w:r>
+        <w:rPr>
+          <w:rFonts w:ascii="Arial" w:hAnsi="Arial" w:cs="Arial"/>
+          <w:sz w:val="24"/>
+        </w:rPr>
+        <w:t>,</w:t>
       </w:r>
       <w:r>
         <w:rPr>
@@ -6168,40 +6140,44 @@
       <w:r>
         <w:rPr>
           <w:rFonts w:ascii="Arial" w:hAnsi="Arial" w:cs="Arial"/>
-          <w:i/>
-          <w:sz w:val="24"/>
-        </w:rPr>
-        <w:t>Farmácia</w:t>
-      </w:r>
-      <w:r>
-        <w:rPr>
-          <w:rFonts w:ascii="Arial" w:hAnsi="Arial" w:cs="Arial"/>
-          <w:sz w:val="24"/>
-        </w:rPr>
-        <w:t xml:space="preserve"> e </w:t>
-      </w:r>
-      <w:r>
-        <w:rPr>
-          <w:rFonts w:ascii="Arial" w:hAnsi="Arial" w:cs="Arial"/>
-          <w:i/>
-          <w:sz w:val="24"/>
-        </w:rPr>
-        <w:t>Estoque</w:t>
-      </w:r>
-      <w:r>
-        <w:rPr>
-          <w:rFonts w:ascii="Arial" w:hAnsi="Arial" w:cs="Arial"/>
-          <w:i/>
-          <w:sz w:val="24"/>
-        </w:rPr>
-        <w:t xml:space="preserve">. </w:t>
-      </w:r>
-      <w:r>
-        <w:rPr>
-          <w:rFonts w:ascii="Arial" w:hAnsi="Arial" w:cs="Arial"/>
-          <w:sz w:val="24"/>
-        </w:rPr>
-        <w:t>Uma farmácia pode estar relacionada, no mínimo, um estoque e no máximo vários. Um estoque pode estar relacionado no geral a apenas uma farmácia.</w:t>
+          <w:sz w:val="24"/>
+        </w:rPr>
+        <w:t xml:space="preserve">por um </w:t>
+      </w:r>
+      <w:r>
+        <w:rPr>
+          <w:rFonts w:ascii="Arial" w:hAnsi="Arial" w:cs="Arial"/>
+          <w:sz w:val="24"/>
+        </w:rPr>
+        <w:t xml:space="preserve">fornecedor e o máximo a vários. Um fornecedor pode </w:t>
+      </w:r>
+      <w:r>
+        <w:rPr>
+          <w:rFonts w:ascii="Arial" w:hAnsi="Arial" w:cs="Arial"/>
+          <w:sz w:val="24"/>
+        </w:rPr>
+        <w:t xml:space="preserve">abastecer, </w:t>
+      </w:r>
+      <w:r>
+        <w:rPr>
+          <w:rFonts w:ascii="Arial" w:hAnsi="Arial" w:cs="Arial"/>
+          <w:sz w:val="24"/>
+        </w:rPr>
+        <w:t xml:space="preserve">no mínimo uma farmácia e no máximo a </w:t>
+      </w:r>
+      <w:r>
+        <w:rPr>
+          <w:rFonts w:ascii="Arial" w:hAnsi="Arial" w:cs="Arial"/>
+          <w:sz w:val="24"/>
+        </w:rPr>
+        <w:t>várias</w:t>
+      </w:r>
+      <w:r>
+        <w:rPr>
+          <w:rFonts w:ascii="Arial" w:hAnsi="Arial" w:cs="Arial"/>
+          <w:sz w:val="24"/>
+        </w:rPr>
+        <w:t xml:space="preserve"> farmácias.</w:t>
       </w:r>
     </w:p>
     <w:p>
@@ -6224,14 +6200,29 @@
           <w:sz w:val="24"/>
         </w:rPr>
         <w:lastRenderedPageBreak/>
-        <w:t xml:space="preserve">Emprega: </w:t>
-      </w:r>
-      <w:r>
-        <w:rPr>
-          <w:rFonts w:ascii="Arial" w:hAnsi="Arial" w:cs="Arial"/>
-          <w:sz w:val="24"/>
-        </w:rPr>
-        <w:t xml:space="preserve">É um relacionamento entre as entidades </w:t>
+        <w:t>Possui</w:t>
+      </w:r>
+      <w:r>
+        <w:rPr>
+          <w:rFonts w:ascii="Arial" w:hAnsi="Arial" w:cs="Arial"/>
+          <w:b/>
+          <w:sz w:val="24"/>
+        </w:rPr>
+        <w:t xml:space="preserve">: </w:t>
+      </w:r>
+      <w:r>
+        <w:rPr>
+          <w:rFonts w:ascii="Arial" w:hAnsi="Arial" w:cs="Arial"/>
+          <w:sz w:val="24"/>
+        </w:rPr>
+        <w:t>É um relacionamento entre as entidades</w:t>
+      </w:r>
+      <w:r>
+        <w:rPr>
+          <w:rFonts w:ascii="Arial" w:hAnsi="Arial" w:cs="Arial"/>
+          <w:sz w:val="24"/>
+        </w:rPr>
+        <w:t xml:space="preserve"> </w:t>
       </w:r>
       <w:r>
         <w:rPr>
@@ -6254,63 +6245,22 @@
           <w:i/>
           <w:sz w:val="24"/>
         </w:rPr>
-        <w:t xml:space="preserve">Funcionário. </w:t>
-      </w:r>
-      <w:r>
-        <w:rPr>
-          <w:rFonts w:ascii="Arial" w:hAnsi="Arial" w:cs="Arial"/>
-          <w:sz w:val="24"/>
-        </w:rPr>
-        <w:t xml:space="preserve">Uma farmácia pode </w:t>
-      </w:r>
-      <w:r>
-        <w:rPr>
-          <w:rFonts w:ascii="Arial" w:hAnsi="Arial" w:cs="Arial"/>
-          <w:sz w:val="24"/>
-        </w:rPr>
-        <w:t>empregar</w:t>
-      </w:r>
-      <w:r>
-        <w:rPr>
-          <w:rFonts w:ascii="Arial" w:hAnsi="Arial" w:cs="Arial"/>
-          <w:sz w:val="24"/>
-        </w:rPr>
-        <w:t xml:space="preserve">, no mínimo, um funcionário e no máximo vários. Um funcionário pode </w:t>
-      </w:r>
-      <w:r>
-        <w:rPr>
-          <w:rFonts w:ascii="Arial" w:hAnsi="Arial" w:cs="Arial"/>
-          <w:sz w:val="24"/>
-        </w:rPr>
-        <w:t xml:space="preserve">estar empregado, </w:t>
-      </w:r>
-      <w:r>
-        <w:rPr>
-          <w:rFonts w:ascii="Arial" w:hAnsi="Arial" w:cs="Arial"/>
-          <w:sz w:val="24"/>
-        </w:rPr>
-        <w:t xml:space="preserve">no </w:t>
-      </w:r>
-      <w:r>
-        <w:rPr>
-          <w:rFonts w:ascii="Arial" w:hAnsi="Arial" w:cs="Arial"/>
-          <w:sz w:val="24"/>
-        </w:rPr>
-        <w:t>mínimo, em uma farmácia, e no máximo e várias</w:t>
-      </w:r>
-      <w:r>
-        <w:rPr>
-          <w:rFonts w:ascii="Arial" w:hAnsi="Arial" w:cs="Arial"/>
-          <w:sz w:val="24"/>
-        </w:rPr>
-        <w:t>.</w:t>
-      </w:r>
-      <w:r>
-        <w:rPr>
-          <w:rFonts w:ascii="Arial" w:hAnsi="Arial" w:cs="Arial"/>
-          <w:sz w:val="24"/>
-        </w:rPr>
-        <w:t xml:space="preserve"> </w:t>
+        <w:t>Estoque</w:t>
+      </w:r>
+      <w:r>
+        <w:rPr>
+          <w:rFonts w:ascii="Arial" w:hAnsi="Arial" w:cs="Arial"/>
+          <w:i/>
+          <w:sz w:val="24"/>
+        </w:rPr>
+        <w:t xml:space="preserve">. </w:t>
+      </w:r>
+      <w:r>
+        <w:rPr>
+          <w:rFonts w:ascii="Arial" w:hAnsi="Arial" w:cs="Arial"/>
+          <w:sz w:val="24"/>
+        </w:rPr>
+        <w:t>Uma farmácia pode estar relacionada, no mínimo, um estoque e no máximo vários. Um estoque pode estar relacionado no geral a apenas uma farmácia.</w:t>
       </w:r>
     </w:p>
     <w:p>
@@ -6332,14 +6282,14 @@
           <w:b/>
           <w:sz w:val="24"/>
         </w:rPr>
-        <w:t>Trabalha:</w:t>
-      </w:r>
-      <w:r>
-        <w:rPr>
-          <w:rFonts w:ascii="Arial" w:hAnsi="Arial" w:cs="Arial"/>
-          <w:sz w:val="24"/>
-        </w:rPr>
-        <w:t xml:space="preserve"> É um relacionamento entre as entidades </w:t>
+        <w:t xml:space="preserve">Emprega: </w:t>
+      </w:r>
+      <w:r>
+        <w:rPr>
+          <w:rFonts w:ascii="Arial" w:hAnsi="Arial" w:cs="Arial"/>
+          <w:sz w:val="24"/>
+        </w:rPr>
+        <w:t xml:space="preserve">É um relacionamento entre as entidades </w:t>
       </w:r>
       <w:r>
         <w:rPr>
@@ -6347,7 +6297,7 @@
           <w:i/>
           <w:sz w:val="24"/>
         </w:rPr>
-        <w:t>Funcionário</w:t>
+        <w:t>Farmácia</w:t>
       </w:r>
       <w:r>
         <w:rPr>
@@ -6362,35 +6312,56 @@
           <w:i/>
           <w:sz w:val="24"/>
         </w:rPr>
-        <w:t xml:space="preserve">Sessão. </w:t>
-      </w:r>
-      <w:r>
-        <w:rPr>
-          <w:rFonts w:ascii="Arial" w:hAnsi="Arial" w:cs="Arial"/>
-          <w:sz w:val="24"/>
-        </w:rPr>
-        <w:t xml:space="preserve">Um funcionário pode </w:t>
-      </w:r>
-      <w:r>
-        <w:rPr>
-          <w:rFonts w:ascii="Arial" w:hAnsi="Arial" w:cs="Arial"/>
-          <w:sz w:val="24"/>
-        </w:rPr>
-        <w:t>trabalhar,</w:t>
-      </w:r>
-      <w:r>
-        <w:rPr>
-          <w:rFonts w:ascii="Arial" w:hAnsi="Arial" w:cs="Arial"/>
-          <w:sz w:val="24"/>
-        </w:rPr>
-        <w:t xml:space="preserve"> no geral</w:t>
-      </w:r>
-      <w:r>
-        <w:rPr>
-          <w:rFonts w:ascii="Arial" w:hAnsi="Arial" w:cs="Arial"/>
-          <w:sz w:val="24"/>
-        </w:rPr>
-        <w:t>,</w:t>
+        <w:t xml:space="preserve">Funcionário. </w:t>
+      </w:r>
+      <w:r>
+        <w:rPr>
+          <w:rFonts w:ascii="Arial" w:hAnsi="Arial" w:cs="Arial"/>
+          <w:sz w:val="24"/>
+        </w:rPr>
+        <w:t xml:space="preserve">Uma farmácia pode </w:t>
+      </w:r>
+      <w:r>
+        <w:rPr>
+          <w:rFonts w:ascii="Arial" w:hAnsi="Arial" w:cs="Arial"/>
+          <w:sz w:val="24"/>
+        </w:rPr>
+        <w:t>empregar</w:t>
+      </w:r>
+      <w:r>
+        <w:rPr>
+          <w:rFonts w:ascii="Arial" w:hAnsi="Arial" w:cs="Arial"/>
+          <w:sz w:val="24"/>
+        </w:rPr>
+        <w:t xml:space="preserve">, no mínimo, um funcionário e no máximo vários. Um funcionário pode </w:t>
+      </w:r>
+      <w:r>
+        <w:rPr>
+          <w:rFonts w:ascii="Arial" w:hAnsi="Arial" w:cs="Arial"/>
+          <w:sz w:val="24"/>
+        </w:rPr>
+        <w:t xml:space="preserve">estar empregado, </w:t>
+      </w:r>
+      <w:r>
+        <w:rPr>
+          <w:rFonts w:ascii="Arial" w:hAnsi="Arial" w:cs="Arial"/>
+          <w:sz w:val="24"/>
+        </w:rPr>
+        <w:t xml:space="preserve">no </w:t>
+      </w:r>
+      <w:r>
+        <w:rPr>
+          <w:rFonts w:ascii="Arial" w:hAnsi="Arial" w:cs="Arial"/>
+          <w:sz w:val="24"/>
+        </w:rPr>
+        <w:t>mínimo, em uma farmácia, e no máximo e várias</w:t>
+      </w:r>
+      <w:r>
+        <w:rPr>
+          <w:rFonts w:ascii="Arial" w:hAnsi="Arial" w:cs="Arial"/>
+          <w:sz w:val="24"/>
+        </w:rPr>
+        <w:t>.</w:t>
       </w:r>
       <w:r>
         <w:rPr>
@@ -6398,20 +6369,6 @@
           <w:sz w:val="24"/>
         </w:rPr>
         <w:t xml:space="preserve"> </w:t>
-      </w:r>
-      <w:r>
-        <w:rPr>
-          <w:rFonts w:ascii="Arial" w:hAnsi="Arial" w:cs="Arial"/>
-          <w:sz w:val="24"/>
-        </w:rPr>
-        <w:t>em</w:t>
-      </w:r>
-      <w:r>
-        <w:rPr>
-          <w:rFonts w:ascii="Arial" w:hAnsi="Arial" w:cs="Arial"/>
-          <w:sz w:val="24"/>
-        </w:rPr>
-        <w:t xml:space="preserve"> apenas uma sessão. Uma sessão pode estar relacionada, no mínimo, a um funcionário e no máximo vários</w:t>
       </w:r>
     </w:p>
     <w:p>
@@ -6433,14 +6390,14 @@
           <w:b/>
           <w:sz w:val="24"/>
         </w:rPr>
-        <w:t xml:space="preserve">Gerencia: </w:t>
-      </w:r>
-      <w:r>
-        <w:rPr>
-          <w:rFonts w:ascii="Arial" w:hAnsi="Arial" w:cs="Arial"/>
-          <w:sz w:val="24"/>
-        </w:rPr>
-        <w:t xml:space="preserve">É um relacionamento entre as entidades </w:t>
+        <w:t>Trabalha:</w:t>
+      </w:r>
+      <w:r>
+        <w:rPr>
+          <w:rFonts w:ascii="Arial" w:hAnsi="Arial" w:cs="Arial"/>
+          <w:sz w:val="24"/>
+        </w:rPr>
+        <w:t xml:space="preserve"> É um relacionamento entre as entidades </w:t>
       </w:r>
       <w:r>
         <w:rPr>
@@ -6477,107 +6434,42 @@
           <w:rFonts w:ascii="Arial" w:hAnsi="Arial" w:cs="Arial"/>
           <w:sz w:val="24"/>
         </w:rPr>
-        <w:t>gerenciar,</w:t>
-      </w:r>
-      <w:r>
-        <w:rPr>
-          <w:rFonts w:ascii="Arial" w:hAnsi="Arial" w:cs="Arial"/>
-          <w:sz w:val="24"/>
-        </w:rPr>
-        <w:t xml:space="preserve"> no mínimo, nenhum</w:t>
-      </w:r>
-      <w:r>
-        <w:rPr>
-          <w:rFonts w:ascii="Arial" w:hAnsi="Arial" w:cs="Arial"/>
-          <w:sz w:val="24"/>
-        </w:rPr>
-        <w:t>a</w:t>
-      </w:r>
-      <w:r>
-        <w:rPr>
-          <w:rFonts w:ascii="Arial" w:hAnsi="Arial" w:cs="Arial"/>
-          <w:sz w:val="24"/>
-        </w:rPr>
-        <w:t xml:space="preserve"> sessão e no máximo uma</w:t>
-      </w:r>
-      <w:r>
-        <w:rPr>
-          <w:rFonts w:ascii="Arial" w:hAnsi="Arial" w:cs="Arial"/>
-          <w:sz w:val="24"/>
-        </w:rPr>
-        <w:t xml:space="preserve"> única sessão</w:t>
-      </w:r>
-      <w:r>
-        <w:rPr>
-          <w:rFonts w:ascii="Arial" w:hAnsi="Arial" w:cs="Arial"/>
-          <w:sz w:val="24"/>
-        </w:rPr>
-        <w:t xml:space="preserve">. Uma sessão pode </w:t>
-      </w:r>
-      <w:r>
-        <w:rPr>
-          <w:rFonts w:ascii="Arial" w:hAnsi="Arial" w:cs="Arial"/>
-          <w:sz w:val="24"/>
-        </w:rPr>
-        <w:t>ser gerenciada</w:t>
-      </w:r>
-      <w:r>
-        <w:rPr>
-          <w:rFonts w:ascii="Arial" w:hAnsi="Arial" w:cs="Arial"/>
-          <w:sz w:val="24"/>
-        </w:rPr>
-        <w:t xml:space="preserve">, no </w:t>
-      </w:r>
-      <w:r>
-        <w:rPr>
-          <w:rFonts w:ascii="Arial" w:hAnsi="Arial" w:cs="Arial"/>
-          <w:sz w:val="24"/>
-        </w:rPr>
-        <w:t>geral por um funcionário</w:t>
-      </w:r>
-      <w:r>
-        <w:rPr>
-          <w:rFonts w:ascii="Arial" w:hAnsi="Arial" w:cs="Arial"/>
-          <w:sz w:val="24"/>
-        </w:rPr>
-        <w:t xml:space="preserve">. Além disso contém dois atributos, </w:t>
-      </w:r>
-      <w:r>
-        <w:rPr>
-          <w:rFonts w:ascii="Arial" w:hAnsi="Arial" w:cs="Arial"/>
-          <w:sz w:val="24"/>
-          <w:u w:val="single"/>
-        </w:rPr>
-        <w:t>Data de início</w:t>
-      </w:r>
-      <w:r>
-        <w:rPr>
-          <w:rFonts w:ascii="Arial" w:hAnsi="Arial" w:cs="Arial"/>
-          <w:sz w:val="24"/>
-        </w:rPr>
-        <w:t xml:space="preserve"> e </w:t>
-      </w:r>
-      <w:r>
-        <w:rPr>
-          <w:rFonts w:ascii="Arial" w:hAnsi="Arial" w:cs="Arial"/>
-          <w:sz w:val="24"/>
-          <w:u w:val="single"/>
-        </w:rPr>
-        <w:t>Data de término</w:t>
-      </w:r>
-      <w:r>
-        <w:rPr>
-          <w:rFonts w:ascii="Arial" w:hAnsi="Arial" w:cs="Arial"/>
-          <w:sz w:val="24"/>
-        </w:rPr>
-        <w:t>, que iram salvar respectivamente a data de início e de termino da gerencia</w:t>
-      </w:r>
-      <w:r>
-        <w:rPr>
-          <w:rFonts w:ascii="Arial" w:hAnsi="Arial" w:cs="Arial"/>
-          <w:sz w:val="24"/>
-        </w:rPr>
-        <w:t>.</w:t>
+        <w:t>trabalhar,</w:t>
+      </w:r>
+      <w:r>
+        <w:rPr>
+          <w:rFonts w:ascii="Arial" w:hAnsi="Arial" w:cs="Arial"/>
+          <w:sz w:val="24"/>
+        </w:rPr>
+        <w:t xml:space="preserve"> no geral</w:t>
+      </w:r>
+      <w:r>
+        <w:rPr>
+          <w:rFonts w:ascii="Arial" w:hAnsi="Arial" w:cs="Arial"/>
+          <w:sz w:val="24"/>
+        </w:rPr>
+        <w:t>,</w:t>
+      </w:r>
+      <w:r>
+        <w:rPr>
+          <w:rFonts w:ascii="Arial" w:hAnsi="Arial" w:cs="Arial"/>
+          <w:sz w:val="24"/>
+        </w:rPr>
+        <w:t xml:space="preserve"> </w:t>
+      </w:r>
+      <w:r>
+        <w:rPr>
+          <w:rFonts w:ascii="Arial" w:hAnsi="Arial" w:cs="Arial"/>
+          <w:sz w:val="24"/>
+        </w:rPr>
+        <w:t>em</w:t>
+      </w:r>
+      <w:r>
+        <w:rPr>
+          <w:rFonts w:ascii="Arial" w:hAnsi="Arial" w:cs="Arial"/>
+          <w:sz w:val="24"/>
+        </w:rPr>
+        <w:t xml:space="preserve"> apenas uma sessão. Uma sessão pode estar relacionada, no mínimo, a um funcionário e no máximo vários</w:t>
       </w:r>
     </w:p>
     <w:p>
@@ -6599,7 +6491,7 @@
           <w:b/>
           <w:sz w:val="24"/>
         </w:rPr>
-        <w:t xml:space="preserve">Realiza: </w:t>
+        <w:t xml:space="preserve">Gerencia: </w:t>
       </w:r>
       <w:r>
         <w:rPr>
@@ -6629,14 +6521,121 @@
           <w:i/>
           <w:sz w:val="24"/>
         </w:rPr>
-        <w:t xml:space="preserve">Venda. </w:t>
-      </w:r>
-      <w:r>
-        <w:rPr>
-          <w:rFonts w:ascii="Arial" w:hAnsi="Arial" w:cs="Arial"/>
-          <w:sz w:val="24"/>
-        </w:rPr>
-        <w:t>Um funcionário pode realizar, no mínimo, nenhuma venda e no máximo várias vendas. Uma venda por ser realizada no geral por apenas um funcionário.</w:t>
+        <w:t xml:space="preserve">Sessão. </w:t>
+      </w:r>
+      <w:r>
+        <w:rPr>
+          <w:rFonts w:ascii="Arial" w:hAnsi="Arial" w:cs="Arial"/>
+          <w:sz w:val="24"/>
+        </w:rPr>
+        <w:t xml:space="preserve">Um funcionário pode </w:t>
+      </w:r>
+      <w:r>
+        <w:rPr>
+          <w:rFonts w:ascii="Arial" w:hAnsi="Arial" w:cs="Arial"/>
+          <w:sz w:val="24"/>
+        </w:rPr>
+        <w:t>gerenciar,</w:t>
+      </w:r>
+      <w:r>
+        <w:rPr>
+          <w:rFonts w:ascii="Arial" w:hAnsi="Arial" w:cs="Arial"/>
+          <w:sz w:val="24"/>
+        </w:rPr>
+        <w:t xml:space="preserve"> no mínimo, nenhum</w:t>
+      </w:r>
+      <w:r>
+        <w:rPr>
+          <w:rFonts w:ascii="Arial" w:hAnsi="Arial" w:cs="Arial"/>
+          <w:sz w:val="24"/>
+        </w:rPr>
+        <w:t>a</w:t>
+      </w:r>
+      <w:r>
+        <w:rPr>
+          <w:rFonts w:ascii="Arial" w:hAnsi="Arial" w:cs="Arial"/>
+          <w:sz w:val="24"/>
+        </w:rPr>
+        <w:t xml:space="preserve"> sessão e no máximo uma</w:t>
+      </w:r>
+      <w:r>
+        <w:rPr>
+          <w:rFonts w:ascii="Arial" w:hAnsi="Arial" w:cs="Arial"/>
+          <w:sz w:val="24"/>
+        </w:rPr>
+        <w:t xml:space="preserve"> única sessão</w:t>
+      </w:r>
+      <w:r>
+        <w:rPr>
+          <w:rFonts w:ascii="Arial" w:hAnsi="Arial" w:cs="Arial"/>
+          <w:sz w:val="24"/>
+        </w:rPr>
+        <w:t xml:space="preserve">. Uma sessão pode </w:t>
+      </w:r>
+      <w:r>
+        <w:rPr>
+          <w:rFonts w:ascii="Arial" w:hAnsi="Arial" w:cs="Arial"/>
+          <w:sz w:val="24"/>
+        </w:rPr>
+        <w:t>ser gerenciada</w:t>
+      </w:r>
+      <w:r>
+        <w:rPr>
+          <w:rFonts w:ascii="Arial" w:hAnsi="Arial" w:cs="Arial"/>
+          <w:sz w:val="24"/>
+        </w:rPr>
+        <w:t xml:space="preserve">, no </w:t>
+      </w:r>
+      <w:r>
+        <w:rPr>
+          <w:rFonts w:ascii="Arial" w:hAnsi="Arial" w:cs="Arial"/>
+          <w:sz w:val="24"/>
+        </w:rPr>
+        <w:t>geral por um funcionário</w:t>
+      </w:r>
+      <w:r>
+        <w:rPr>
+          <w:rFonts w:ascii="Arial" w:hAnsi="Arial" w:cs="Arial"/>
+          <w:sz w:val="24"/>
+        </w:rPr>
+        <w:t xml:space="preserve">. Além disso contém dois atributos, </w:t>
+      </w:r>
+      <w:r>
+        <w:rPr>
+          <w:rFonts w:ascii="Arial" w:hAnsi="Arial" w:cs="Arial"/>
+          <w:sz w:val="24"/>
+          <w:u w:val="single"/>
+        </w:rPr>
+        <w:t>Data de início</w:t>
+      </w:r>
+      <w:r>
+        <w:rPr>
+          <w:rFonts w:ascii="Arial" w:hAnsi="Arial" w:cs="Arial"/>
+          <w:sz w:val="24"/>
+        </w:rPr>
+        <w:t xml:space="preserve"> e </w:t>
+      </w:r>
+      <w:r>
+        <w:rPr>
+          <w:rFonts w:ascii="Arial" w:hAnsi="Arial" w:cs="Arial"/>
+          <w:sz w:val="24"/>
+          <w:u w:val="single"/>
+        </w:rPr>
+        <w:t>Data de término</w:t>
+      </w:r>
+      <w:r>
+        <w:rPr>
+          <w:rFonts w:ascii="Arial" w:hAnsi="Arial" w:cs="Arial"/>
+          <w:sz w:val="24"/>
+        </w:rPr>
+        <w:t>, que iram salvar respectivamente a data de início e de termino da gerencia</w:t>
+      </w:r>
+      <w:r>
+        <w:rPr>
+          <w:rFonts w:ascii="Arial" w:hAnsi="Arial" w:cs="Arial"/>
+          <w:sz w:val="24"/>
+        </w:rPr>
+        <w:t>.</w:t>
       </w:r>
     </w:p>
     <w:p>
@@ -6658,7 +6657,7 @@
           <w:b/>
           <w:sz w:val="24"/>
         </w:rPr>
-        <w:t xml:space="preserve">Vendido: </w:t>
+        <w:t xml:space="preserve">Realiza: </w:t>
       </w:r>
       <w:r>
         <w:rPr>
@@ -6673,7 +6672,7 @@
           <w:i/>
           <w:sz w:val="24"/>
         </w:rPr>
-        <w:t>Venda</w:t>
+        <w:t>Funcionário</w:t>
       </w:r>
       <w:r>
         <w:rPr>
@@ -6688,128 +6687,14 @@
           <w:i/>
           <w:sz w:val="24"/>
         </w:rPr>
-        <w:t xml:space="preserve">Produto. </w:t>
-      </w:r>
-      <w:r>
-        <w:rPr>
-          <w:rFonts w:ascii="Arial" w:hAnsi="Arial" w:cs="Arial"/>
-          <w:sz w:val="24"/>
-        </w:rPr>
-        <w:t>Em uma venda podem ser vendidos, no mínimo, um produto e no máximo vários. Um produto pode, no mínimo, não estar relacionado a nenhuma venda</w:t>
-      </w:r>
-      <w:r>
-        <w:rPr>
-          <w:rFonts w:ascii="Arial" w:hAnsi="Arial" w:cs="Arial"/>
-          <w:sz w:val="24"/>
-        </w:rPr>
-        <w:t xml:space="preserve">, e no máximo, estar relacionado a várias vendas. Além disso possui </w:t>
-      </w:r>
-      <w:r>
-        <w:rPr>
-          <w:rFonts w:ascii="Arial" w:hAnsi="Arial" w:cs="Arial"/>
-          <w:sz w:val="24"/>
-        </w:rPr>
-        <w:t xml:space="preserve">dois </w:t>
-      </w:r>
-      <w:r>
-        <w:rPr>
-          <w:rFonts w:ascii="Arial" w:hAnsi="Arial" w:cs="Arial"/>
-          <w:sz w:val="24"/>
-        </w:rPr>
-        <w:t>atributo</w:t>
-      </w:r>
-      <w:r>
-        <w:rPr>
-          <w:rFonts w:ascii="Arial" w:hAnsi="Arial" w:cs="Arial"/>
-          <w:sz w:val="24"/>
-        </w:rPr>
-        <w:t>s</w:t>
-      </w:r>
-      <w:r>
-        <w:rPr>
-          <w:rFonts w:ascii="Arial" w:hAnsi="Arial" w:cs="Arial"/>
-          <w:sz w:val="24"/>
-        </w:rPr>
-        <w:t xml:space="preserve"> denominado</w:t>
-      </w:r>
-      <w:r>
-        <w:rPr>
-          <w:rFonts w:ascii="Arial" w:hAnsi="Arial" w:cs="Arial"/>
-          <w:sz w:val="24"/>
-        </w:rPr>
-        <w:t>s</w:t>
-      </w:r>
-      <w:r>
-        <w:rPr>
-          <w:rFonts w:ascii="Arial" w:hAnsi="Arial" w:cs="Arial"/>
-          <w:sz w:val="24"/>
-        </w:rPr>
-        <w:t xml:space="preserve"> </w:t>
-      </w:r>
-      <w:r>
-        <w:rPr>
-          <w:rFonts w:ascii="Arial" w:hAnsi="Arial" w:cs="Arial"/>
-          <w:sz w:val="24"/>
-          <w:u w:val="single"/>
-        </w:rPr>
-        <w:t>quantidade</w:t>
-      </w:r>
-      <w:r>
-        <w:rPr>
-          <w:rFonts w:ascii="Arial" w:hAnsi="Arial" w:cs="Arial"/>
-          <w:sz w:val="24"/>
-        </w:rPr>
-        <w:t xml:space="preserve"> e </w:t>
-      </w:r>
-      <w:r>
-        <w:rPr>
-          <w:rFonts w:ascii="Arial" w:hAnsi="Arial" w:cs="Arial"/>
-          <w:sz w:val="24"/>
-          <w:u w:val="single"/>
-        </w:rPr>
-        <w:t>preço unitário</w:t>
-      </w:r>
-      <w:r>
-        <w:rPr>
-          <w:rFonts w:ascii="Arial" w:hAnsi="Arial" w:cs="Arial"/>
-          <w:sz w:val="24"/>
-        </w:rPr>
-        <w:t>, que deve</w:t>
-      </w:r>
-      <w:r>
-        <w:rPr>
-          <w:rFonts w:ascii="Arial" w:hAnsi="Arial" w:cs="Arial"/>
-          <w:sz w:val="24"/>
-        </w:rPr>
-        <w:t>m</w:t>
-      </w:r>
-      <w:r>
-        <w:rPr>
-          <w:rFonts w:ascii="Arial" w:hAnsi="Arial" w:cs="Arial"/>
-          <w:sz w:val="24"/>
-        </w:rPr>
-        <w:t xml:space="preserve"> armazenar </w:t>
-      </w:r>
-      <w:r>
-        <w:rPr>
-          <w:rFonts w:ascii="Arial" w:hAnsi="Arial" w:cs="Arial"/>
-          <w:sz w:val="24"/>
-        </w:rPr>
-        <w:t xml:space="preserve">respectivamente </w:t>
-      </w:r>
-      <w:r>
-        <w:rPr>
-          <w:rFonts w:ascii="Arial" w:hAnsi="Arial" w:cs="Arial"/>
-          <w:sz w:val="24"/>
-        </w:rPr>
-        <w:t>a quantidade</w:t>
-      </w:r>
-      <w:r>
-        <w:rPr>
-          <w:rFonts w:ascii="Arial" w:hAnsi="Arial" w:cs="Arial"/>
-          <w:sz w:val="24"/>
-        </w:rPr>
-        <w:t xml:space="preserve"> e o preço de cada produto contido na venda.</w:t>
+        <w:t xml:space="preserve">Venda. </w:t>
+      </w:r>
+      <w:r>
+        <w:rPr>
+          <w:rFonts w:ascii="Arial" w:hAnsi="Arial" w:cs="Arial"/>
+          <w:sz w:val="24"/>
+        </w:rPr>
+        <w:t>Um funcionário pode realizar, no mínimo, nenhuma venda e no máximo várias vendas. Uma venda por ser realizada no geral por apenas um funcionário.</w:t>
       </w:r>
     </w:p>
     <w:p>
@@ -6831,14 +6716,14 @@
           <w:b/>
           <w:sz w:val="24"/>
         </w:rPr>
-        <w:t xml:space="preserve">Utiliza: </w:t>
-      </w:r>
-      <w:r>
-        <w:rPr>
-          <w:rFonts w:ascii="Arial" w:hAnsi="Arial" w:cs="Arial"/>
-          <w:sz w:val="24"/>
-        </w:rPr>
-        <w:t xml:space="preserve">É um relacionamento entre a especialização </w:t>
+        <w:t xml:space="preserve">Vendido: </w:t>
+      </w:r>
+      <w:r>
+        <w:rPr>
+          <w:rFonts w:ascii="Arial" w:hAnsi="Arial" w:cs="Arial"/>
+          <w:sz w:val="24"/>
+        </w:rPr>
+        <w:t xml:space="preserve">É um relacionamento entre as entidades </w:t>
       </w:r>
       <w:r>
         <w:rPr>
@@ -6846,14 +6731,14 @@
           <w:i/>
           <w:sz w:val="24"/>
         </w:rPr>
-        <w:t>Venda Cartão</w:t>
-      </w:r>
-      <w:r>
-        <w:rPr>
-          <w:rFonts w:ascii="Arial" w:hAnsi="Arial" w:cs="Arial"/>
-          <w:sz w:val="24"/>
-        </w:rPr>
-        <w:t xml:space="preserve"> e a entidade </w:t>
+        <w:t>Venda</w:t>
+      </w:r>
+      <w:r>
+        <w:rPr>
+          <w:rFonts w:ascii="Arial" w:hAnsi="Arial" w:cs="Arial"/>
+          <w:sz w:val="24"/>
+        </w:rPr>
+        <w:t xml:space="preserve"> e </w:t>
       </w:r>
       <w:r>
         <w:rPr>
@@ -6861,29 +6746,128 @@
           <w:i/>
           <w:sz w:val="24"/>
         </w:rPr>
-        <w:t>Cartão de Credito</w:t>
-      </w:r>
-      <w:r>
-        <w:rPr>
-          <w:rFonts w:ascii="Arial" w:hAnsi="Arial" w:cs="Arial"/>
-          <w:i/>
-          <w:sz w:val="24"/>
-        </w:rPr>
-        <w:t xml:space="preserve">. </w:t>
-      </w:r>
-      <w:r>
-        <w:rPr>
-          <w:rFonts w:ascii="Arial" w:hAnsi="Arial" w:cs="Arial"/>
-          <w:sz w:val="24"/>
-        </w:rPr>
-        <w:t>Uma venda a cartão pode ser realizada com, no mínimo, um cartão de credito, e no máximo, vários cartões. Um cartão de credito pode estar relacionado a, no mínimo, uma venda a cartão</w:t>
-      </w:r>
-      <w:r>
-        <w:rPr>
-          <w:rFonts w:ascii="Arial" w:hAnsi="Arial" w:cs="Arial"/>
-          <w:sz w:val="24"/>
-        </w:rPr>
-        <w:t>, e no máximo, várias vendas.</w:t>
+        <w:t xml:space="preserve">Produto. </w:t>
+      </w:r>
+      <w:r>
+        <w:rPr>
+          <w:rFonts w:ascii="Arial" w:hAnsi="Arial" w:cs="Arial"/>
+          <w:sz w:val="24"/>
+        </w:rPr>
+        <w:t>Em uma venda podem ser vendidos, no mínimo, um produto e no máximo vários. Um produto pode, no mínimo, não estar relacionado a nenhuma venda</w:t>
+      </w:r>
+      <w:r>
+        <w:rPr>
+          <w:rFonts w:ascii="Arial" w:hAnsi="Arial" w:cs="Arial"/>
+          <w:sz w:val="24"/>
+        </w:rPr>
+        <w:t xml:space="preserve">, e no máximo, estar relacionado a várias vendas. Além disso possui </w:t>
+      </w:r>
+      <w:r>
+        <w:rPr>
+          <w:rFonts w:ascii="Arial" w:hAnsi="Arial" w:cs="Arial"/>
+          <w:sz w:val="24"/>
+        </w:rPr>
+        <w:t xml:space="preserve">dois </w:t>
+      </w:r>
+      <w:r>
+        <w:rPr>
+          <w:rFonts w:ascii="Arial" w:hAnsi="Arial" w:cs="Arial"/>
+          <w:sz w:val="24"/>
+        </w:rPr>
+        <w:t>atributo</w:t>
+      </w:r>
+      <w:r>
+        <w:rPr>
+          <w:rFonts w:ascii="Arial" w:hAnsi="Arial" w:cs="Arial"/>
+          <w:sz w:val="24"/>
+        </w:rPr>
+        <w:t>s</w:t>
+      </w:r>
+      <w:r>
+        <w:rPr>
+          <w:rFonts w:ascii="Arial" w:hAnsi="Arial" w:cs="Arial"/>
+          <w:sz w:val="24"/>
+        </w:rPr>
+        <w:t xml:space="preserve"> denominado</w:t>
+      </w:r>
+      <w:r>
+        <w:rPr>
+          <w:rFonts w:ascii="Arial" w:hAnsi="Arial" w:cs="Arial"/>
+          <w:sz w:val="24"/>
+        </w:rPr>
+        <w:t>s</w:t>
+      </w:r>
+      <w:r>
+        <w:rPr>
+          <w:rFonts w:ascii="Arial" w:hAnsi="Arial" w:cs="Arial"/>
+          <w:sz w:val="24"/>
+        </w:rPr>
+        <w:t xml:space="preserve"> </w:t>
+      </w:r>
+      <w:r>
+        <w:rPr>
+          <w:rFonts w:ascii="Arial" w:hAnsi="Arial" w:cs="Arial"/>
+          <w:sz w:val="24"/>
+          <w:u w:val="single"/>
+        </w:rPr>
+        <w:t>quantidade</w:t>
+      </w:r>
+      <w:r>
+        <w:rPr>
+          <w:rFonts w:ascii="Arial" w:hAnsi="Arial" w:cs="Arial"/>
+          <w:sz w:val="24"/>
+        </w:rPr>
+        <w:t xml:space="preserve"> e </w:t>
+      </w:r>
+      <w:r>
+        <w:rPr>
+          <w:rFonts w:ascii="Arial" w:hAnsi="Arial" w:cs="Arial"/>
+          <w:sz w:val="24"/>
+          <w:u w:val="single"/>
+        </w:rPr>
+        <w:t>preço unitário</w:t>
+      </w:r>
+      <w:r>
+        <w:rPr>
+          <w:rFonts w:ascii="Arial" w:hAnsi="Arial" w:cs="Arial"/>
+          <w:sz w:val="24"/>
+        </w:rPr>
+        <w:t>, que deve</w:t>
+      </w:r>
+      <w:r>
+        <w:rPr>
+          <w:rFonts w:ascii="Arial" w:hAnsi="Arial" w:cs="Arial"/>
+          <w:sz w:val="24"/>
+        </w:rPr>
+        <w:t>m</w:t>
+      </w:r>
+      <w:r>
+        <w:rPr>
+          <w:rFonts w:ascii="Arial" w:hAnsi="Arial" w:cs="Arial"/>
+          <w:sz w:val="24"/>
+        </w:rPr>
+        <w:t xml:space="preserve"> armazenar </w:t>
+      </w:r>
+      <w:r>
+        <w:rPr>
+          <w:rFonts w:ascii="Arial" w:hAnsi="Arial" w:cs="Arial"/>
+          <w:sz w:val="24"/>
+        </w:rPr>
+        <w:t xml:space="preserve">respectivamente </w:t>
+      </w:r>
+      <w:r>
+        <w:rPr>
+          <w:rFonts w:ascii="Arial" w:hAnsi="Arial" w:cs="Arial"/>
+          <w:sz w:val="24"/>
+        </w:rPr>
+        <w:t>a quantidade</w:t>
+      </w:r>
+      <w:r>
+        <w:rPr>
+          <w:rFonts w:ascii="Arial" w:hAnsi="Arial" w:cs="Arial"/>
+          <w:sz w:val="24"/>
+        </w:rPr>
+        <w:t xml:space="preserve"> e o preço de cada produto contido na venda.</w:t>
       </w:r>
     </w:p>
     <w:p>
@@ -6905,21 +6889,14 @@
           <w:b/>
           <w:sz w:val="24"/>
         </w:rPr>
-        <w:t xml:space="preserve">Feita: </w:t>
-      </w:r>
-      <w:r>
-        <w:rPr>
-          <w:rFonts w:ascii="Arial" w:hAnsi="Arial" w:cs="Arial"/>
-          <w:sz w:val="24"/>
-        </w:rPr>
-        <w:t>É um relaci</w:t>
-      </w:r>
-      <w:r>
-        <w:rPr>
-          <w:rFonts w:ascii="Arial" w:hAnsi="Arial" w:cs="Arial"/>
-          <w:sz w:val="24"/>
-        </w:rPr>
-        <w:t xml:space="preserve">onamento entre a especialização </w:t>
+        <w:t xml:space="preserve">Utiliza: </w:t>
+      </w:r>
+      <w:r>
+        <w:rPr>
+          <w:rFonts w:ascii="Arial" w:hAnsi="Arial" w:cs="Arial"/>
+          <w:sz w:val="24"/>
+        </w:rPr>
+        <w:t xml:space="preserve">É um relacionamento entre a especialização </w:t>
       </w:r>
       <w:r>
         <w:rPr>
@@ -6927,7 +6904,7 @@
           <w:i/>
           <w:sz w:val="24"/>
         </w:rPr>
-        <w:t>Crediário</w:t>
+        <w:t>Venda Cartão</w:t>
       </w:r>
       <w:r>
         <w:rPr>
@@ -6942,35 +6919,22 @@
           <w:i/>
           <w:sz w:val="24"/>
         </w:rPr>
-        <w:t>Cliente.</w:t>
-      </w:r>
-      <w:r>
-        <w:rPr>
-          <w:rFonts w:ascii="Arial" w:hAnsi="Arial" w:cs="Arial"/>
-          <w:sz w:val="24"/>
-        </w:rPr>
-        <w:t xml:space="preserve"> Uma venda crediário </w:t>
-      </w:r>
-      <w:r>
-        <w:rPr>
-          <w:rFonts w:ascii="Arial" w:hAnsi="Arial" w:cs="Arial"/>
-          <w:sz w:val="24"/>
-        </w:rPr>
-        <w:t xml:space="preserve">pode </w:t>
-      </w:r>
-      <w:r>
-        <w:rPr>
-          <w:rFonts w:ascii="Arial" w:hAnsi="Arial" w:cs="Arial"/>
-          <w:sz w:val="24"/>
-        </w:rPr>
-        <w:t>realizada</w:t>
-      </w:r>
-      <w:r>
-        <w:rPr>
-          <w:rFonts w:ascii="Arial" w:hAnsi="Arial" w:cs="Arial"/>
-          <w:sz w:val="24"/>
-        </w:rPr>
-        <w:t xml:space="preserve">, no geral, por </w:t>
+        <w:t>Cartão de Credito</w:t>
+      </w:r>
+      <w:r>
+        <w:rPr>
+          <w:rFonts w:ascii="Arial" w:hAnsi="Arial" w:cs="Arial"/>
+          <w:i/>
+          <w:sz w:val="24"/>
+        </w:rPr>
+        <w:t xml:space="preserve">. </w:t>
+      </w:r>
+      <w:r>
+        <w:rPr>
+          <w:rFonts w:ascii="Arial" w:hAnsi="Arial" w:cs="Arial"/>
+          <w:sz w:val="24"/>
+        </w:rPr>
+        <w:t xml:space="preserve">Uma venda a cartão pode ser realizada com, no mínimo, um cartão de credito, e no máximo, </w:t>
       </w:r>
       <w:r>
         <w:rPr>
@@ -6978,28 +6942,14 @@
           <w:sz w:val="24"/>
         </w:rPr>
         <w:lastRenderedPageBreak/>
-        <w:t xml:space="preserve">apenas um cliente. Um cliente pode estar associado a, no mínimo, uma venda </w:t>
-      </w:r>
-      <w:r>
-        <w:rPr>
-          <w:rFonts w:ascii="Arial" w:hAnsi="Arial" w:cs="Arial"/>
-          <w:sz w:val="24"/>
-        </w:rPr>
-        <w:t>crediário</w:t>
-      </w:r>
-      <w:r>
-        <w:rPr>
-          <w:rFonts w:ascii="Arial" w:hAnsi="Arial" w:cs="Arial"/>
-          <w:sz w:val="24"/>
-        </w:rPr>
-        <w:t>, e no máximo, a várias vendas</w:t>
-      </w:r>
-      <w:r>
-        <w:rPr>
-          <w:rFonts w:ascii="Arial" w:hAnsi="Arial" w:cs="Arial"/>
-          <w:sz w:val="24"/>
-        </w:rPr>
-        <w:t>.</w:t>
+        <w:t>vários cartões. Um cartão de credito pode estar relacionado a, no mínimo, uma venda a cartão</w:t>
+      </w:r>
+      <w:r>
+        <w:rPr>
+          <w:rFonts w:ascii="Arial" w:hAnsi="Arial" w:cs="Arial"/>
+          <w:sz w:val="24"/>
+        </w:rPr>
+        <w:t>, e no máximo, várias vendas.</w:t>
       </w:r>
     </w:p>
     <w:p>
@@ -7021,6 +6971,114 @@
           <w:b/>
           <w:sz w:val="24"/>
         </w:rPr>
+        <w:t xml:space="preserve">Feita: </w:t>
+      </w:r>
+      <w:r>
+        <w:rPr>
+          <w:rFonts w:ascii="Arial" w:hAnsi="Arial" w:cs="Arial"/>
+          <w:sz w:val="24"/>
+        </w:rPr>
+        <w:t>É um relaci</w:t>
+      </w:r>
+      <w:r>
+        <w:rPr>
+          <w:rFonts w:ascii="Arial" w:hAnsi="Arial" w:cs="Arial"/>
+          <w:sz w:val="24"/>
+        </w:rPr>
+        <w:t xml:space="preserve">onamento entre a especialização </w:t>
+      </w:r>
+      <w:r>
+        <w:rPr>
+          <w:rFonts w:ascii="Arial" w:hAnsi="Arial" w:cs="Arial"/>
+          <w:i/>
+          <w:sz w:val="24"/>
+        </w:rPr>
+        <w:t>Crediário</w:t>
+      </w:r>
+      <w:r>
+        <w:rPr>
+          <w:rFonts w:ascii="Arial" w:hAnsi="Arial" w:cs="Arial"/>
+          <w:sz w:val="24"/>
+        </w:rPr>
+        <w:t xml:space="preserve"> e a entidade </w:t>
+      </w:r>
+      <w:r>
+        <w:rPr>
+          <w:rFonts w:ascii="Arial" w:hAnsi="Arial" w:cs="Arial"/>
+          <w:i/>
+          <w:sz w:val="24"/>
+        </w:rPr>
+        <w:t>Cliente.</w:t>
+      </w:r>
+      <w:r>
+        <w:rPr>
+          <w:rFonts w:ascii="Arial" w:hAnsi="Arial" w:cs="Arial"/>
+          <w:sz w:val="24"/>
+        </w:rPr>
+        <w:t xml:space="preserve"> Uma venda crediário </w:t>
+      </w:r>
+      <w:r>
+        <w:rPr>
+          <w:rFonts w:ascii="Arial" w:hAnsi="Arial" w:cs="Arial"/>
+          <w:sz w:val="24"/>
+        </w:rPr>
+        <w:t xml:space="preserve">pode </w:t>
+      </w:r>
+      <w:r>
+        <w:rPr>
+          <w:rFonts w:ascii="Arial" w:hAnsi="Arial" w:cs="Arial"/>
+          <w:sz w:val="24"/>
+        </w:rPr>
+        <w:t>realizada</w:t>
+      </w:r>
+      <w:r>
+        <w:rPr>
+          <w:rFonts w:ascii="Arial" w:hAnsi="Arial" w:cs="Arial"/>
+          <w:sz w:val="24"/>
+        </w:rPr>
+        <w:t xml:space="preserve">, no geral, por apenas um cliente. Um cliente pode estar associado a, no mínimo, uma venda </w:t>
+      </w:r>
+      <w:r>
+        <w:rPr>
+          <w:rFonts w:ascii="Arial" w:hAnsi="Arial" w:cs="Arial"/>
+          <w:sz w:val="24"/>
+        </w:rPr>
+        <w:t>crediário</w:t>
+      </w:r>
+      <w:r>
+        <w:rPr>
+          <w:rFonts w:ascii="Arial" w:hAnsi="Arial" w:cs="Arial"/>
+          <w:sz w:val="24"/>
+        </w:rPr>
+        <w:t>, e no máximo, a várias vendas</w:t>
+      </w:r>
+      <w:r>
+        <w:rPr>
+          <w:rFonts w:ascii="Arial" w:hAnsi="Arial" w:cs="Arial"/>
+          <w:sz w:val="24"/>
+        </w:rPr>
+        <w:t>.</w:t>
+      </w:r>
+    </w:p>
+    <w:p>
+      <w:pPr>
+        <w:pStyle w:val="PargrafodaLista"/>
+        <w:numPr>
+          <w:ilvl w:val="0"/>
+          <w:numId w:val="29"/>
+        </w:numPr>
+        <w:rPr>
+          <w:rFonts w:ascii="Arial" w:hAnsi="Arial" w:cs="Arial"/>
+          <w:b/>
+          <w:sz w:val="24"/>
+        </w:rPr>
+      </w:pPr>
+      <w:r>
+        <w:rPr>
+          <w:rFonts w:ascii="Arial" w:hAnsi="Arial" w:cs="Arial"/>
+          <w:b/>
+          <w:sz w:val="24"/>
+        </w:rPr>
         <w:t xml:space="preserve">Exige: </w:t>
       </w:r>
       <w:r>
@@ -7072,7 +7130,21 @@
           <w:rFonts w:ascii="Arial" w:hAnsi="Arial" w:cs="Arial"/>
           <w:sz w:val="24"/>
         </w:rPr>
-        <w:t>, apenas uma receita</w:t>
+        <w:t xml:space="preserve">, </w:t>
+      </w:r>
+      <w:r>
+        <w:rPr>
+          <w:rFonts w:ascii="Arial" w:hAnsi="Arial" w:cs="Arial"/>
+          <w:sz w:val="24"/>
+        </w:rPr>
+        <w:t>nenhuma</w:t>
+      </w:r>
+      <w:r>
+        <w:rPr>
+          <w:rFonts w:ascii="Arial" w:hAnsi="Arial" w:cs="Arial"/>
+          <w:sz w:val="24"/>
+        </w:rPr>
+        <w:t xml:space="preserve"> receita</w:t>
       </w:r>
       <w:r>
         <w:rPr>
@@ -8279,6 +8351,119 @@
     </w:lvl>
   </w:abstractNum>
   <w:abstractNum w:abstractNumId="7" w15:restartNumberingAfterBreak="0">
+    <w:nsid w:val="14FC4E2A"/>
+    <w:multiLevelType w:val="hybridMultilevel"/>
+    <w:tmpl w:val="E07EE160"/>
+    <w:lvl w:ilvl="0" w:tplc="0416000B">
+      <w:start w:val="1"/>
+      <w:numFmt w:val="bullet"/>
+      <w:lvlText w:val=""/>
+      <w:lvlJc w:val="left"/>
+      <w:pPr>
+        <w:ind w:left="2444" w:hanging="360"/>
+      </w:pPr>
+      <w:rPr>
+        <w:rFonts w:ascii="Wingdings" w:hAnsi="Wingdings" w:hint="default"/>
+      </w:rPr>
+    </w:lvl>
+    <w:lvl w:ilvl="1" w:tplc="04160003" w:tentative="1">
+      <w:start w:val="1"/>
+      <w:numFmt w:val="bullet"/>
+      <w:lvlText w:val="o"/>
+      <w:lvlJc w:val="left"/>
+      <w:pPr>
+        <w:ind w:left="3164" w:hanging="360"/>
+      </w:pPr>
+      <w:rPr>
+        <w:rFonts w:ascii="Courier New" w:hAnsi="Courier New" w:cs="Courier New" w:hint="default"/>
+      </w:rPr>
+    </w:lvl>
+    <w:lvl w:ilvl="2" w:tplc="04160005" w:tentative="1">
+      <w:start w:val="1"/>
+      <w:numFmt w:val="bullet"/>
+      <w:lvlText w:val=""/>
+      <w:lvlJc w:val="left"/>
+      <w:pPr>
+        <w:ind w:left="3884" w:hanging="360"/>
+      </w:pPr>
+      <w:rPr>
+        <w:rFonts w:ascii="Wingdings" w:hAnsi="Wingdings" w:hint="default"/>
+      </w:rPr>
+    </w:lvl>
+    <w:lvl w:ilvl="3" w:tplc="04160001" w:tentative="1">
+      <w:start w:val="1"/>
+      <w:numFmt w:val="bullet"/>
+      <w:lvlText w:val=""/>
+      <w:lvlJc w:val="left"/>
+      <w:pPr>
+        <w:ind w:left="4604" w:hanging="360"/>
+      </w:pPr>
+      <w:rPr>
+        <w:rFonts w:ascii="Symbol" w:hAnsi="Symbol" w:hint="default"/>
+      </w:rPr>
+    </w:lvl>
+    <w:lvl w:ilvl="4" w:tplc="04160003" w:tentative="1">
+      <w:start w:val="1"/>
+      <w:numFmt w:val="bullet"/>
+      <w:lvlText w:val="o"/>
+      <w:lvlJc w:val="left"/>
+      <w:pPr>
+        <w:ind w:left="5324" w:hanging="360"/>
+      </w:pPr>
+      <w:rPr>
+        <w:rFonts w:ascii="Courier New" w:hAnsi="Courier New" w:cs="Courier New" w:hint="default"/>
+      </w:rPr>
+    </w:lvl>
+    <w:lvl w:ilvl="5" w:tplc="04160005" w:tentative="1">
+      <w:start w:val="1"/>
+      <w:numFmt w:val="bullet"/>
+      <w:lvlText w:val=""/>
+      <w:lvlJc w:val="left"/>
+      <w:pPr>
+        <w:ind w:left="6044" w:hanging="360"/>
+      </w:pPr>
+      <w:rPr>
+        <w:rFonts w:ascii="Wingdings" w:hAnsi="Wingdings" w:hint="default"/>
+      </w:rPr>
+    </w:lvl>
+    <w:lvl w:ilvl="6" w:tplc="04160001" w:tentative="1">
+      <w:start w:val="1"/>
+      <w:numFmt w:val="bullet"/>
+      <w:lvlText w:val=""/>
+      <w:lvlJc w:val="left"/>
+      <w:pPr>
+        <w:ind w:left="6764" w:hanging="360"/>
+      </w:pPr>
+      <w:rPr>
+        <w:rFonts w:ascii="Symbol" w:hAnsi="Symbol" w:hint="default"/>
+      </w:rPr>
+    </w:lvl>
+    <w:lvl w:ilvl="7" w:tplc="04160003" w:tentative="1">
+      <w:start w:val="1"/>
+      <w:numFmt w:val="bullet"/>
+      <w:lvlText w:val="o"/>
+      <w:lvlJc w:val="left"/>
+      <w:pPr>
+        <w:ind w:left="7484" w:hanging="360"/>
+      </w:pPr>
+      <w:rPr>
+        <w:rFonts w:ascii="Courier New" w:hAnsi="Courier New" w:cs="Courier New" w:hint="default"/>
+      </w:rPr>
+    </w:lvl>
+    <w:lvl w:ilvl="8" w:tplc="04160005" w:tentative="1">
+      <w:start w:val="1"/>
+      <w:numFmt w:val="bullet"/>
+      <w:lvlText w:val=""/>
+      <w:lvlJc w:val="left"/>
+      <w:pPr>
+        <w:ind w:left="8204" w:hanging="360"/>
+      </w:pPr>
+      <w:rPr>
+        <w:rFonts w:ascii="Wingdings" w:hAnsi="Wingdings" w:hint="default"/>
+      </w:rPr>
+    </w:lvl>
+  </w:abstractNum>
+  <w:abstractNum w:abstractNumId="8" w15:restartNumberingAfterBreak="0">
     <w:nsid w:val="1C657A95"/>
     <w:multiLevelType w:val="hybridMultilevel"/>
     <w:tmpl w:val="0D50F38A"/>
@@ -8364,7 +8549,7 @@
       </w:pPr>
     </w:lvl>
   </w:abstractNum>
-  <w:abstractNum w:abstractNumId="8" w15:restartNumberingAfterBreak="0">
+  <w:abstractNum w:abstractNumId="9" w15:restartNumberingAfterBreak="0">
     <w:nsid w:val="1F7A3075"/>
     <w:multiLevelType w:val="hybridMultilevel"/>
     <w:tmpl w:val="64E03E44"/>
@@ -8450,7 +8635,7 @@
       </w:pPr>
     </w:lvl>
   </w:abstractNum>
-  <w:abstractNum w:abstractNumId="9" w15:restartNumberingAfterBreak="0">
+  <w:abstractNum w:abstractNumId="10" w15:restartNumberingAfterBreak="0">
     <w:nsid w:val="1FB06A6D"/>
     <w:multiLevelType w:val="hybridMultilevel"/>
     <w:tmpl w:val="67AEE4CC"/>
@@ -8536,7 +8721,7 @@
       </w:pPr>
     </w:lvl>
   </w:abstractNum>
-  <w:abstractNum w:abstractNumId="10" w15:restartNumberingAfterBreak="0">
+  <w:abstractNum w:abstractNumId="11" w15:restartNumberingAfterBreak="0">
     <w:nsid w:val="231805F7"/>
     <w:multiLevelType w:val="hybridMultilevel"/>
     <w:tmpl w:val="16FC1366"/>
@@ -8622,7 +8807,7 @@
       </w:pPr>
     </w:lvl>
   </w:abstractNum>
-  <w:abstractNum w:abstractNumId="11" w15:restartNumberingAfterBreak="0">
+  <w:abstractNum w:abstractNumId="12" w15:restartNumberingAfterBreak="0">
     <w:nsid w:val="36D83137"/>
     <w:multiLevelType w:val="hybridMultilevel"/>
     <w:tmpl w:val="A34ADE62"/>
@@ -8735,7 +8920,7 @@
       </w:rPr>
     </w:lvl>
   </w:abstractNum>
-  <w:abstractNum w:abstractNumId="12" w15:restartNumberingAfterBreak="0">
+  <w:abstractNum w:abstractNumId="13" w15:restartNumberingAfterBreak="0">
     <w:nsid w:val="3EC41A69"/>
     <w:multiLevelType w:val="multilevel"/>
     <w:tmpl w:val="019E4928"/>
@@ -8856,7 +9041,7 @@
       </w:rPr>
     </w:lvl>
   </w:abstractNum>
-  <w:abstractNum w:abstractNumId="13" w15:restartNumberingAfterBreak="0">
+  <w:abstractNum w:abstractNumId="14" w15:restartNumberingAfterBreak="0">
     <w:nsid w:val="3F3171E5"/>
     <w:multiLevelType w:val="hybridMultilevel"/>
     <w:tmpl w:val="826CDEF8"/>
@@ -8942,7 +9127,7 @@
       </w:pPr>
     </w:lvl>
   </w:abstractNum>
-  <w:abstractNum w:abstractNumId="14" w15:restartNumberingAfterBreak="0">
+  <w:abstractNum w:abstractNumId="15" w15:restartNumberingAfterBreak="0">
     <w:nsid w:val="40327082"/>
     <w:multiLevelType w:val="hybridMultilevel"/>
     <w:tmpl w:val="D45C5132"/>
@@ -9028,7 +9213,7 @@
       </w:pPr>
     </w:lvl>
   </w:abstractNum>
-  <w:abstractNum w:abstractNumId="15" w15:restartNumberingAfterBreak="0">
+  <w:abstractNum w:abstractNumId="16" w15:restartNumberingAfterBreak="0">
     <w:nsid w:val="40C62A09"/>
     <w:multiLevelType w:val="hybridMultilevel"/>
     <w:tmpl w:val="89C866DA"/>
@@ -9114,7 +9299,7 @@
       </w:pPr>
     </w:lvl>
   </w:abstractNum>
-  <w:abstractNum w:abstractNumId="16" w15:restartNumberingAfterBreak="0">
+  <w:abstractNum w:abstractNumId="17" w15:restartNumberingAfterBreak="0">
     <w:nsid w:val="43CF1DB2"/>
     <w:multiLevelType w:val="multilevel"/>
     <w:tmpl w:val="72AC8C7E"/>
@@ -9235,7 +9420,7 @@
       </w:rPr>
     </w:lvl>
   </w:abstractNum>
-  <w:abstractNum w:abstractNumId="17" w15:restartNumberingAfterBreak="0">
+  <w:abstractNum w:abstractNumId="18" w15:restartNumberingAfterBreak="0">
     <w:nsid w:val="4B23409C"/>
     <w:multiLevelType w:val="hybridMultilevel"/>
     <w:tmpl w:val="F6304436"/>
@@ -9348,7 +9533,7 @@
       </w:rPr>
     </w:lvl>
   </w:abstractNum>
-  <w:abstractNum w:abstractNumId="18" w15:restartNumberingAfterBreak="0">
+  <w:abstractNum w:abstractNumId="19" w15:restartNumberingAfterBreak="0">
     <w:nsid w:val="51CC3393"/>
     <w:multiLevelType w:val="hybridMultilevel"/>
     <w:tmpl w:val="7F4E78D6"/>
@@ -9461,7 +9646,7 @@
       </w:rPr>
     </w:lvl>
   </w:abstractNum>
-  <w:abstractNum w:abstractNumId="19" w15:restartNumberingAfterBreak="0">
+  <w:abstractNum w:abstractNumId="20" w15:restartNumberingAfterBreak="0">
     <w:nsid w:val="5915375A"/>
     <w:multiLevelType w:val="hybridMultilevel"/>
     <w:tmpl w:val="812CD8CA"/>
@@ -9547,7 +9732,7 @@
       </w:pPr>
     </w:lvl>
   </w:abstractNum>
-  <w:abstractNum w:abstractNumId="20" w15:restartNumberingAfterBreak="0">
+  <w:abstractNum w:abstractNumId="21" w15:restartNumberingAfterBreak="0">
     <w:nsid w:val="59FB340E"/>
     <w:multiLevelType w:val="hybridMultilevel"/>
     <w:tmpl w:val="90801E9A"/>
@@ -9633,7 +9818,7 @@
       </w:pPr>
     </w:lvl>
   </w:abstractNum>
-  <w:abstractNum w:abstractNumId="21" w15:restartNumberingAfterBreak="0">
+  <w:abstractNum w:abstractNumId="22" w15:restartNumberingAfterBreak="0">
     <w:nsid w:val="5CA01D3B"/>
     <w:multiLevelType w:val="multilevel"/>
     <w:tmpl w:val="0D886BB2"/>
@@ -9746,7 +9931,7 @@
       </w:rPr>
     </w:lvl>
   </w:abstractNum>
-  <w:abstractNum w:abstractNumId="22" w15:restartNumberingAfterBreak="0">
+  <w:abstractNum w:abstractNumId="23" w15:restartNumberingAfterBreak="0">
     <w:nsid w:val="5F2B523A"/>
     <w:multiLevelType w:val="hybridMultilevel"/>
     <w:tmpl w:val="0D02415C"/>
@@ -9832,7 +10017,7 @@
       </w:pPr>
     </w:lvl>
   </w:abstractNum>
-  <w:abstractNum w:abstractNumId="23" w15:restartNumberingAfterBreak="0">
+  <w:abstractNum w:abstractNumId="24" w15:restartNumberingAfterBreak="0">
     <w:nsid w:val="60961A55"/>
     <w:multiLevelType w:val="hybridMultilevel"/>
     <w:tmpl w:val="AAD66D58"/>
@@ -9945,7 +10130,7 @@
       </w:rPr>
     </w:lvl>
   </w:abstractNum>
-  <w:abstractNum w:abstractNumId="24" w15:restartNumberingAfterBreak="0">
+  <w:abstractNum w:abstractNumId="25" w15:restartNumberingAfterBreak="0">
     <w:nsid w:val="610260B3"/>
     <w:multiLevelType w:val="hybridMultilevel"/>
     <w:tmpl w:val="DA22F94E"/>
@@ -10031,7 +10216,7 @@
       </w:pPr>
     </w:lvl>
   </w:abstractNum>
-  <w:abstractNum w:abstractNumId="25" w15:restartNumberingAfterBreak="0">
+  <w:abstractNum w:abstractNumId="26" w15:restartNumberingAfterBreak="0">
     <w:nsid w:val="6226117C"/>
     <w:multiLevelType w:val="hybridMultilevel"/>
     <w:tmpl w:val="A7F61A12"/>
@@ -10117,7 +10302,7 @@
       </w:pPr>
     </w:lvl>
   </w:abstractNum>
-  <w:abstractNum w:abstractNumId="26" w15:restartNumberingAfterBreak="0">
+  <w:abstractNum w:abstractNumId="27" w15:restartNumberingAfterBreak="0">
     <w:nsid w:val="651826D7"/>
     <w:multiLevelType w:val="hybridMultilevel"/>
     <w:tmpl w:val="A462CA02"/>
@@ -10203,7 +10388,7 @@
       </w:pPr>
     </w:lvl>
   </w:abstractNum>
-  <w:abstractNum w:abstractNumId="27" w15:restartNumberingAfterBreak="0">
+  <w:abstractNum w:abstractNumId="28" w15:restartNumberingAfterBreak="0">
     <w:nsid w:val="67894FE1"/>
     <w:multiLevelType w:val="hybridMultilevel"/>
     <w:tmpl w:val="5BB4784C"/>
@@ -10289,7 +10474,7 @@
       </w:pPr>
     </w:lvl>
   </w:abstractNum>
-  <w:abstractNum w:abstractNumId="28" w15:restartNumberingAfterBreak="0">
+  <w:abstractNum w:abstractNumId="29" w15:restartNumberingAfterBreak="0">
     <w:nsid w:val="6A9F20C2"/>
     <w:multiLevelType w:val="hybridMultilevel"/>
     <w:tmpl w:val="D65AE6BC"/>
@@ -10402,7 +10587,7 @@
       </w:rPr>
     </w:lvl>
   </w:abstractNum>
-  <w:abstractNum w:abstractNumId="29" w15:restartNumberingAfterBreak="0">
+  <w:abstractNum w:abstractNumId="30" w15:restartNumberingAfterBreak="0">
     <w:nsid w:val="6B5449C2"/>
     <w:multiLevelType w:val="hybridMultilevel"/>
     <w:tmpl w:val="A2DEC214"/>
@@ -10515,7 +10700,7 @@
       </w:rPr>
     </w:lvl>
   </w:abstractNum>
-  <w:abstractNum w:abstractNumId="30" w15:restartNumberingAfterBreak="0">
+  <w:abstractNum w:abstractNumId="31" w15:restartNumberingAfterBreak="0">
     <w:nsid w:val="6F0612A0"/>
     <w:multiLevelType w:val="hybridMultilevel"/>
     <w:tmpl w:val="2402A354"/>
@@ -10628,7 +10813,7 @@
       </w:rPr>
     </w:lvl>
   </w:abstractNum>
-  <w:abstractNum w:abstractNumId="31" w15:restartNumberingAfterBreak="0">
+  <w:abstractNum w:abstractNumId="32" w15:restartNumberingAfterBreak="0">
     <w:nsid w:val="727C3F69"/>
     <w:multiLevelType w:val="hybridMultilevel"/>
     <w:tmpl w:val="C6D21D08"/>
@@ -10741,7 +10926,7 @@
       </w:rPr>
     </w:lvl>
   </w:abstractNum>
-  <w:abstractNum w:abstractNumId="32" w15:restartNumberingAfterBreak="0">
+  <w:abstractNum w:abstractNumId="33" w15:restartNumberingAfterBreak="0">
     <w:nsid w:val="746A4668"/>
     <w:multiLevelType w:val="hybridMultilevel"/>
     <w:tmpl w:val="3B18725C"/>
@@ -10827,7 +11012,7 @@
       </w:pPr>
     </w:lvl>
   </w:abstractNum>
-  <w:abstractNum w:abstractNumId="33" w15:restartNumberingAfterBreak="0">
+  <w:abstractNum w:abstractNumId="34" w15:restartNumberingAfterBreak="0">
     <w:nsid w:val="7A5E45BA"/>
     <w:multiLevelType w:val="hybridMultilevel"/>
     <w:tmpl w:val="47585F78"/>
@@ -10913,10 +11098,10 @@
       </w:pPr>
     </w:lvl>
   </w:abstractNum>
-  <w:abstractNum w:abstractNumId="34" w15:restartNumberingAfterBreak="0">
+  <w:abstractNum w:abstractNumId="35" w15:restartNumberingAfterBreak="0">
     <w:nsid w:val="7CB5066C"/>
     <w:multiLevelType w:val="hybridMultilevel"/>
-    <w:tmpl w:val="CD0CEA78"/>
+    <w:tmpl w:val="C32AB2FA"/>
     <w:lvl w:ilvl="0" w:tplc="04160003">
       <w:start w:val="1"/>
       <w:numFmt w:val="bullet"/>
@@ -11026,7 +11211,7 @@
       </w:rPr>
     </w:lvl>
   </w:abstractNum>
-  <w:abstractNum w:abstractNumId="35" w15:restartNumberingAfterBreak="0">
+  <w:abstractNum w:abstractNumId="36" w15:restartNumberingAfterBreak="0">
     <w:nsid w:val="7D242A05"/>
     <w:multiLevelType w:val="multilevel"/>
     <w:tmpl w:val="6EA29BDA"/>
@@ -11173,82 +11358,82 @@
     </w:lvl>
   </w:abstractNum>
   <w:num w:numId="1">
-    <w:abstractNumId w:val="35"/>
+    <w:abstractNumId w:val="36"/>
   </w:num>
   <w:num w:numId="2">
-    <w:abstractNumId w:val="21"/>
+    <w:abstractNumId w:val="22"/>
   </w:num>
   <w:num w:numId="3">
-    <w:abstractNumId w:val="23"/>
+    <w:abstractNumId w:val="24"/>
   </w:num>
   <w:num w:numId="4">
-    <w:abstractNumId w:val="17"/>
+    <w:abstractNumId w:val="18"/>
   </w:num>
   <w:num w:numId="5">
     <w:abstractNumId w:val="4"/>
   </w:num>
   <w:num w:numId="6">
-    <w:abstractNumId w:val="30"/>
+    <w:abstractNumId w:val="31"/>
   </w:num>
   <w:num w:numId="7">
     <w:abstractNumId w:val="1"/>
   </w:num>
   <w:num w:numId="8">
+    <w:abstractNumId w:val="9"/>
+  </w:num>
+  <w:num w:numId="9">
+    <w:abstractNumId w:val="17"/>
+  </w:num>
+  <w:num w:numId="10">
+    <w:abstractNumId w:val="33"/>
+  </w:num>
+  <w:num w:numId="11">
+    <w:abstractNumId w:val="10"/>
+  </w:num>
+  <w:num w:numId="12">
+    <w:abstractNumId w:val="20"/>
+  </w:num>
+  <w:num w:numId="13">
+    <w:abstractNumId w:val="27"/>
+  </w:num>
+  <w:num w:numId="14">
+    <w:abstractNumId w:val="28"/>
+  </w:num>
+  <w:num w:numId="15">
+    <w:abstractNumId w:val="11"/>
+  </w:num>
+  <w:num w:numId="16">
+    <w:abstractNumId w:val="21"/>
+  </w:num>
+  <w:num w:numId="17">
+    <w:abstractNumId w:val="34"/>
+  </w:num>
+  <w:num w:numId="18">
     <w:abstractNumId w:val="8"/>
   </w:num>
-  <w:num w:numId="9">
-    <w:abstractNumId w:val="16"/>
-  </w:num>
-  <w:num w:numId="10">
-    <w:abstractNumId w:val="32"/>
-  </w:num>
-  <w:num w:numId="11">
-    <w:abstractNumId w:val="9"/>
-  </w:num>
-  <w:num w:numId="12">
-    <w:abstractNumId w:val="19"/>
-  </w:num>
-  <w:num w:numId="13">
-    <w:abstractNumId w:val="26"/>
-  </w:num>
-  <w:num w:numId="14">
-    <w:abstractNumId w:val="27"/>
-  </w:num>
-  <w:num w:numId="15">
-    <w:abstractNumId w:val="10"/>
-  </w:num>
-  <w:num w:numId="16">
-    <w:abstractNumId w:val="20"/>
-  </w:num>
-  <w:num w:numId="17">
-    <w:abstractNumId w:val="33"/>
-  </w:num>
-  <w:num w:numId="18">
-    <w:abstractNumId w:val="7"/>
-  </w:num>
   <w:num w:numId="19">
-    <w:abstractNumId w:val="14"/>
+    <w:abstractNumId w:val="15"/>
   </w:num>
   <w:num w:numId="20">
     <w:abstractNumId w:val="6"/>
   </w:num>
   <w:num w:numId="21">
-    <w:abstractNumId w:val="22"/>
+    <w:abstractNumId w:val="23"/>
   </w:num>
   <w:num w:numId="22">
-    <w:abstractNumId w:val="15"/>
+    <w:abstractNumId w:val="16"/>
   </w:num>
   <w:num w:numId="23">
-    <w:abstractNumId w:val="13"/>
+    <w:abstractNumId w:val="14"/>
   </w:num>
   <w:num w:numId="24">
-    <w:abstractNumId w:val="25"/>
+    <w:abstractNumId w:val="26"/>
   </w:num>
   <w:num w:numId="25">
     <w:abstractNumId w:val="2"/>
   </w:num>
   <w:num w:numId="26">
-    <w:abstractNumId w:val="24"/>
+    <w:abstractNumId w:val="25"/>
   </w:num>
   <w:num w:numId="27">
     <w:abstractNumId w:val="5"/>
@@ -11257,28 +11442,31 @@
     <w:abstractNumId w:val="3"/>
   </w:num>
   <w:num w:numId="29">
-    <w:abstractNumId w:val="34"/>
+    <w:abstractNumId w:val="35"/>
   </w:num>
   <w:num w:numId="30">
-    <w:abstractNumId w:val="18"/>
+    <w:abstractNumId w:val="19"/>
   </w:num>
   <w:num w:numId="31">
-    <w:abstractNumId w:val="12"/>
+    <w:abstractNumId w:val="13"/>
   </w:num>
   <w:num w:numId="32">
-    <w:abstractNumId w:val="11"/>
+    <w:abstractNumId w:val="12"/>
   </w:num>
   <w:num w:numId="33">
     <w:abstractNumId w:val="0"/>
   </w:num>
   <w:num w:numId="34">
-    <w:abstractNumId w:val="31"/>
+    <w:abstractNumId w:val="32"/>
   </w:num>
   <w:num w:numId="35">
-    <w:abstractNumId w:val="28"/>
+    <w:abstractNumId w:val="29"/>
   </w:num>
   <w:num w:numId="36">
-    <w:abstractNumId w:val="29"/>
+    <w:abstractNumId w:val="30"/>
+  </w:num>
+  <w:num w:numId="37">
+    <w:abstractNumId w:val="7"/>
   </w:num>
 </w:numbering>
 </file>
@@ -12519,7 +12707,7 @@
 </file>
 
 <file path=customXml/itemProps1.xml><?xml version="1.0" encoding="utf-8"?>
-<ds:datastoreItem xmlns:ds="http://schemas.openxmlformats.org/officeDocument/2006/customXml" ds:itemID="{C875AC08-145E-49A6-AED3-4B0D102C551C}">
+<ds:datastoreItem xmlns:ds="http://schemas.openxmlformats.org/officeDocument/2006/customXml" ds:itemID="{753309F2-C085-46A9-A3FE-2EF341F805ED}">
   <ds:schemaRefs>
     <ds:schemaRef ds:uri="http://schemas.openxmlformats.org/officeDocument/2006/bibliography"/>
   </ds:schemaRefs>

</xml_diff>